<commit_message>
added view of automatically detected artifacts, minor report formatting tweaks
</commit_message>
<xml_diff>
--- a/data/pdfs/win764_Cridex_report.docx
+++ b/data/pdfs/win764_Cridex_report.docx
@@ -12,7 +12,7 @@
     </w:p>
     <w:p>
       <w:pPr>
-        <w:pStyle w:val="Heading2"/>
+        <w:pStyle w:val="Heading1"/>
       </w:pPr>
       <w:r>
         <w:t>Case Overview</w:t>
@@ -21,11 +21,12 @@
     <w:p>
       <w:r>
         <w:tab/>
+        <w:t>Victim System infected by Cridex</w:t>
       </w:r>
     </w:p>
     <w:p>
       <w:pPr>
-        <w:pStyle w:val="Heading2"/>
+        <w:pStyle w:val="Heading1"/>
       </w:pPr>
       <w:r>
         <w:t>Case Acquisition</w:t>
@@ -34,11 +35,12 @@
     <w:p>
       <w:r>
         <w:tab/>
+        <w:t>Test Message</w:t>
       </w:r>
     </w:p>
     <w:p>
       <w:pPr>
-        <w:pStyle w:val="Heading2"/>
+        <w:pStyle w:val="Heading1"/>
       </w:pPr>
       <w:r>
         <w:t>Case Findings</w:t>
@@ -47,11 +49,12 @@
     <w:p>
       <w:r>
         <w:tab/>
+        <w:t>It was confirmed that the system was attacked by Cridex, claim is supported by the artifacts found</w:t>
       </w:r>
     </w:p>
     <w:p>
       <w:pPr>
-        <w:pStyle w:val="Heading2"/>
+        <w:pStyle w:val="Heading1"/>
       </w:pPr>
       <w:r>
         <w:t>Case Conclusion</w:t>
@@ -60,6 +63,15 @@
     <w:p>
       <w:r>
         <w:tab/>
+        <w:t>System is infected with Trojan</w:t>
+      </w:r>
+    </w:p>
+    <w:p>
+      <w:pPr>
+        <w:pStyle w:val="Heading1"/>
+      </w:pPr>
+      <w:r>
+        <w:t>Artifacts</w:t>
       </w:r>
     </w:p>
     <w:p>
@@ -67,160 +79,127 @@
         <w:pStyle w:val="Heading2"/>
       </w:pPr>
       <w:r>
-        <w:t>Artifacts</w:t>
-      </w:r>
-    </w:p>
-    <w:p>
-      <w:pPr>
-        <w:pStyle w:val="Heading3"/>
-      </w:pPr>
-      <w:r>
         <w:t>process_list</w:t>
       </w:r>
     </w:p>
     <w:p>
       <w:r>
-        <w:tab/>
-        <w:t xml:space="preserve">comment: MicroWorld-eScan: Gen:Trojan.Heur.GZ.dqW@b0MCmAj - CAT-QuickHeal: Trojan.Dapato.13729 - McAfee: GenericRXBV-NG!E00B2ABB7DEB - Cylance: Unsafe - CrowdStrike: malicious_confidence_100% (W) - K7GW: P2PWorm ( 002e17181 ) - K7AntiVirus: P2PWorm ( 002e17181 ) - Invincea: heuristic - Baidu: Win32.Trojan.WisdomEyes.16070401.9500.9997 - NANO-Antivirus: Trojan.Win32.Necurs.euhjay - </w:t>
-        <w:br/>
-        <w:tab/>
-        <w:t>name: KB00510801.exe</w:t>
-        <w:br/>
-        <w:tab/>
-        <w:t>physical_offset: 2106657392</w:t>
-        <w:br/>
-        <w:tab/>
-        <w:t>pid: 1820</w:t>
-        <w:br/>
-        <w:tab/>
-        <w:t>marked: disabled</w:t>
-        <w:br/>
-        <w:tab/>
-        <w:t>object_id: 19</w:t>
-        <w:br/>
-        <w:tab/>
-        <w:t>unlinked: No</w:t>
-        <w:br/>
-        <w:tab/>
-        <w:t>ppid: 1188</w:t>
-        <w:br/>
+        <w:t>---------------------------------------------------------------------------------------------</w:t>
       </w:r>
     </w:p>
     <w:p>
       <w:r>
-        <w:tab/>
-        <w:t xml:space="preserve">comment: Avira: TR/Crypt.XPACK.Gen5 - VBA32: BScope.Trojan.Reconyc - CrowdStrike: malicious_confidence_100% (D) - </w:t>
-        <w:br/>
-        <w:tab/>
-        <w:t>name: GoogleUpdate.e</w:t>
-        <w:br/>
-        <w:tab/>
-        <w:t>physical_offset: 2141301552</w:t>
-        <w:br/>
-        <w:tab/>
-        <w:t>pid: 2876</w:t>
-        <w:br/>
-        <w:tab/>
+        <w:t xml:space="preserve">comment: MicroWorld-eScan: Gen:Trojan.Heur.GZ.dqW@b0MCmAj - CAT-QuickHeal: Trojan.Dapato.13729 - McAfee: GenericRXBV-NG!E00B2ABB7DEB - Cylance: Unsafe - CrowdStrike: malicious_confidence_100% (W) - K7GW: P2PWorm ( 002e17181 ) - K7AntiVirus: P2PWorm ( 002e17181 ) - Invincea: heuristic - Baidu: Win32.Trojan.WisdomEyes.16070401.9500.9997 - NANO-Antivirus: Trojan.Win32.Necurs.euhjay - </w:t>
+        <w:br/>
+        <w:br/>
+        <w:t>name: KB00510801.exe</w:t>
+        <w:br/>
+        <w:t>physical_offset: 2106657392</w:t>
+        <w:br/>
+        <w:t>pid: 1820</w:t>
+        <w:br/>
         <w:t>marked: disabled</w:t>
         <w:br/>
-        <w:tab/>
-        <w:t>object_id: 47</w:t>
-        <w:br/>
-        <w:tab/>
+        <w:t>object_id: 19</w:t>
+        <w:br/>
         <w:t>unlinked: No</w:t>
         <w:br/>
-        <w:tab/>
-        <w:t>ppid: 2016</w:t>
-        <w:br/>
+        <w:t>ppid: 1188</w:t>
+        <w:br/>
+        <w:t>---------------------------------------------------------------------------------------------</w:t>
       </w:r>
     </w:p>
     <w:p>
       <w:r>
-        <w:tab/>
-        <w:t xml:space="preserve">comment: Baidu: Win32.Trojan.WisdomEyes.16070401.9500.9590 - CrowdStrike: malicious_confidence_90% (W) - </w:t>
-        <w:br/>
-        <w:tab/>
-        <w:t>name: powershell.exe</w:t>
-        <w:br/>
-        <w:tab/>
-        <w:t>physical_offset: 2141608752</w:t>
-        <w:br/>
-        <w:tab/>
-        <w:t>pid: 1888</w:t>
-        <w:br/>
-        <w:tab/>
+        <w:t xml:space="preserve">comment: Avira: TR/Crypt.XPACK.Gen5 - VBA32: BScope.Trojan.Reconyc - CrowdStrike: malicious_confidence_100% (D) - </w:t>
+        <w:br/>
+        <w:br/>
+        <w:t>name: GoogleUpdate.e</w:t>
+        <w:br/>
+        <w:t>physical_offset: 2141301552</w:t>
+        <w:br/>
+        <w:t>pid: 2876</w:t>
+        <w:br/>
         <w:t>marked: disabled</w:t>
         <w:br/>
-        <w:tab/>
-        <w:t>object_id: 53</w:t>
-        <w:br/>
-        <w:tab/>
+        <w:t>object_id: 47</w:t>
+        <w:br/>
         <w:t>unlinked: No</w:t>
         <w:br/>
-        <w:tab/>
-        <w:t>ppid: 1164</w:t>
-        <w:br/>
+        <w:t>ppid: 2016</w:t>
+        <w:br/>
+        <w:t>---------------------------------------------------------------------------------------------</w:t>
       </w:r>
     </w:p>
     <w:p>
       <w:r>
-        <w:tab/>
-        <w:t xml:space="preserve">comment: Cylance: Unsafe - CrowdStrike: malicious_confidence_60% (W) - </w:t>
-        <w:br/>
-        <w:tab/>
-        <w:t>name: sppsvc.exe</w:t>
-        <w:br/>
-        <w:tab/>
-        <w:t>physical_offset: 2142500656</w:t>
-        <w:br/>
-        <w:tab/>
-        <w:t>pid: 2416</w:t>
-        <w:br/>
-        <w:tab/>
+        <w:t xml:space="preserve">comment: Baidu: Win32.Trojan.WisdomEyes.16070401.9500.9590 - CrowdStrike: malicious_confidence_90% (W) - </w:t>
+        <w:br/>
+        <w:br/>
+        <w:t>name: powershell.exe</w:t>
+        <w:br/>
+        <w:t>physical_offset: 2141608752</w:t>
+        <w:br/>
+        <w:t>pid: 1888</w:t>
+        <w:br/>
         <w:t>marked: disabled</w:t>
         <w:br/>
-        <w:tab/>
-        <w:t>object_id: 55</w:t>
-        <w:br/>
-        <w:tab/>
+        <w:t>object_id: 53</w:t>
+        <w:br/>
         <w:t>unlinked: No</w:t>
         <w:br/>
-        <w:tab/>
-        <w:t>ppid: 472</w:t>
-        <w:br/>
+        <w:t>ppid: 1164</w:t>
+        <w:br/>
+        <w:t>---------------------------------------------------------------------------------------------</w:t>
       </w:r>
     </w:p>
     <w:p>
       <w:r>
-        <w:tab/>
+        <w:t xml:space="preserve">comment: Cylance: Unsafe - CrowdStrike: malicious_confidence_60% (W) - </w:t>
+        <w:br/>
+        <w:br/>
+        <w:t>name: sppsvc.exe</w:t>
+        <w:br/>
+        <w:t>physical_offset: 2142500656</w:t>
+        <w:br/>
+        <w:t>pid: 2416</w:t>
+        <w:br/>
+        <w:t>marked: disabled</w:t>
+        <w:br/>
+        <w:t>object_id: 55</w:t>
+        <w:br/>
+        <w:t>unlinked: No</w:t>
+        <w:br/>
+        <w:t>ppid: 472</w:t>
+        <w:br/>
+        <w:t>---------------------------------------------------------------------------------------------</w:t>
+      </w:r>
+    </w:p>
+    <w:p>
+      <w:r>
         <w:t>comment: Possibly malicious</w:t>
         <w:br/>
-        <w:tab/>
+        <w:br/>
         <w:t>name: First Data Cor</w:t>
         <w:br/>
-        <w:tab/>
         <w:t>physical_offset: 2144391264</w:t>
         <w:br/>
-        <w:tab/>
         <w:t>pid: 2532</w:t>
         <w:br/>
-        <w:tab/>
         <w:t>marked: disabled</w:t>
         <w:br/>
-        <w:tab/>
         <w:t>object_id: 59</w:t>
         <w:br/>
-        <w:tab/>
         <w:t>unlinked: No</w:t>
         <w:br/>
-        <w:tab/>
         <w:t>ppid: 1848</w:t>
         <w:br/>
+        <w:t>---------------------------------------------------------------------------------------------</w:t>
       </w:r>
     </w:p>
     <w:p>
       <w:pPr>
-        <w:pStyle w:val="Heading3"/>
+        <w:pStyle w:val="Heading2"/>
       </w:pPr>
       <w:r>
         <w:t>dll_object_list</w:t>
@@ -228,1231 +207,948 @@
     </w:p>
     <w:p>
       <w:r>
-        <w:tab/>
-        <w:t>comment: DLLs linked to malicious process (MicroWorld-eScan: Gen:Trojan.Heur.GZ.dqW@b0MCmAj - CAT-QuickHeal: Trojan.Dapato.13729 - McAfee: GenericRXBV-NG!E00B2ABB7DEB - Cylance: Unsafe - CrowdStrike: malicious_confidence_100% (W) - K7GW: P2PWorm ( 002e17181 ) - K7AntiVirus: P2PWorm ( 002e17181 ) - Invincea: heuristic - Baidu: Win32.Trojan.WisdomEyes.16070401.9500.9997 - NANO-Antivirus: Trojan.Win32.Necurs.euhjay - )</w:t>
-        <w:br/>
-        <w:tab/>
-        <w:t>name: KB00510801.exe</w:t>
-        <w:br/>
-        <w:tab/>
-        <w:t>physical_offset: 1890404112</w:t>
-        <w:br/>
-        <w:tab/>
-        <w:t>pid: 1820</w:t>
-        <w:br/>
-        <w:tab/>
-        <w:t>marked: disabled</w:t>
-        <w:br/>
-        <w:tab/>
-        <w:t>object_id: 220</w:t>
-        <w:br/>
-        <w:tab/>
-        <w:t>load_count: 65535</w:t>
-        <w:br/>
-        <w:tab/>
-        <w:t>dll_base: 16715776</w:t>
-        <w:br/>
-        <w:tab/>
-        <w:t>size_of_image: 184320</w:t>
-        <w:br/>
-        <w:tab/>
-        <w:t>full_dll_name: C:/Users/Ryuzaki/AppData/Roaming/KB00510801.exe</w:t>
-        <w:br/>
+        <w:t>---------------------------------------------------------------------------------------------</w:t>
       </w:r>
     </w:p>
     <w:p>
       <w:r>
-        <w:tab/>
         <w:t>comment: DLLs linked to malicious process (MicroWorld-eScan: Gen:Trojan.Heur.GZ.dqW@b0MCmAj - CAT-QuickHeal: Trojan.Dapato.13729 - McAfee: GenericRXBV-NG!E00B2ABB7DEB - Cylance: Unsafe - CrowdStrike: malicious_confidence_100% (W) - K7GW: P2PWorm ( 002e17181 ) - K7AntiVirus: P2PWorm ( 002e17181 ) - Invincea: heuristic - Baidu: Win32.Trojan.WisdomEyes.16070401.9500.9997 - NANO-Antivirus: Trojan.Win32.Necurs.euhjay - )</w:t>
         <w:br/>
-        <w:tab/>
-        <w:t>name: ntdll.dll</w:t>
-        <w:br/>
-        <w:tab/>
-        <w:t>physical_offset: 1890404352</w:t>
-        <w:br/>
-        <w:tab/>
+        <w:br/>
+        <w:t>name: KB00510801.exe</w:t>
+        <w:br/>
+        <w:t>physical_offset: 1890404112</w:t>
+        <w:br/>
         <w:t>pid: 1820</w:t>
         <w:br/>
-        <w:tab/>
         <w:t>marked: disabled</w:t>
         <w:br/>
-        <w:tab/>
-        <w:t>object_id: 221</w:t>
-        <w:br/>
-        <w:tab/>
+        <w:t>object_id: 220</w:t>
+        <w:br/>
         <w:t>load_count: 65535</w:t>
         <w:br/>
-        <w:tab/>
-        <w:t>dll_base: 713023488</w:t>
-        <w:br/>
-        <w:tab/>
-        <w:t>size_of_image: 1740800</w:t>
-        <w:br/>
-        <w:tab/>
-        <w:t>full_dll_name: C:/Windows/SYSTEM32/ntdll.dll</w:t>
-        <w:br/>
+        <w:t>dll_base: 16715776</w:t>
+        <w:br/>
+        <w:t>size_of_image: 184320</w:t>
+        <w:br/>
+        <w:t>full_dll_name: C:/Users/Ryuzaki/AppData/Roaming/KB00510801.exe</w:t>
+        <w:br/>
+        <w:t>---------------------------------------------------------------------------------------------</w:t>
       </w:r>
     </w:p>
     <w:p>
       <w:r>
-        <w:tab/>
         <w:t>comment: DLLs linked to malicious process (MicroWorld-eScan: Gen:Trojan.Heur.GZ.dqW@b0MCmAj - CAT-QuickHeal: Trojan.Dapato.13729 - McAfee: GenericRXBV-NG!E00B2ABB7DEB - Cylance: Unsafe - CrowdStrike: malicious_confidence_100% (W) - K7GW: P2PWorm ( 002e17181 ) - K7AntiVirus: P2PWorm ( 002e17181 ) - Invincea: heuristic - Baidu: Win32.Trojan.WisdomEyes.16070401.9500.9997 - NANO-Antivirus: Trojan.Win32.Necurs.euhjay - )</w:t>
         <w:br/>
-        <w:tab/>
-        <w:t>name: wow64.dll</w:t>
-        <w:br/>
-        <w:tab/>
-        <w:t>physical_offset: 1890405808</w:t>
-        <w:br/>
-        <w:tab/>
+        <w:br/>
+        <w:t>name: ntdll.dll</w:t>
+        <w:br/>
+        <w:t>physical_offset: 1890404352</w:t>
+        <w:br/>
         <w:t>pid: 1820</w:t>
         <w:br/>
-        <w:tab/>
         <w:t>marked: disabled</w:t>
         <w:br/>
-        <w:tab/>
-        <w:t>object_id: 222</w:t>
-        <w:br/>
-        <w:tab/>
-        <w:t>load_count: 3</w:t>
-        <w:br/>
-        <w:tab/>
-        <w:t>dll_base: 172462080</w:t>
-        <w:br/>
-        <w:tab/>
-        <w:t>size_of_image: 258048</w:t>
-        <w:br/>
-        <w:tab/>
-        <w:t>full_dll_name: C:/Windows/SYSTEM32/wow64.dll</w:t>
-        <w:br/>
+        <w:t>object_id: 221</w:t>
+        <w:br/>
+        <w:t>load_count: 65535</w:t>
+        <w:br/>
+        <w:t>dll_base: 713023488</w:t>
+        <w:br/>
+        <w:t>size_of_image: 1740800</w:t>
+        <w:br/>
+        <w:t>full_dll_name: C:/Windows/SYSTEM32/ntdll.dll</w:t>
+        <w:br/>
+        <w:t>---------------------------------------------------------------------------------------------</w:t>
       </w:r>
     </w:p>
     <w:p>
       <w:r>
-        <w:tab/>
         <w:t>comment: DLLs linked to malicious process (MicroWorld-eScan: Gen:Trojan.Heur.GZ.dqW@b0MCmAj - CAT-QuickHeal: Trojan.Dapato.13729 - McAfee: GenericRXBV-NG!E00B2ABB7DEB - Cylance: Unsafe - CrowdStrike: malicious_confidence_100% (W) - K7GW: P2PWorm ( 002e17181 ) - K7AntiVirus: P2PWorm ( 002e17181 ) - Invincea: heuristic - Baidu: Win32.Trojan.WisdomEyes.16070401.9500.9997 - NANO-Antivirus: Trojan.Win32.Necurs.euhjay - )</w:t>
         <w:br/>
-        <w:tab/>
-        <w:t>name: wow64win.dll</w:t>
-        <w:br/>
-        <w:tab/>
-        <w:t>physical_offset: 1890406256</w:t>
-        <w:br/>
-        <w:tab/>
+        <w:br/>
+        <w:t>name: wow64.dll</w:t>
+        <w:br/>
+        <w:t>physical_offset: 1890405808</w:t>
+        <w:br/>
         <w:t>pid: 1820</w:t>
         <w:br/>
-        <w:tab/>
         <w:t>marked: disabled</w:t>
         <w:br/>
-        <w:tab/>
-        <w:t>object_id: 223</w:t>
-        <w:br/>
-        <w:tab/>
-        <w:t>load_count: 1</w:t>
-        <w:br/>
-        <w:tab/>
-        <w:t>dll_base: 1956696064</w:t>
-        <w:br/>
-        <w:tab/>
-        <w:t>size_of_image: 376832</w:t>
-        <w:br/>
-        <w:tab/>
-        <w:t>full_dll_name: C:/Windows/SYSTEM32/wow64win.dll</w:t>
-        <w:br/>
+        <w:t>object_id: 222</w:t>
+        <w:br/>
+        <w:t>load_count: 3</w:t>
+        <w:br/>
+        <w:t>dll_base: 172462080</w:t>
+        <w:br/>
+        <w:t>size_of_image: 258048</w:t>
+        <w:br/>
+        <w:t>full_dll_name: C:/Windows/SYSTEM32/wow64.dll</w:t>
+        <w:br/>
+        <w:t>---------------------------------------------------------------------------------------------</w:t>
       </w:r>
     </w:p>
     <w:p>
       <w:r>
-        <w:tab/>
         <w:t>comment: DLLs linked to malicious process (MicroWorld-eScan: Gen:Trojan.Heur.GZ.dqW@b0MCmAj - CAT-QuickHeal: Trojan.Dapato.13729 - McAfee: GenericRXBV-NG!E00B2ABB7DEB - Cylance: Unsafe - CrowdStrike: malicious_confidence_100% (W) - K7GW: P2PWorm ( 002e17181 ) - K7AntiVirus: P2PWorm ( 002e17181 ) - Invincea: heuristic - Baidu: Win32.Trojan.WisdomEyes.16070401.9500.9997 - NANO-Antivirus: Trojan.Win32.Necurs.euhjay - )</w:t>
         <w:br/>
-        <w:tab/>
-        <w:t>name: wow64cpu.dll</w:t>
-        <w:br/>
-        <w:tab/>
-        <w:t>physical_offset: 1890405424</w:t>
-        <w:br/>
-        <w:tab/>
+        <w:br/>
+        <w:t>name: wow64win.dll</w:t>
+        <w:br/>
+        <w:t>physical_offset: 1890406256</w:t>
+        <w:br/>
         <w:t>pid: 1820</w:t>
         <w:br/>
-        <w:tab/>
         <w:t>marked: disabled</w:t>
         <w:br/>
-        <w:tab/>
-        <w:t>object_id: 224</w:t>
-        <w:br/>
-        <w:tab/>
+        <w:t>object_id: 223</w:t>
+        <w:br/>
         <w:t>load_count: 1</w:t>
         <w:br/>
-        <w:tab/>
-        <w:t>dll_base: 1955196928</w:t>
-        <w:br/>
-        <w:tab/>
-        <w:t>size_of_image: 32768</w:t>
-        <w:br/>
-        <w:tab/>
-        <w:t>full_dll_name: C:/Windows/SYSTEM32/wow64cpu.dll</w:t>
-        <w:br/>
+        <w:t>dll_base: 1956696064</w:t>
+        <w:br/>
+        <w:t>size_of_image: 376832</w:t>
+        <w:br/>
+        <w:t>full_dll_name: C:/Windows/SYSTEM32/wow64win.dll</w:t>
+        <w:br/>
+        <w:t>---------------------------------------------------------------------------------------------</w:t>
       </w:r>
     </w:p>
     <w:p>
       <w:r>
-        <w:tab/>
-        <w:t>comment: DLLs linked to malicious process (Avira: TR/Crypt.XPACK.Gen5 - VBA32: BScope.Trojan.Reconyc - CrowdStrike: malicious_confidence_100% (D) - )</w:t>
-        <w:br/>
-        <w:tab/>
-        <w:t>name: GoogleUpdate.exe</w:t>
-        <w:br/>
-        <w:tab/>
-        <w:t>physical_offset: 1582106352</w:t>
-        <w:br/>
-        <w:tab/>
-        <w:t>pid: 2876</w:t>
-        <w:br/>
-        <w:tab/>
+        <w:t>comment: DLLs linked to malicious process (MicroWorld-eScan: Gen:Trojan.Heur.GZ.dqW@b0MCmAj - CAT-QuickHeal: Trojan.Dapato.13729 - McAfee: GenericRXBV-NG!E00B2ABB7DEB - Cylance: Unsafe - CrowdStrike: malicious_confidence_100% (W) - K7GW: P2PWorm ( 002e17181 ) - K7AntiVirus: P2PWorm ( 002e17181 ) - Invincea: heuristic - Baidu: Win32.Trojan.WisdomEyes.16070401.9500.9997 - NANO-Antivirus: Trojan.Win32.Necurs.euhjay - )</w:t>
+        <w:br/>
+        <w:br/>
+        <w:t>name: wow64cpu.dll</w:t>
+        <w:br/>
+        <w:t>physical_offset: 1890405424</w:t>
+        <w:br/>
+        <w:t>pid: 1820</w:t>
+        <w:br/>
         <w:t>marked: disabled</w:t>
         <w:br/>
-        <w:tab/>
-        <w:t>object_id: 1504</w:t>
-        <w:br/>
-        <w:tab/>
-        <w:t>load_count: 65535</w:t>
-        <w:br/>
-        <w:tab/>
-        <w:t>dll_base: 248508416</w:t>
-        <w:br/>
-        <w:tab/>
-        <w:t>size_of_image: 163840</w:t>
-        <w:br/>
-        <w:tab/>
-        <w:t>full_dll_name: C:/Program Files (x86)/Google/Update/GoogleUpdate.exe</w:t>
-        <w:br/>
+        <w:t>object_id: 224</w:t>
+        <w:br/>
+        <w:t>load_count: 1</w:t>
+        <w:br/>
+        <w:t>dll_base: 1955196928</w:t>
+        <w:br/>
+        <w:t>size_of_image: 32768</w:t>
+        <w:br/>
+        <w:t>full_dll_name: C:/Windows/SYSTEM32/wow64cpu.dll</w:t>
+        <w:br/>
+        <w:t>---------------------------------------------------------------------------------------------</w:t>
       </w:r>
     </w:p>
     <w:p>
       <w:r>
-        <w:tab/>
         <w:t>comment: DLLs linked to malicious process (Avira: TR/Crypt.XPACK.Gen5 - VBA32: BScope.Trojan.Reconyc - CrowdStrike: malicious_confidence_100% (D) - )</w:t>
         <w:br/>
-        <w:tab/>
-        <w:t>name: ntdll.dll</w:t>
-        <w:br/>
-        <w:tab/>
-        <w:t>physical_offset: 1582106592</w:t>
-        <w:br/>
-        <w:tab/>
+        <w:br/>
+        <w:t>name: GoogleUpdate.exe</w:t>
+        <w:br/>
+        <w:t>physical_offset: 1582106352</w:t>
+        <w:br/>
         <w:t>pid: 2876</w:t>
         <w:br/>
-        <w:tab/>
         <w:t>marked: disabled</w:t>
         <w:br/>
-        <w:tab/>
-        <w:t>object_id: 1505</w:t>
-        <w:br/>
-        <w:tab/>
+        <w:t>object_id: 1504</w:t>
+        <w:br/>
         <w:t>load_count: 65535</w:t>
         <w:br/>
-        <w:tab/>
-        <w:t>dll_base: 713023488</w:t>
-        <w:br/>
-        <w:tab/>
-        <w:t>size_of_image: 1740800</w:t>
-        <w:br/>
-        <w:tab/>
-        <w:t>full_dll_name: C:/Windows/SYSTEM32/ntdll.dll</w:t>
-        <w:br/>
+        <w:t>dll_base: 248508416</w:t>
+        <w:br/>
+        <w:t>size_of_image: 163840</w:t>
+        <w:br/>
+        <w:t>full_dll_name: C:/Program Files (x86)/Google/Update/GoogleUpdate.exe</w:t>
+        <w:br/>
+        <w:t>---------------------------------------------------------------------------------------------</w:t>
       </w:r>
     </w:p>
     <w:p>
       <w:r>
-        <w:tab/>
         <w:t>comment: DLLs linked to malicious process (Avira: TR/Crypt.XPACK.Gen5 - VBA32: BScope.Trojan.Reconyc - CrowdStrike: malicious_confidence_100% (D) - )</w:t>
         <w:br/>
-        <w:tab/>
-        <w:t>name: wow64.dll</w:t>
-        <w:br/>
-        <w:tab/>
-        <w:t>physical_offset: 1582108048</w:t>
-        <w:br/>
-        <w:tab/>
+        <w:br/>
+        <w:t>name: ntdll.dll</w:t>
+        <w:br/>
+        <w:t>physical_offset: 1582106592</w:t>
+        <w:br/>
         <w:t>pid: 2876</w:t>
         <w:br/>
-        <w:tab/>
         <w:t>marked: disabled</w:t>
         <w:br/>
-        <w:tab/>
-        <w:t>object_id: 1506</w:t>
-        <w:br/>
-        <w:tab/>
-        <w:t>load_count: 3</w:t>
-        <w:br/>
-        <w:tab/>
-        <w:t>dll_base: 172462080</w:t>
-        <w:br/>
-        <w:tab/>
-        <w:t>size_of_image: 258048</w:t>
-        <w:br/>
-        <w:tab/>
-        <w:t>full_dll_name: C:/Windows/SYSTEM32/wow64.dll</w:t>
-        <w:br/>
+        <w:t>object_id: 1505</w:t>
+        <w:br/>
+        <w:t>load_count: 65535</w:t>
+        <w:br/>
+        <w:t>dll_base: 713023488</w:t>
+        <w:br/>
+        <w:t>size_of_image: 1740800</w:t>
+        <w:br/>
+        <w:t>full_dll_name: C:/Windows/SYSTEM32/ntdll.dll</w:t>
+        <w:br/>
+        <w:t>---------------------------------------------------------------------------------------------</w:t>
       </w:r>
     </w:p>
     <w:p>
       <w:r>
-        <w:tab/>
         <w:t>comment: DLLs linked to malicious process (Avira: TR/Crypt.XPACK.Gen5 - VBA32: BScope.Trojan.Reconyc - CrowdStrike: malicious_confidence_100% (D) - )</w:t>
         <w:br/>
-        <w:tab/>
-        <w:t>name: wow64win.dll</w:t>
-        <w:br/>
-        <w:tab/>
-        <w:t>physical_offset: 1582108496</w:t>
-        <w:br/>
-        <w:tab/>
+        <w:br/>
+        <w:t>name: wow64.dll</w:t>
+        <w:br/>
+        <w:t>physical_offset: 1582108048</w:t>
+        <w:br/>
         <w:t>pid: 2876</w:t>
         <w:br/>
-        <w:tab/>
         <w:t>marked: disabled</w:t>
         <w:br/>
-        <w:tab/>
-        <w:t>object_id: 1507</w:t>
-        <w:br/>
-        <w:tab/>
-        <w:t>load_count: 1</w:t>
-        <w:br/>
-        <w:tab/>
-        <w:t>dll_base: 1956696064</w:t>
-        <w:br/>
-        <w:tab/>
-        <w:t>size_of_image: 376832</w:t>
-        <w:br/>
-        <w:tab/>
-        <w:t>full_dll_name: C:/Windows/SYSTEM32/wow64win.dll</w:t>
-        <w:br/>
+        <w:t>object_id: 1506</w:t>
+        <w:br/>
+        <w:t>load_count: 3</w:t>
+        <w:br/>
+        <w:t>dll_base: 172462080</w:t>
+        <w:br/>
+        <w:t>size_of_image: 258048</w:t>
+        <w:br/>
+        <w:t>full_dll_name: C:/Windows/SYSTEM32/wow64.dll</w:t>
+        <w:br/>
+        <w:t>---------------------------------------------------------------------------------------------</w:t>
       </w:r>
     </w:p>
     <w:p>
       <w:r>
-        <w:tab/>
         <w:t>comment: DLLs linked to malicious process (Avira: TR/Crypt.XPACK.Gen5 - VBA32: BScope.Trojan.Reconyc - CrowdStrike: malicious_confidence_100% (D) - )</w:t>
         <w:br/>
-        <w:tab/>
-        <w:t>name: wow64cpu.dll</w:t>
-        <w:br/>
-        <w:tab/>
-        <w:t>physical_offset: 1582107664</w:t>
-        <w:br/>
-        <w:tab/>
+        <w:br/>
+        <w:t>name: wow64win.dll</w:t>
+        <w:br/>
+        <w:t>physical_offset: 1582108496</w:t>
+        <w:br/>
         <w:t>pid: 2876</w:t>
         <w:br/>
-        <w:tab/>
         <w:t>marked: disabled</w:t>
         <w:br/>
-        <w:tab/>
-        <w:t>object_id: 1508</w:t>
-        <w:br/>
-        <w:tab/>
+        <w:t>object_id: 1507</w:t>
+        <w:br/>
         <w:t>load_count: 1</w:t>
         <w:br/>
-        <w:tab/>
-        <w:t>dll_base: 1955196928</w:t>
-        <w:br/>
-        <w:tab/>
-        <w:t>size_of_image: 32768</w:t>
-        <w:br/>
-        <w:tab/>
-        <w:t>full_dll_name: C:/Windows/SYSTEM32/wow64cpu.dll</w:t>
-        <w:br/>
+        <w:t>dll_base: 1956696064</w:t>
+        <w:br/>
+        <w:t>size_of_image: 376832</w:t>
+        <w:br/>
+        <w:t>full_dll_name: C:/Windows/SYSTEM32/wow64win.dll</w:t>
+        <w:br/>
+        <w:t>---------------------------------------------------------------------------------------------</w:t>
       </w:r>
     </w:p>
     <w:p>
       <w:r>
-        <w:tab/>
-        <w:t>comment: DLLs linked to malicious process (Baidu: Win32.Trojan.WisdomEyes.16070401.9500.9590 - CrowdStrike: malicious_confidence_90% (W) - )</w:t>
-        <w:br/>
-        <w:tab/>
-        <w:t>name: powershell.exe</w:t>
-        <w:br/>
-        <w:tab/>
-        <w:t>physical_offset: 1770682624</w:t>
-        <w:br/>
-        <w:tab/>
-        <w:t>pid: 1888</w:t>
-        <w:br/>
-        <w:tab/>
+        <w:t>comment: DLLs linked to malicious process (Avira: TR/Crypt.XPACK.Gen5 - VBA32: BScope.Trojan.Reconyc - CrowdStrike: malicious_confidence_100% (D) - )</w:t>
+        <w:br/>
+        <w:br/>
+        <w:t>name: wow64cpu.dll</w:t>
+        <w:br/>
+        <w:t>physical_offset: 1582107664</w:t>
+        <w:br/>
+        <w:t>pid: 2876</w:t>
+        <w:br/>
         <w:t>marked: disabled</w:t>
         <w:br/>
-        <w:tab/>
-        <w:t>object_id: 1685</w:t>
-        <w:br/>
-        <w:tab/>
-        <w:t>load_count: 65535</w:t>
-        <w:br/>
-        <w:tab/>
-        <w:t>dll_base: 1594425344</w:t>
-        <w:br/>
-        <w:tab/>
-        <w:t>size_of_image: 466944</w:t>
-        <w:br/>
-        <w:tab/>
-        <w:t>full_dll_name: C:/Windows/SysWow64/WindowsPowerShell/v1.0/powershell.exe</w:t>
-        <w:br/>
+        <w:t>object_id: 1508</w:t>
+        <w:br/>
+        <w:t>load_count: 1</w:t>
+        <w:br/>
+        <w:t>dll_base: 1955196928</w:t>
+        <w:br/>
+        <w:t>size_of_image: 32768</w:t>
+        <w:br/>
+        <w:t>full_dll_name: C:/Windows/SYSTEM32/wow64cpu.dll</w:t>
+        <w:br/>
+        <w:t>---------------------------------------------------------------------------------------------</w:t>
       </w:r>
     </w:p>
     <w:p>
       <w:r>
-        <w:tab/>
         <w:t>comment: DLLs linked to malicious process (Baidu: Win32.Trojan.WisdomEyes.16070401.9500.9590 - CrowdStrike: malicious_confidence_90% (W) - )</w:t>
         <w:br/>
-        <w:tab/>
-        <w:t>name: ntdll.dll</w:t>
-        <w:br/>
-        <w:tab/>
-        <w:t>physical_offset: 1770682864</w:t>
-        <w:br/>
-        <w:tab/>
+        <w:br/>
+        <w:t>name: powershell.exe</w:t>
+        <w:br/>
+        <w:t>physical_offset: 1770682624</w:t>
+        <w:br/>
         <w:t>pid: 1888</w:t>
         <w:br/>
-        <w:tab/>
         <w:t>marked: disabled</w:t>
         <w:br/>
-        <w:tab/>
-        <w:t>object_id: 1686</w:t>
-        <w:br/>
-        <w:tab/>
+        <w:t>object_id: 1685</w:t>
+        <w:br/>
         <w:t>load_count: 65535</w:t>
         <w:br/>
-        <w:tab/>
-        <w:t>dll_base: 713023488</w:t>
-        <w:br/>
-        <w:tab/>
-        <w:t>size_of_image: 1740800</w:t>
-        <w:br/>
-        <w:tab/>
-        <w:t>full_dll_name: C:/Windows/SYSTEM32/ntdll.dll</w:t>
-        <w:br/>
+        <w:t>dll_base: 1594425344</w:t>
+        <w:br/>
+        <w:t>size_of_image: 466944</w:t>
+        <w:br/>
+        <w:t>full_dll_name: C:/Windows/SysWow64/WindowsPowerShell/v1.0/powershell.exe</w:t>
+        <w:br/>
+        <w:t>---------------------------------------------------------------------------------------------</w:t>
       </w:r>
     </w:p>
     <w:p>
       <w:r>
-        <w:tab/>
         <w:t>comment: DLLs linked to malicious process (Baidu: Win32.Trojan.WisdomEyes.16070401.9500.9590 - CrowdStrike: malicious_confidence_90% (W) - )</w:t>
         <w:br/>
-        <w:tab/>
-        <w:t>name: HD+'$</w:t>
-        <w:br/>
-        <w:tab/>
-        <w:t>physical_offset: 1770684320</w:t>
-        <w:br/>
-        <w:tab/>
+        <w:br/>
+        <w:t>name: ntdll.dll</w:t>
+        <w:br/>
+        <w:t>physical_offset: 1770682864</w:t>
+        <w:br/>
         <w:t>pid: 1888</w:t>
         <w:br/>
-        <w:tab/>
         <w:t>marked: disabled</w:t>
         <w:br/>
-        <w:tab/>
-        <w:t>object_id: 1687</w:t>
-        <w:br/>
-        <w:tab/>
-        <w:t>load_count: 24936</w:t>
-        <w:br/>
-        <w:tab/>
-        <w:t>dll_base: 172462080</w:t>
-        <w:br/>
-        <w:tab/>
-        <w:t>size_of_image: 258048</w:t>
-        <w:br/>
-        <w:tab/>
-        <w:t>full_dll_name: C:/Windows/SYSTEM32/wow64.dll</w:t>
-        <w:br/>
+        <w:t>object_id: 1686</w:t>
+        <w:br/>
+        <w:t>load_count: 65535</w:t>
+        <w:br/>
+        <w:t>dll_base: 713023488</w:t>
+        <w:br/>
+        <w:t>size_of_image: 1740800</w:t>
+        <w:br/>
+        <w:t>full_dll_name: C:/Windows/SYSTEM32/ntdll.dll</w:t>
+        <w:br/>
+        <w:t>---------------------------------------------------------------------------------------------</w:t>
       </w:r>
     </w:p>
     <w:p>
       <w:r>
-        <w:tab/>
         <w:t>comment: DLLs linked to malicious process (Baidu: Win32.Trojan.WisdomEyes.16070401.9500.9590 - CrowdStrike: malicious_confidence_90% (W) - )</w:t>
         <w:br/>
-        <w:tab/>
-        <w:t>name: wow64win.dll</w:t>
-        <w:br/>
-        <w:tab/>
-        <w:t>physical_offset: 1770683888</w:t>
-        <w:br/>
-        <w:tab/>
+        <w:br/>
+        <w:t>name: HD+'$</w:t>
+        <w:br/>
+        <w:t>physical_offset: 1770684320</w:t>
+        <w:br/>
         <w:t>pid: 1888</w:t>
         <w:br/>
-        <w:tab/>
         <w:t>marked: disabled</w:t>
         <w:br/>
-        <w:tab/>
-        <w:t>object_id: 1688</w:t>
-        <w:br/>
-        <w:tab/>
-        <w:t>load_count: 1</w:t>
-        <w:br/>
-        <w:tab/>
-        <w:t>dll_base: 1956696064</w:t>
-        <w:br/>
-        <w:tab/>
-        <w:t>size_of_image: 376832</w:t>
-        <w:br/>
-        <w:tab/>
-        <w:t>full_dll_name: C:/Windows/SYSTEM32/wow64win.dll</w:t>
-        <w:br/>
+        <w:t>object_id: 1687</w:t>
+        <w:br/>
+        <w:t>load_count: 24936</w:t>
+        <w:br/>
+        <w:t>dll_base: 172462080</w:t>
+        <w:br/>
+        <w:t>size_of_image: 258048</w:t>
+        <w:br/>
+        <w:t>full_dll_name: C:/Windows/SYSTEM32/wow64.dll</w:t>
+        <w:br/>
+        <w:t>---------------------------------------------------------------------------------------------</w:t>
       </w:r>
     </w:p>
     <w:p>
       <w:r>
-        <w:tab/>
         <w:t>comment: DLLs linked to malicious process (Baidu: Win32.Trojan.WisdomEyes.16070401.9500.9590 - CrowdStrike: malicious_confidence_90% (W) - )</w:t>
         <w:br/>
-        <w:tab/>
-        <w:t>name: wow64cpu.dll</w:t>
-        <w:br/>
-        <w:tab/>
-        <w:t>physical_offset: 1768596320</w:t>
-        <w:br/>
-        <w:tab/>
+        <w:br/>
+        <w:t>name: wow64win.dll</w:t>
+        <w:br/>
+        <w:t>physical_offset: 1770683888</w:t>
+        <w:br/>
         <w:t>pid: 1888</w:t>
         <w:br/>
-        <w:tab/>
         <w:t>marked: disabled</w:t>
         <w:br/>
-        <w:tab/>
-        <w:t>object_id: 1689</w:t>
-        <w:br/>
-        <w:tab/>
+        <w:t>object_id: 1688</w:t>
+        <w:br/>
         <w:t>load_count: 1</w:t>
         <w:br/>
-        <w:tab/>
-        <w:t>dll_base: 1955196928</w:t>
-        <w:br/>
-        <w:tab/>
-        <w:t>size_of_image: 32768</w:t>
-        <w:br/>
-        <w:tab/>
-        <w:t>full_dll_name: C:/Windows/SYSTEM32/wow64cpu.dll</w:t>
-        <w:br/>
+        <w:t>dll_base: 1956696064</w:t>
+        <w:br/>
+        <w:t>size_of_image: 376832</w:t>
+        <w:br/>
+        <w:t>full_dll_name: C:/Windows/SYSTEM32/wow64win.dll</w:t>
+        <w:br/>
+        <w:t>---------------------------------------------------------------------------------------------</w:t>
       </w:r>
     </w:p>
     <w:p>
       <w:r>
-        <w:tab/>
-        <w:t>comment: DLLs linked to malicious process (Cylance: Unsafe - CrowdStrike: malicious_confidence_60% (W) - )</w:t>
-        <w:br/>
-        <w:tab/>
-        <w:t>name: sppsvc.exe</w:t>
-        <w:br/>
-        <w:tab/>
-        <w:t>physical_offset: 1491261008</w:t>
-        <w:br/>
-        <w:tab/>
-        <w:t>pid: 2416</w:t>
-        <w:br/>
-        <w:tab/>
+        <w:t>comment: DLLs linked to malicious process (Baidu: Win32.Trojan.WisdomEyes.16070401.9500.9590 - CrowdStrike: malicious_confidence_90% (W) - )</w:t>
+        <w:br/>
+        <w:br/>
+        <w:t>name: wow64cpu.dll</w:t>
+        <w:br/>
+        <w:t>physical_offset: 1768596320</w:t>
+        <w:br/>
+        <w:t>pid: 1888</w:t>
+        <w:br/>
         <w:t>marked: disabled</w:t>
         <w:br/>
-        <w:tab/>
-        <w:t>object_id: 1740</w:t>
-        <w:br/>
-        <w:tab/>
-        <w:t>load_count: 65535</w:t>
-        <w:br/>
-        <w:tab/>
-        <w:t>dll_base: 1510887424</w:t>
-        <w:br/>
-        <w:tab/>
-        <w:t>size_of_image: 3534848</w:t>
-        <w:br/>
-        <w:tab/>
-        <w:t>full_dll_name: C:/Windows/system32/sppsvc.exe</w:t>
-        <w:br/>
+        <w:t>object_id: 1689</w:t>
+        <w:br/>
+        <w:t>load_count: 1</w:t>
+        <w:br/>
+        <w:t>dll_base: 1955196928</w:t>
+        <w:br/>
+        <w:t>size_of_image: 32768</w:t>
+        <w:br/>
+        <w:t>full_dll_name: C:/Windows/SYSTEM32/wow64cpu.dll</w:t>
+        <w:br/>
+        <w:t>---------------------------------------------------------------------------------------------</w:t>
       </w:r>
     </w:p>
     <w:p>
       <w:r>
-        <w:tab/>
         <w:t>comment: DLLs linked to malicious process (Cylance: Unsafe - CrowdStrike: malicious_confidence_60% (W) - )</w:t>
         <w:br/>
-        <w:tab/>
-        <w:t>name: ntdll.dll</w:t>
-        <w:br/>
-        <w:tab/>
-        <w:t>physical_offset: 1491261248</w:t>
-        <w:br/>
-        <w:tab/>
+        <w:br/>
+        <w:t>name: sppsvc.exe</w:t>
+        <w:br/>
+        <w:t>physical_offset: 1491261008</w:t>
+        <w:br/>
         <w:t>pid: 2416</w:t>
         <w:br/>
-        <w:tab/>
         <w:t>marked: disabled</w:t>
         <w:br/>
-        <w:tab/>
-        <w:t>object_id: 1741</w:t>
-        <w:br/>
-        <w:tab/>
+        <w:t>object_id: 1740</w:t>
+        <w:br/>
         <w:t>load_count: 65535</w:t>
         <w:br/>
-        <w:tab/>
-        <w:t>dll_base: 713023488</w:t>
-        <w:br/>
-        <w:tab/>
-        <w:t>size_of_image: 1740800</w:t>
-        <w:br/>
-        <w:tab/>
-        <w:t>full_dll_name: C:/Windows/SYSTEM32/ntdll.dll</w:t>
-        <w:br/>
+        <w:t>dll_base: 1510887424</w:t>
+        <w:br/>
+        <w:t>size_of_image: 3534848</w:t>
+        <w:br/>
+        <w:t>full_dll_name: C:/Windows/system32/sppsvc.exe</w:t>
+        <w:br/>
+        <w:t>---------------------------------------------------------------------------------------------</w:t>
       </w:r>
     </w:p>
     <w:p>
       <w:r>
-        <w:tab/>
         <w:t>comment: DLLs linked to malicious process (Cylance: Unsafe - CrowdStrike: malicious_confidence_60% (W) - )</w:t>
         <w:br/>
-        <w:tab/>
-        <w:t>name: kernel32.dll</w:t>
-        <w:br/>
-        <w:tab/>
-        <w:t>physical_offset: 1491262144</w:t>
-        <w:br/>
-        <w:tab/>
+        <w:br/>
+        <w:t>name: ntdll.dll</w:t>
+        <w:br/>
+        <w:t>physical_offset: 1491261248</w:t>
+        <w:br/>
         <w:t>pid: 2416</w:t>
         <w:br/>
-        <w:tab/>
         <w:t>marked: disabled</w:t>
         <w:br/>
-        <w:tab/>
-        <w:t>object_id: 1742</w:t>
-        <w:br/>
-        <w:tab/>
+        <w:t>object_id: 1741</w:t>
+        <w:br/>
         <w:t>load_count: 65535</w:t>
         <w:br/>
-        <w:tab/>
-        <w:t>dll_base: 590532608</w:t>
-        <w:br/>
-        <w:tab/>
-        <w:t>size_of_image: 1175552</w:t>
-        <w:br/>
-        <w:tab/>
-        <w:t>full_dll_name: C:/Windows/system32/kernel32.dll</w:t>
-        <w:br/>
+        <w:t>dll_base: 713023488</w:t>
+        <w:br/>
+        <w:t>size_of_image: 1740800</w:t>
+        <w:br/>
+        <w:t>full_dll_name: C:/Windows/SYSTEM32/ntdll.dll</w:t>
+        <w:br/>
+        <w:t>---------------------------------------------------------------------------------------------</w:t>
       </w:r>
     </w:p>
     <w:p>
       <w:r>
-        <w:tab/>
         <w:t>comment: DLLs linked to malicious process (Cylance: Unsafe - CrowdStrike: malicious_confidence_60% (W) - )</w:t>
         <w:br/>
-        <w:tab/>
-        <w:t>name: KERNELBASE.dll</w:t>
-        <w:br/>
-        <w:tab/>
-        <w:t>physical_offset: 1491262512</w:t>
-        <w:br/>
-        <w:tab/>
+        <w:br/>
+        <w:t>name: kernel32.dll</w:t>
+        <w:br/>
+        <w:t>physical_offset: 1491262144</w:t>
+        <w:br/>
         <w:t>pid: 2416</w:t>
         <w:br/>
-        <w:tab/>
         <w:t>marked: disabled</w:t>
         <w:br/>
-        <w:tab/>
-        <w:t>object_id: 1743</w:t>
-        <w:br/>
-        <w:tab/>
+        <w:t>object_id: 1742</w:t>
+        <w:br/>
         <w:t>load_count: 65535</w:t>
         <w:br/>
-        <w:tab/>
-        <w:t>dll_base: 591392768</w:t>
-        <w:br/>
-        <w:tab/>
-        <w:t>size_of_image: 438272</w:t>
-        <w:br/>
-        <w:tab/>
-        <w:t>full_dll_name: C:/Windows/system32/KERNELBASE.dll</w:t>
-        <w:br/>
+        <w:t>dll_base: 590532608</w:t>
+        <w:br/>
+        <w:t>size_of_image: 1175552</w:t>
+        <w:br/>
+        <w:t>full_dll_name: C:/Windows/system32/kernel32.dll</w:t>
+        <w:br/>
+        <w:t>---------------------------------------------------------------------------------------------</w:t>
       </w:r>
     </w:p>
     <w:p>
       <w:r>
-        <w:tab/>
         <w:t>comment: DLLs linked to malicious process (Cylance: Unsafe - CrowdStrike: malicious_confidence_60% (W) - )</w:t>
         <w:br/>
-        <w:tab/>
-        <w:t>name: ADVAPI32.dll</w:t>
-        <w:br/>
-        <w:tab/>
-        <w:t>physical_offset: 1510197600</w:t>
-        <w:br/>
-        <w:tab/>
+        <w:br/>
+        <w:t>name: KERNELBASE.dll</w:t>
+        <w:br/>
+        <w:t>physical_offset: 1491262512</w:t>
+        <w:br/>
         <w:t>pid: 2416</w:t>
         <w:br/>
-        <w:tab/>
         <w:t>marked: disabled</w:t>
         <w:br/>
-        <w:tab/>
-        <w:t>object_id: 1744</w:t>
-        <w:br/>
-        <w:tab/>
+        <w:t>object_id: 1743</w:t>
+        <w:br/>
         <w:t>load_count: 65535</w:t>
         <w:br/>
-        <w:tab/>
-        <w:t>dll_base: 583405568</w:t>
-        <w:br/>
-        <w:tab/>
-        <w:t>size_of_image: 897024</w:t>
-        <w:br/>
-        <w:tab/>
-        <w:t>full_dll_name: C:/Windows/system32/ADVAPI32.dll</w:t>
-        <w:br/>
+        <w:t>dll_base: 591392768</w:t>
+        <w:br/>
+        <w:t>size_of_image: 438272</w:t>
+        <w:br/>
+        <w:t>full_dll_name: C:/Windows/system32/KERNELBASE.dll</w:t>
+        <w:br/>
+        <w:t>---------------------------------------------------------------------------------------------</w:t>
       </w:r>
     </w:p>
     <w:p>
       <w:r>
-        <w:tab/>
         <w:t>comment: DLLs linked to malicious process (Cylance: Unsafe - CrowdStrike: malicious_confidence_60% (W) - )</w:t>
         <w:br/>
-        <w:tab/>
-        <w:t>name: msvcrt.dll</w:t>
-        <w:br/>
-        <w:tab/>
-        <w:t>physical_offset: 1510197920</w:t>
-        <w:br/>
-        <w:tab/>
+        <w:br/>
+        <w:t>name: ADVAPI32.dll</w:t>
+        <w:br/>
+        <w:t>physical_offset: 1510197600</w:t>
+        <w:br/>
         <w:t>pid: 2416</w:t>
         <w:br/>
-        <w:tab/>
         <w:t>marked: disabled</w:t>
         <w:br/>
-        <w:tab/>
-        <w:t>object_id: 1745</w:t>
-        <w:br/>
-        <w:tab/>
+        <w:t>object_id: 1744</w:t>
+        <w:br/>
         <w:t>load_count: 65535</w:t>
         <w:br/>
-        <w:tab/>
-        <w:t>dll_base: 593715200</w:t>
-        <w:br/>
-        <w:tab/>
-        <w:t>size_of_image: 651264</w:t>
-        <w:br/>
-        <w:tab/>
-        <w:t>full_dll_name: C:/Windows/system32/msvcrt.dll</w:t>
-        <w:br/>
+        <w:t>dll_base: 583405568</w:t>
+        <w:br/>
+        <w:t>size_of_image: 897024</w:t>
+        <w:br/>
+        <w:t>full_dll_name: C:/Windows/system32/ADVAPI32.dll</w:t>
+        <w:br/>
+        <w:t>---------------------------------------------------------------------------------------------</w:t>
       </w:r>
     </w:p>
     <w:p>
       <w:r>
-        <w:tab/>
         <w:t>comment: DLLs linked to malicious process (Cylance: Unsafe - CrowdStrike: malicious_confidence_60% (W) - )</w:t>
         <w:br/>
-        <w:tab/>
-        <w:t>name: sechost.dll</w:t>
-        <w:br/>
-        <w:tab/>
-        <w:t>physical_offset: 1510199088</w:t>
-        <w:br/>
-        <w:tab/>
+        <w:br/>
+        <w:t>name: msvcrt.dll</w:t>
+        <w:br/>
+        <w:t>physical_offset: 1510197920</w:t>
+        <w:br/>
         <w:t>pid: 2416</w:t>
         <w:br/>
-        <w:tab/>
         <w:t>marked: disabled</w:t>
         <w:br/>
-        <w:tab/>
-        <w:t>object_id: 1746</w:t>
-        <w:br/>
-        <w:tab/>
+        <w:t>object_id: 1745</w:t>
+        <w:br/>
         <w:t>load_count: 65535</w:t>
         <w:br/>
-        <w:tab/>
-        <w:t>dll_base: 592363520</w:t>
-        <w:br/>
-        <w:tab/>
-        <w:t>size_of_image: 126976</w:t>
-        <w:br/>
-        <w:tab/>
-        <w:t>full_dll_name: C:/Windows/SYSTEM32/sechost.dll</w:t>
-        <w:br/>
+        <w:t>dll_base: 593715200</w:t>
+        <w:br/>
+        <w:t>size_of_image: 651264</w:t>
+        <w:br/>
+        <w:t>full_dll_name: C:/Windows/system32/msvcrt.dll</w:t>
+        <w:br/>
+        <w:t>---------------------------------------------------------------------------------------------</w:t>
       </w:r>
     </w:p>
     <w:p>
       <w:r>
-        <w:tab/>
         <w:t>comment: DLLs linked to malicious process (Cylance: Unsafe - CrowdStrike: malicious_confidence_60% (W) - )</w:t>
         <w:br/>
-        <w:tab/>
-        <w:t>name: RPCRT4.dll</w:t>
-        <w:br/>
-        <w:tab/>
-        <w:t>physical_offset: 1295790112</w:t>
-        <w:br/>
-        <w:tab/>
+        <w:br/>
+        <w:t>name: sechost.dll</w:t>
+        <w:br/>
+        <w:t>physical_offset: 1510199088</w:t>
+        <w:br/>
         <w:t>pid: 2416</w:t>
         <w:br/>
-        <w:tab/>
         <w:t>marked: disabled</w:t>
         <w:br/>
-        <w:tab/>
-        <w:t>object_id: 1747</w:t>
-        <w:br/>
-        <w:tab/>
+        <w:t>object_id: 1746</w:t>
+        <w:br/>
         <w:t>load_count: 65535</w:t>
         <w:br/>
-        <w:tab/>
-        <w:t>dll_base: 540835840</w:t>
-        <w:br/>
-        <w:tab/>
-        <w:t>size_of_image: 1232896</w:t>
-        <w:br/>
-        <w:tab/>
-        <w:t>full_dll_name: C:/Windows/system32/RPCRT4.dll</w:t>
-        <w:br/>
+        <w:t>dll_base: 592363520</w:t>
+        <w:br/>
+        <w:t>size_of_image: 126976</w:t>
+        <w:br/>
+        <w:t>full_dll_name: C:/Windows/SYSTEM32/sechost.dll</w:t>
+        <w:br/>
+        <w:t>---------------------------------------------------------------------------------------------</w:t>
       </w:r>
     </w:p>
     <w:p>
       <w:r>
-        <w:tab/>
         <w:t>comment: DLLs linked to malicious process (Cylance: Unsafe - CrowdStrike: malicious_confidence_60% (W) - )</w:t>
         <w:br/>
-        <w:tab/>
-        <w:t>name: ole32.dll</w:t>
-        <w:br/>
-        <w:tab/>
-        <w:t>physical_offset: 1304791664</w:t>
-        <w:br/>
-        <w:tab/>
+        <w:br/>
+        <w:t>name: RPCRT4.dll</w:t>
+        <w:br/>
+        <w:t>physical_offset: 1295790112</w:t>
+        <w:br/>
         <w:t>pid: 2416</w:t>
         <w:br/>
-        <w:tab/>
         <w:t>marked: disabled</w:t>
         <w:br/>
-        <w:tab/>
-        <w:t>object_id: 1748</w:t>
-        <w:br/>
-        <w:tab/>
+        <w:t>object_id: 1747</w:t>
+        <w:br/>
         <w:t>load_count: 65535</w:t>
         <w:br/>
-        <w:tab/>
-        <w:t>dll_base: 591908864</w:t>
-        <w:br/>
-        <w:tab/>
-        <w:t>size_of_image: 2109440</w:t>
-        <w:br/>
-        <w:tab/>
-        <w:t>full_dll_name: C:/Windows/system32/ole32.dll</w:t>
-        <w:br/>
+        <w:t>dll_base: 540835840</w:t>
+        <w:br/>
+        <w:t>size_of_image: 1232896</w:t>
+        <w:br/>
+        <w:t>full_dll_name: C:/Windows/system32/RPCRT4.dll</w:t>
+        <w:br/>
+        <w:t>---------------------------------------------------------------------------------------------</w:t>
       </w:r>
     </w:p>
     <w:p>
       <w:r>
-        <w:tab/>
         <w:t>comment: DLLs linked to malicious process (Cylance: Unsafe - CrowdStrike: malicious_confidence_60% (W) - )</w:t>
         <w:br/>
-        <w:tab/>
-        <w:t>name: GDI32.dll</w:t>
-        <w:br/>
-        <w:tab/>
-        <w:t>physical_offset: 1304791984</w:t>
-        <w:br/>
-        <w:tab/>
+        <w:br/>
+        <w:t>name: ole32.dll</w:t>
+        <w:br/>
+        <w:t>physical_offset: 1304791664</w:t>
+        <w:br/>
         <w:t>pid: 2416</w:t>
         <w:br/>
-        <w:tab/>
         <w:t>marked: disabled</w:t>
         <w:br/>
-        <w:tab/>
-        <w:t>object_id: 1749</w:t>
-        <w:br/>
-        <w:tab/>
+        <w:t>object_id: 1748</w:t>
+        <w:br/>
         <w:t>load_count: 65535</w:t>
         <w:br/>
-        <w:tab/>
-        <w:t>dll_base: 588156928</w:t>
-        <w:br/>
-        <w:tab/>
-        <w:t>size_of_image: 421888</w:t>
-        <w:br/>
-        <w:tab/>
-        <w:t>full_dll_name: C:/Windows/system32/GDI32.dll</w:t>
-        <w:br/>
+        <w:t>dll_base: 591908864</w:t>
+        <w:br/>
+        <w:t>size_of_image: 2109440</w:t>
+        <w:br/>
+        <w:t>full_dll_name: C:/Windows/system32/ole32.dll</w:t>
+        <w:br/>
+        <w:t>---------------------------------------------------------------------------------------------</w:t>
       </w:r>
     </w:p>
     <w:p>
       <w:r>
-        <w:tab/>
         <w:t>comment: DLLs linked to malicious process (Cylance: Unsafe - CrowdStrike: malicious_confidence_60% (W) - )</w:t>
         <w:br/>
-        <w:tab/>
-        <w:t>name: USER32.dll</w:t>
-        <w:br/>
-        <w:tab/>
-        <w:t>physical_offset: 1304792304</w:t>
-        <w:br/>
-        <w:tab/>
+        <w:br/>
+        <w:t>name: GDI32.dll</w:t>
+        <w:br/>
+        <w:t>physical_offset: 1304791984</w:t>
+        <w:br/>
         <w:t>pid: 2416</w:t>
         <w:br/>
-        <w:tab/>
         <w:t>marked: disabled</w:t>
         <w:br/>
-        <w:tab/>
-        <w:t>object_id: 1750</w:t>
-        <w:br/>
-        <w:tab/>
+        <w:t>object_id: 1749</w:t>
+        <w:br/>
         <w:t>load_count: 65535</w:t>
         <w:br/>
-        <w:tab/>
-        <w:t>dll_base: 541601792</w:t>
-        <w:br/>
-        <w:tab/>
-        <w:t>size_of_image: 1024000</w:t>
-        <w:br/>
-        <w:tab/>
-        <w:t>full_dll_name: C:/Windows/system32/USER32.dll</w:t>
-        <w:br/>
+        <w:t>dll_base: 588156928</w:t>
+        <w:br/>
+        <w:t>size_of_image: 421888</w:t>
+        <w:br/>
+        <w:t>full_dll_name: C:/Windows/system32/GDI32.dll</w:t>
+        <w:br/>
+        <w:t>---------------------------------------------------------------------------------------------</w:t>
       </w:r>
     </w:p>
     <w:p>
       <w:r>
-        <w:tab/>
         <w:t>comment: DLLs linked to malicious process (Cylance: Unsafe - CrowdStrike: malicious_confidence_60% (W) - )</w:t>
         <w:br/>
-        <w:tab/>
-        <w:t>name: LPK.dll</w:t>
-        <w:br/>
-        <w:tab/>
-        <w:t>physical_offset: 1304792544</w:t>
-        <w:br/>
-        <w:tab/>
+        <w:br/>
+        <w:t>name: USER32.dll</w:t>
+        <w:br/>
+        <w:t>physical_offset: 1304792304</w:t>
+        <w:br/>
         <w:t>pid: 2416</w:t>
         <w:br/>
-        <w:tab/>
         <w:t>marked: disabled</w:t>
         <w:br/>
-        <w:tab/>
-        <w:t>object_id: 1751</w:t>
-        <w:br/>
-        <w:tab/>
+        <w:t>object_id: 1750</w:t>
+        <w:br/>
         <w:t>load_count: 65535</w:t>
         <w:br/>
-        <w:tab/>
-        <w:t>dll_base: 554225664</w:t>
-        <w:br/>
-        <w:tab/>
-        <w:t>size_of_image: 57344</w:t>
-        <w:br/>
-        <w:tab/>
-        <w:t>full_dll_name: C:/Windows/system32/LPK.dll</w:t>
-        <w:br/>
+        <w:t>dll_base: 541601792</w:t>
+        <w:br/>
+        <w:t>size_of_image: 1024000</w:t>
+        <w:br/>
+        <w:t>full_dll_name: C:/Windows/system32/USER32.dll</w:t>
+        <w:br/>
+        <w:t>---------------------------------------------------------------------------------------------</w:t>
       </w:r>
     </w:p>
     <w:p>
       <w:r>
-        <w:tab/>
         <w:t>comment: DLLs linked to malicious process (Cylance: Unsafe - CrowdStrike: malicious_confidence_60% (W) - )</w:t>
         <w:br/>
-        <w:tab/>
-        <w:t>name: USP10.dll</w:t>
-        <w:br/>
-        <w:tab/>
-        <w:t>physical_offset: 1304792864</w:t>
-        <w:br/>
-        <w:tab/>
+        <w:br/>
+        <w:t>name: LPK.dll</w:t>
+        <w:br/>
+        <w:t>physical_offset: 1304792544</w:t>
+        <w:br/>
         <w:t>pid: 2416</w:t>
         <w:br/>
-        <w:tab/>
         <w:t>marked: disabled</w:t>
         <w:br/>
-        <w:tab/>
-        <w:t>object_id: 1752</w:t>
-        <w:br/>
-        <w:tab/>
+        <w:t>object_id: 1751</w:t>
+        <w:br/>
         <w:t>load_count: 65535</w:t>
         <w:br/>
-        <w:tab/>
-        <w:t>dll_base: 538746880</w:t>
-        <w:br/>
-        <w:tab/>
-        <w:t>size_of_image: 823296</w:t>
-        <w:br/>
-        <w:tab/>
-        <w:t>full_dll_name: C:/Windows/system32/USP10.dll</w:t>
-        <w:br/>
+        <w:t>dll_base: 554225664</w:t>
+        <w:br/>
+        <w:t>size_of_image: 57344</w:t>
+        <w:br/>
+        <w:t>full_dll_name: C:/Windows/system32/LPK.dll</w:t>
+        <w:br/>
+        <w:t>---------------------------------------------------------------------------------------------</w:t>
       </w:r>
     </w:p>
     <w:p>
       <w:r>
-        <w:tab/>
         <w:t>comment: DLLs linked to malicious process (Cylance: Unsafe - CrowdStrike: malicious_confidence_60% (W) - )</w:t>
         <w:br/>
-        <w:tab/>
-        <w:t>name: IMM32.DLL</w:t>
-        <w:br/>
-        <w:tab/>
-        <w:t>physical_offset: 1299979392</w:t>
-        <w:br/>
-        <w:tab/>
+        <w:br/>
+        <w:t>name: USP10.dll</w:t>
+        <w:br/>
+        <w:t>physical_offset: 1304792864</w:t>
+        <w:br/>
         <w:t>pid: 2416</w:t>
         <w:br/>
-        <w:tab/>
         <w:t>marked: disabled</w:t>
         <w:br/>
-        <w:tab/>
-        <w:t>object_id: 1753</w:t>
-        <w:br/>
-        <w:tab/>
-        <w:t>load_count: 2</w:t>
-        <w:br/>
-        <w:tab/>
-        <w:t>dll_base: 538529792</w:t>
-        <w:br/>
-        <w:tab/>
-        <w:t>size_of_image: 188416</w:t>
-        <w:br/>
-        <w:tab/>
-        <w:t>full_dll_name: C:/Windows/system32/IMM32.DLL</w:t>
-        <w:br/>
+        <w:t>object_id: 1752</w:t>
+        <w:br/>
+        <w:t>load_count: 65535</w:t>
+        <w:br/>
+        <w:t>dll_base: 538746880</w:t>
+        <w:br/>
+        <w:t>size_of_image: 823296</w:t>
+        <w:br/>
+        <w:t>full_dll_name: C:/Windows/system32/USP10.dll</w:t>
+        <w:br/>
+        <w:t>---------------------------------------------------------------------------------------------</w:t>
       </w:r>
     </w:p>
     <w:p>
       <w:r>
-        <w:tab/>
         <w:t>comment: DLLs linked to malicious process (Cylance: Unsafe - CrowdStrike: malicious_confidence_60% (W) - )</w:t>
         <w:br/>
-        <w:tab/>
-        <w:t>name: MSCTF.dll</w:t>
-        <w:br/>
-        <w:tab/>
-        <w:t>physical_offset: 1299978832</w:t>
-        <w:br/>
-        <w:tab/>
+        <w:br/>
+        <w:t>name: IMM32.DLL</w:t>
+        <w:br/>
+        <w:t>physical_offset: 1299979392</w:t>
+        <w:br/>
         <w:t>pid: 2416</w:t>
         <w:br/>
-        <w:tab/>
         <w:t>marked: disabled</w:t>
         <w:br/>
-        <w:tab/>
-        <w:t>object_id: 1754</w:t>
-        <w:br/>
-        <w:tab/>
-        <w:t>load_count: 1</w:t>
-        <w:br/>
-        <w:tab/>
-        <w:t>dll_base: 540389376</w:t>
-        <w:br/>
-        <w:tab/>
-        <w:t>size_of_image: 1085440</w:t>
-        <w:br/>
-        <w:tab/>
-        <w:t>full_dll_name: C:/Windows/system32/MSCTF.dll</w:t>
-        <w:br/>
+        <w:t>object_id: 1753</w:t>
+        <w:br/>
+        <w:t>load_count: 2</w:t>
+        <w:br/>
+        <w:t>dll_base: 538529792</w:t>
+        <w:br/>
+        <w:t>size_of_image: 188416</w:t>
+        <w:br/>
+        <w:t>full_dll_name: C:/Windows/system32/IMM32.DLL</w:t>
+        <w:br/>
+        <w:t>---------------------------------------------------------------------------------------------</w:t>
       </w:r>
     </w:p>
     <w:p>
       <w:r>
-        <w:tab/>
         <w:t>comment: DLLs linked to malicious process (Cylance: Unsafe - CrowdStrike: malicious_confidence_60% (W) - )</w:t>
         <w:br/>
-        <w:tab/>
-        <w:t>name: CRYPTBASE.dll</w:t>
-        <w:br/>
-        <w:tab/>
-        <w:t>physical_offset: 1514620032</w:t>
-        <w:br/>
-        <w:tab/>
+        <w:br/>
+        <w:t>name: MSCTF.dll</w:t>
+        <w:br/>
+        <w:t>physical_offset: 1299978832</w:t>
+        <w:br/>
         <w:t>pid: 2416</w:t>
         <w:br/>
-        <w:tab/>
         <w:t>marked: disabled</w:t>
         <w:br/>
-        <w:tab/>
-        <w:t>object_id: 1755</w:t>
-        <w:br/>
-        <w:tab/>
+        <w:t>object_id: 1754</w:t>
+        <w:br/>
         <w:t>load_count: 1</w:t>
         <w:br/>
-        <w:tab/>
-        <w:t>dll_base: 468566016</w:t>
-        <w:br/>
-        <w:tab/>
-        <w:t>size_of_image: 61440</w:t>
-        <w:br/>
-        <w:tab/>
-        <w:t>full_dll_name: C:/Windows/syste</w:t>
-        <w:br/>
+        <w:t>dll_base: 540389376</w:t>
+        <w:br/>
+        <w:t>size_of_image: 1085440</w:t>
+        <w:br/>
+        <w:t>full_dll_name: C:/Windows/system32/MSCTF.dll</w:t>
+        <w:br/>
+        <w:t>---------------------------------------------------------------------------------------------</w:t>
       </w:r>
     </w:p>
     <w:p>
       <w:r>
-        <w:tab/>
-        <w:t>comment: DLLs linked to malicious process (Possibly malicious)</w:t>
-        <w:br/>
-        <w:tab/>
-        <w:t>name: First Data Corp.exe</w:t>
-        <w:br/>
-        <w:tab/>
-        <w:t>physical_offset: 2013997072</w:t>
-        <w:br/>
-        <w:tab/>
-        <w:t>pid: 2532</w:t>
-        <w:br/>
-        <w:tab/>
+        <w:t>comment: DLLs linked to malicious process (Cylance: Unsafe - CrowdStrike: malicious_confidence_60% (W) - )</w:t>
+        <w:br/>
+        <w:br/>
+        <w:t>name: CRYPTBASE.dll</w:t>
+        <w:br/>
+        <w:t>physical_offset: 1514620032</w:t>
+        <w:br/>
+        <w:t>pid: 2416</w:t>
+        <w:br/>
         <w:t>marked: disabled</w:t>
         <w:br/>
-        <w:tab/>
-        <w:t>object_id: 1985</w:t>
-        <w:br/>
-        <w:tab/>
-        <w:t>load_count: 65535</w:t>
-        <w:br/>
-        <w:tab/>
-        <w:t>dll_base: 120180736</w:t>
-        <w:br/>
-        <w:tab/>
-        <w:t>size_of_image: 253952</w:t>
-        <w:br/>
-        <w:tab/>
-        <w:t>full_dll_name: C:/Users/Ryuzaki/AppData/Local/Temp/First Data Corp/First Data Corp.exe</w:t>
-        <w:br/>
+        <w:t>object_id: 1755</w:t>
+        <w:br/>
+        <w:t>load_count: 1</w:t>
+        <w:br/>
+        <w:t>dll_base: 468566016</w:t>
+        <w:br/>
+        <w:t>size_of_image: 61440</w:t>
+        <w:br/>
+        <w:t>full_dll_name: C:/Windows/syste</w:t>
+        <w:br/>
+        <w:t>---------------------------------------------------------------------------------------------</w:t>
       </w:r>
     </w:p>
     <w:p>
       <w:r>
-        <w:tab/>
         <w:t>comment: DLLs linked to malicious process (Possibly malicious)</w:t>
         <w:br/>
-        <w:tab/>
-        <w:t>name: ntdll.dll</w:t>
-        <w:br/>
-        <w:tab/>
-        <w:t>physical_offset: 2013997312</w:t>
-        <w:br/>
-        <w:tab/>
+        <w:br/>
+        <w:t>name: First Data Corp.exe</w:t>
+        <w:br/>
+        <w:t>physical_offset: 2013997072</w:t>
+        <w:br/>
         <w:t>pid: 2532</w:t>
         <w:br/>
-        <w:tab/>
         <w:t>marked: disabled</w:t>
         <w:br/>
-        <w:tab/>
-        <w:t>object_id: 1986</w:t>
-        <w:br/>
-        <w:tab/>
+        <w:t>object_id: 1985</w:t>
+        <w:br/>
         <w:t>load_count: 65535</w:t>
         <w:br/>
-        <w:tab/>
-        <w:t>dll_base: 713023488</w:t>
-        <w:br/>
-        <w:tab/>
-        <w:t>size_of_image: 1740800</w:t>
-        <w:br/>
-        <w:tab/>
-        <w:t>full_dll_name: C:/Windows/SYSTEM32/ntdll.dll</w:t>
-        <w:br/>
+        <w:t>dll_base: 120180736</w:t>
+        <w:br/>
+        <w:t>size_of_image: 253952</w:t>
+        <w:br/>
+        <w:t>full_dll_name: C:/Users/Ryuzaki/AppData/Local/Temp/First Data Corp/First Data Corp.exe</w:t>
+        <w:br/>
+        <w:t>---------------------------------------------------------------------------------------------</w:t>
       </w:r>
     </w:p>
     <w:p>
       <w:r>
-        <w:tab/>
         <w:t>comment: DLLs linked to malicious process (Possibly malicious)</w:t>
         <w:br/>
-        <w:tab/>
-        <w:t>name: wow64.dll</w:t>
-        <w:br/>
-        <w:tab/>
-        <w:t>physical_offset: 2013998768</w:t>
-        <w:br/>
-        <w:tab/>
+        <w:br/>
+        <w:t>name: ntdll.dll</w:t>
+        <w:br/>
+        <w:t>physical_offset: 2013997312</w:t>
+        <w:br/>
         <w:t>pid: 2532</w:t>
         <w:br/>
-        <w:tab/>
         <w:t>marked: disabled</w:t>
         <w:br/>
-        <w:tab/>
-        <w:t>object_id: 1987</w:t>
-        <w:br/>
-        <w:tab/>
-        <w:t>load_count: 3</w:t>
-        <w:br/>
-        <w:tab/>
-        <w:t>dll_base: 172462080</w:t>
-        <w:br/>
-        <w:tab/>
-        <w:t>size_of_image: 258048</w:t>
-        <w:br/>
-        <w:tab/>
-        <w:t>full_dll_name: C:/Windows/SYSTEM32/wow64.dll</w:t>
-        <w:br/>
+        <w:t>object_id: 1986</w:t>
+        <w:br/>
+        <w:t>load_count: 65535</w:t>
+        <w:br/>
+        <w:t>dll_base: 713023488</w:t>
+        <w:br/>
+        <w:t>size_of_image: 1740800</w:t>
+        <w:br/>
+        <w:t>full_dll_name: C:/Windows/SYSTEM32/ntdll.dll</w:t>
+        <w:br/>
+        <w:t>---------------------------------------------------------------------------------------------</w:t>
       </w:r>
     </w:p>
     <w:p>
       <w:r>
-        <w:tab/>
         <w:t>comment: DLLs linked to malicious process (Possibly malicious)</w:t>
         <w:br/>
-        <w:tab/>
-        <w:t>name: wow64win.dll</w:t>
-        <w:br/>
-        <w:tab/>
-        <w:t>physical_offset: 2013998288</w:t>
-        <w:br/>
-        <w:tab/>
+        <w:br/>
+        <w:t>name: wow64.dll</w:t>
+        <w:br/>
+        <w:t>physical_offset: 2013998768</w:t>
+        <w:br/>
         <w:t>pid: 2532</w:t>
         <w:br/>
-        <w:tab/>
         <w:t>marked: disabled</w:t>
         <w:br/>
-        <w:tab/>
-        <w:t>object_id: 1988</w:t>
-        <w:br/>
-        <w:tab/>
-        <w:t>load_count: 1</w:t>
-        <w:br/>
-        <w:tab/>
-        <w:t>dll_base: 1956696064</w:t>
-        <w:br/>
-        <w:tab/>
-        <w:t>size_of_image: 376832</w:t>
-        <w:br/>
-        <w:tab/>
-        <w:t>full_dll_name: C:/Windows/SYSTEM32/wow64win.dll</w:t>
-        <w:br/>
+        <w:t>object_id: 1987</w:t>
+        <w:br/>
+        <w:t>load_count: 3</w:t>
+        <w:br/>
+        <w:t>dll_base: 172462080</w:t>
+        <w:br/>
+        <w:t>size_of_image: 258048</w:t>
+        <w:br/>
+        <w:t>full_dll_name: C:/Windows/SYSTEM32/wow64.dll</w:t>
+        <w:br/>
+        <w:t>---------------------------------------------------------------------------------------------</w:t>
       </w:r>
     </w:p>
     <w:p>
       <w:r>
-        <w:tab/>
         <w:t>comment: DLLs linked to malicious process (Possibly malicious)</w:t>
         <w:br/>
-        <w:tab/>
+        <w:br/>
+        <w:t>name: wow64win.dll</w:t>
+        <w:br/>
+        <w:t>physical_offset: 2013998288</w:t>
+        <w:br/>
+        <w:t>pid: 2532</w:t>
+        <w:br/>
+        <w:t>marked: disabled</w:t>
+        <w:br/>
+        <w:t>object_id: 1988</w:t>
+        <w:br/>
+        <w:t>load_count: 1</w:t>
+        <w:br/>
+        <w:t>dll_base: 1956696064</w:t>
+        <w:br/>
+        <w:t>size_of_image: 376832</w:t>
+        <w:br/>
+        <w:t>full_dll_name: C:/Windows/SYSTEM32/wow64win.dll</w:t>
+        <w:br/>
+        <w:t>---------------------------------------------------------------------------------------------</w:t>
+      </w:r>
+    </w:p>
+    <w:p>
+      <w:r>
+        <w:t>comment: DLLs linked to malicious process (Possibly malicious)</w:t>
+        <w:br/>
+        <w:br/>
         <w:t>name: wow64cpu.dll</w:t>
         <w:br/>
-        <w:tab/>
         <w:t>physical_offset: 2019783328</w:t>
         <w:br/>
-        <w:tab/>
         <w:t>pid: 2532</w:t>
         <w:br/>
-        <w:tab/>
         <w:t>marked: disabled</w:t>
         <w:br/>
-        <w:tab/>
         <w:t>object_id: 1989</w:t>
         <w:br/>
-        <w:tab/>
         <w:t>load_count: 1</w:t>
         <w:br/>
-        <w:tab/>
         <w:t>dll_base: 1955196928</w:t>
         <w:br/>
-        <w:tab/>
         <w:t>size_of_image: 32768</w:t>
         <w:br/>
-        <w:tab/>
         <w:t>full_dll_name: C:/Windows/SYSTEM32/wow64cpu.dll</w:t>
         <w:br/>
+        <w:t>---------------------------------------------------------------------------------------------</w:t>
       </w:r>
     </w:p>
     <w:p>
       <w:pPr>
-        <w:pStyle w:val="Heading3"/>
+        <w:pStyle w:val="Heading2"/>
       </w:pPr>
       <w:r>
         <w:t>phandle_list</w:t>
@@ -1460,581 +1156,491 @@
     </w:p>
     <w:p>
       <w:r>
-        <w:tab/>
-        <w:t>comment: Handles (Mutants) related to malicious process (MicroWorld-eScan: Gen:Trojan.Heur.GZ.dqW@b0MCmAj - CAT-QuickHeal: Trojan.Dapato.13729 - McAfee: GenericRXBV-NG!E00B2ABB7DEB - Cylance: Unsafe - CrowdStrike: malicious_confidence_100% (W) - K7GW: P2PWorm ( 002e17181 ) - K7AntiVirus: P2PWorm ( 002e17181 ) - Invincea: heuristic - Baidu: Win32.Trojan.WisdomEyes.16070401.9500.9997 - NANO-Antivirus: Trojan.Win32.Necurs.euhjay - )</w:t>
-        <w:br/>
-        <w:tab/>
-        <w:t>name: N.A.</w:t>
-        <w:br/>
-        <w:tab/>
-        <w:t>pid: 1820</w:t>
-        <w:br/>
-        <w:tab/>
-        <w:t>physical_offset: 2111456848</w:t>
-        <w:br/>
-        <w:tab/>
-        <w:t>marked: disabled</w:t>
-        <w:br/>
-        <w:tab/>
-        <w:t>object_id: 17239</w:t>
-        <w:br/>
-        <w:tab/>
-        <w:t>type: Mutant</w:t>
-        <w:br/>
+        <w:t>---------------------------------------------------------------------------------------------</w:t>
       </w:r>
     </w:p>
     <w:p>
       <w:r>
-        <w:tab/>
         <w:t>comment: Handles (Mutants) related to malicious process (MicroWorld-eScan: Gen:Trojan.Heur.GZ.dqW@b0MCmAj - CAT-QuickHeal: Trojan.Dapato.13729 - McAfee: GenericRXBV-NG!E00B2ABB7DEB - Cylance: Unsafe - CrowdStrike: malicious_confidence_100% (W) - K7GW: P2PWorm ( 002e17181 ) - K7AntiVirus: P2PWorm ( 002e17181 ) - Invincea: heuristic - Baidu: Win32.Trojan.WisdomEyes.16070401.9500.9997 - NANO-Antivirus: Trojan.Win32.Necurs.euhjay - )</w:t>
         <w:br/>
-        <w:tab/>
-        <w:t>name: M0000071C</w:t>
-        <w:br/>
-        <w:tab/>
+        <w:br/>
+        <w:t>name: N.A.</w:t>
+        <w:br/>
         <w:t>pid: 1820</w:t>
         <w:br/>
-        <w:tab/>
-        <w:t>physical_offset: 2106317472</w:t>
-        <w:br/>
-        <w:tab/>
+        <w:t>physical_offset: 2111456848</w:t>
+        <w:br/>
         <w:t>marked: disabled</w:t>
         <w:br/>
-        <w:tab/>
-        <w:t>object_id: 17273</w:t>
-        <w:br/>
-        <w:tab/>
+        <w:t>object_id: 17239</w:t>
+        <w:br/>
         <w:t>type: Mutant</w:t>
         <w:br/>
+        <w:t>---------------------------------------------------------------------------------------------</w:t>
       </w:r>
     </w:p>
     <w:p>
       <w:r>
-        <w:tab/>
         <w:t>comment: Handles (Mutants) related to malicious process (MicroWorld-eScan: Gen:Trojan.Heur.GZ.dqW@b0MCmAj - CAT-QuickHeal: Trojan.Dapato.13729 - McAfee: GenericRXBV-NG!E00B2ABB7DEB - Cylance: Unsafe - CrowdStrike: malicious_confidence_100% (W) - K7GW: P2PWorm ( 002e17181 ) - K7AntiVirus: P2PWorm ( 002e17181 ) - Invincea: heuristic - Baidu: Win32.Trojan.WisdomEyes.16070401.9500.9997 - NANO-Antivirus: Trojan.Win32.Necurs.euhjay - )</w:t>
         <w:br/>
-        <w:tab/>
-        <w:t>name: I0000071C</w:t>
-        <w:br/>
-        <w:tab/>
+        <w:br/>
+        <w:t>name: M0000071C</w:t>
+        <w:br/>
         <w:t>pid: 1820</w:t>
         <w:br/>
-        <w:tab/>
-        <w:t>physical_offset: 2106317664</w:t>
-        <w:br/>
-        <w:tab/>
+        <w:t>physical_offset: 2106317472</w:t>
+        <w:br/>
         <w:t>marked: disabled</w:t>
         <w:br/>
-        <w:tab/>
-        <w:t>object_id: 17274</w:t>
-        <w:br/>
-        <w:tab/>
+        <w:t>object_id: 17273</w:t>
+        <w:br/>
         <w:t>type: Mutant</w:t>
         <w:br/>
+        <w:t>---------------------------------------------------------------------------------------------</w:t>
       </w:r>
     </w:p>
     <w:p>
       <w:r>
-        <w:tab/>
         <w:t>comment: Handles (Mutants) related to malicious process (MicroWorld-eScan: Gen:Trojan.Heur.GZ.dqW@b0MCmAj - CAT-QuickHeal: Trojan.Dapato.13729 - McAfee: GenericRXBV-NG!E00B2ABB7DEB - Cylance: Unsafe - CrowdStrike: malicious_confidence_100% (W) - K7GW: P2PWorm ( 002e17181 ) - K7AntiVirus: P2PWorm ( 002e17181 ) - Invincea: heuristic - Baidu: Win32.Trojan.WisdomEyes.16070401.9500.9997 - NANO-Antivirus: Trojan.Win32.Necurs.euhjay - )</w:t>
         <w:br/>
-        <w:tab/>
-        <w:t>name: _!MSFTHISTORY!_</w:t>
-        <w:br/>
-        <w:tab/>
+        <w:br/>
+        <w:t>name: I0000071C</w:t>
+        <w:br/>
         <w:t>pid: 1820</w:t>
         <w:br/>
-        <w:tab/>
-        <w:t>physical_offset: 2122554896</w:t>
-        <w:br/>
-        <w:tab/>
+        <w:t>physical_offset: 2106317664</w:t>
+        <w:br/>
         <w:t>marked: disabled</w:t>
         <w:br/>
-        <w:tab/>
-        <w:t>object_id: 17317</w:t>
-        <w:br/>
-        <w:tab/>
+        <w:t>object_id: 17274</w:t>
+        <w:br/>
         <w:t>type: Mutant</w:t>
         <w:br/>
+        <w:t>---------------------------------------------------------------------------------------------</w:t>
       </w:r>
     </w:p>
     <w:p>
       <w:r>
-        <w:tab/>
         <w:t>comment: Handles (Mutants) related to malicious process (MicroWorld-eScan: Gen:Trojan.Heur.GZ.dqW@b0MCmAj - CAT-QuickHeal: Trojan.Dapato.13729 - McAfee: GenericRXBV-NG!E00B2ABB7DEB - Cylance: Unsafe - CrowdStrike: malicious_confidence_100% (W) - K7GW: P2PWorm ( 002e17181 ) - K7AntiVirus: P2PWorm ( 002e17181 ) - Invincea: heuristic - Baidu: Win32.Trojan.WisdomEyes.16070401.9500.9997 - NANO-Antivirus: Trojan.Win32.Necurs.euhjay - )</w:t>
         <w:br/>
-        <w:tab/>
-        <w:t>name: c:!users!ryuzaki!appdata!local!microsoft!windows!temporary internet files!content.ie5!</w:t>
-        <w:br/>
-        <w:tab/>
+        <w:br/>
+        <w:t>name: _!MSFTHISTORY!_</w:t>
+        <w:br/>
         <w:t>pid: 1820</w:t>
         <w:br/>
-        <w:tab/>
-        <w:t>physical_offset: 2122555088</w:t>
-        <w:br/>
-        <w:tab/>
+        <w:t>physical_offset: 2122554896</w:t>
+        <w:br/>
         <w:t>marked: disabled</w:t>
         <w:br/>
-        <w:tab/>
-        <w:t>object_id: 17318</w:t>
-        <w:br/>
-        <w:tab/>
+        <w:t>object_id: 17317</w:t>
+        <w:br/>
         <w:t>type: Mutant</w:t>
         <w:br/>
+        <w:t>---------------------------------------------------------------------------------------------</w:t>
       </w:r>
     </w:p>
     <w:p>
       <w:r>
-        <w:tab/>
         <w:t>comment: Handles (Mutants) related to malicious process (MicroWorld-eScan: Gen:Trojan.Heur.GZ.dqW@b0MCmAj - CAT-QuickHeal: Trojan.Dapato.13729 - McAfee: GenericRXBV-NG!E00B2ABB7DEB - Cylance: Unsafe - CrowdStrike: malicious_confidence_100% (W) - K7GW: P2PWorm ( 002e17181 ) - K7AntiVirus: P2PWorm ( 002e17181 ) - Invincea: heuristic - Baidu: Win32.Trojan.WisdomEyes.16070401.9500.9997 - NANO-Antivirus: Trojan.Win32.Necurs.euhjay - )</w:t>
         <w:br/>
-        <w:tab/>
-        <w:t>name: M0000071C</w:t>
-        <w:br/>
-        <w:tab/>
+        <w:br/>
+        <w:t>name: c:!users!ryuzaki!appdata!local!microsoft!windows!temporary internet files!content.ie5!</w:t>
+        <w:br/>
         <w:t>pid: 1820</w:t>
         <w:br/>
-        <w:tab/>
-        <w:t>physical_offset: 2106317472</w:t>
-        <w:br/>
-        <w:tab/>
+        <w:t>physical_offset: 2122555088</w:t>
+        <w:br/>
         <w:t>marked: disabled</w:t>
         <w:br/>
-        <w:tab/>
-        <w:t>object_id: 17333</w:t>
-        <w:br/>
-        <w:tab/>
+        <w:t>object_id: 17318</w:t>
+        <w:br/>
         <w:t>type: Mutant</w:t>
         <w:br/>
+        <w:t>---------------------------------------------------------------------------------------------</w:t>
       </w:r>
     </w:p>
     <w:p>
       <w:r>
-        <w:tab/>
         <w:t>comment: Handles (Mutants) related to malicious process (MicroWorld-eScan: Gen:Trojan.Heur.GZ.dqW@b0MCmAj - CAT-QuickHeal: Trojan.Dapato.13729 - McAfee: GenericRXBV-NG!E00B2ABB7DEB - Cylance: Unsafe - CrowdStrike: malicious_confidence_100% (W) - K7GW: P2PWorm ( 002e17181 ) - K7AntiVirus: P2PWorm ( 002e17181 ) - Invincea: heuristic - Baidu: Win32.Trojan.WisdomEyes.16070401.9500.9997 - NANO-Antivirus: Trojan.Win32.Necurs.euhjay - )</w:t>
         <w:br/>
-        <w:tab/>
-        <w:t>name: I0000071C</w:t>
-        <w:br/>
-        <w:tab/>
+        <w:br/>
+        <w:t>name: M0000071C</w:t>
+        <w:br/>
         <w:t>pid: 1820</w:t>
         <w:br/>
-        <w:tab/>
-        <w:t>physical_offset: 2106317664</w:t>
-        <w:br/>
-        <w:tab/>
+        <w:t>physical_offset: 2106317472</w:t>
+        <w:br/>
         <w:t>marked: disabled</w:t>
         <w:br/>
-        <w:tab/>
-        <w:t>object_id: 17334</w:t>
-        <w:br/>
-        <w:tab/>
+        <w:t>object_id: 17333</w:t>
+        <w:br/>
         <w:t>type: Mutant</w:t>
         <w:br/>
+        <w:t>---------------------------------------------------------------------------------------------</w:t>
       </w:r>
     </w:p>
     <w:p>
       <w:r>
-        <w:tab/>
         <w:t>comment: Handles (Mutants) related to malicious process (MicroWorld-eScan: Gen:Trojan.Heur.GZ.dqW@b0MCmAj - CAT-QuickHeal: Trojan.Dapato.13729 - McAfee: GenericRXBV-NG!E00B2ABB7DEB - Cylance: Unsafe - CrowdStrike: malicious_confidence_100% (W) - K7GW: P2PWorm ( 002e17181 ) - K7AntiVirus: P2PWorm ( 002e17181 ) - Invincea: heuristic - Baidu: Win32.Trojan.WisdomEyes.16070401.9500.9997 - NANO-Antivirus: Trojan.Win32.Necurs.euhjay - )</w:t>
         <w:br/>
-        <w:tab/>
-        <w:t>name: c:!users!ryuzaki!appdata!roaming!microsoft!windows!cookies!</w:t>
-        <w:br/>
-        <w:tab/>
+        <w:br/>
+        <w:t>name: I0000071C</w:t>
+        <w:br/>
         <w:t>pid: 1820</w:t>
         <w:br/>
-        <w:tab/>
-        <w:t>physical_offset: 2124251024</w:t>
-        <w:br/>
-        <w:tab/>
+        <w:t>physical_offset: 2106317664</w:t>
+        <w:br/>
         <w:t>marked: disabled</w:t>
         <w:br/>
-        <w:tab/>
-        <w:t>object_id: 17338</w:t>
-        <w:br/>
-        <w:tab/>
+        <w:t>object_id: 17334</w:t>
+        <w:br/>
         <w:t>type: Mutant</w:t>
         <w:br/>
+        <w:t>---------------------------------------------------------------------------------------------</w:t>
       </w:r>
     </w:p>
     <w:p>
       <w:r>
-        <w:tab/>
         <w:t>comment: Handles (Mutants) related to malicious process (MicroWorld-eScan: Gen:Trojan.Heur.GZ.dqW@b0MCmAj - CAT-QuickHeal: Trojan.Dapato.13729 - McAfee: GenericRXBV-NG!E00B2ABB7DEB - Cylance: Unsafe - CrowdStrike: malicious_confidence_100% (W) - K7GW: P2PWorm ( 002e17181 ) - K7AntiVirus: P2PWorm ( 002e17181 ) - Invincea: heuristic - Baidu: Win32.Trojan.WisdomEyes.16070401.9500.9997 - NANO-Antivirus: Trojan.Win32.Necurs.euhjay - )</w:t>
         <w:br/>
-        <w:tab/>
-        <w:t>name: c:!users!ryuzaki!appdata!local!microsoft!windows!history!history.ie5!</w:t>
-        <w:br/>
-        <w:tab/>
+        <w:br/>
+        <w:t>name: c:!users!ryuzaki!appdata!roaming!microsoft!windows!cookies!</w:t>
+        <w:br/>
         <w:t>pid: 1820</w:t>
         <w:br/>
-        <w:tab/>
-        <w:t>physical_offset: 2107020784</w:t>
-        <w:br/>
-        <w:tab/>
+        <w:t>physical_offset: 2124251024</w:t>
+        <w:br/>
         <w:t>marked: disabled</w:t>
         <w:br/>
-        <w:tab/>
-        <w:t>object_id: 17341</w:t>
-        <w:br/>
-        <w:tab/>
+        <w:t>object_id: 17338</w:t>
+        <w:br/>
         <w:t>type: Mutant</w:t>
         <w:br/>
+        <w:t>---------------------------------------------------------------------------------------------</w:t>
       </w:r>
     </w:p>
     <w:p>
       <w:r>
-        <w:tab/>
         <w:t>comment: Handles (Mutants) related to malicious process (MicroWorld-eScan: Gen:Trojan.Heur.GZ.dqW@b0MCmAj - CAT-QuickHeal: Trojan.Dapato.13729 - McAfee: GenericRXBV-NG!E00B2ABB7DEB - Cylance: Unsafe - CrowdStrike: malicious_confidence_100% (W) - K7GW: P2PWorm ( 002e17181 ) - K7AntiVirus: P2PWorm ( 002e17181 ) - Invincea: heuristic - Baidu: Win32.Trojan.WisdomEyes.16070401.9500.9997 - NANO-Antivirus: Trojan.Win32.Necurs.euhjay - )</w:t>
         <w:br/>
-        <w:tab/>
-        <w:t>name: WininetStartupMutex</w:t>
-        <w:br/>
-        <w:tab/>
+        <w:br/>
+        <w:t>name: c:!users!ryuzaki!appdata!local!microsoft!windows!history!history.ie5!</w:t>
+        <w:br/>
         <w:t>pid: 1820</w:t>
         <w:br/>
-        <w:tab/>
-        <w:t>physical_offset: 2107020976</w:t>
-        <w:br/>
-        <w:tab/>
+        <w:t>physical_offset: 2107020784</w:t>
+        <w:br/>
         <w:t>marked: disabled</w:t>
         <w:br/>
-        <w:tab/>
-        <w:t>object_id: 17346</w:t>
-        <w:br/>
-        <w:tab/>
+        <w:t>object_id: 17341</w:t>
+        <w:br/>
         <w:t>type: Mutant</w:t>
         <w:br/>
+        <w:t>---------------------------------------------------------------------------------------------</w:t>
       </w:r>
     </w:p>
     <w:p>
       <w:r>
-        <w:tab/>
         <w:t>comment: Handles (Mutants) related to malicious process (MicroWorld-eScan: Gen:Trojan.Heur.GZ.dqW@b0MCmAj - CAT-QuickHeal: Trojan.Dapato.13729 - McAfee: GenericRXBV-NG!E00B2ABB7DEB - Cylance: Unsafe - CrowdStrike: malicious_confidence_100% (W) - K7GW: P2PWorm ( 002e17181 ) - K7AntiVirus: P2PWorm ( 002e17181 ) - Invincea: heuristic - Baidu: Win32.Trojan.WisdomEyes.16070401.9500.9997 - NANO-Antivirus: Trojan.Win32.Necurs.euhjay - )</w:t>
         <w:br/>
-        <w:tab/>
-        <w:t>name: WininetConnectionMutex</w:t>
-        <w:br/>
-        <w:tab/>
+        <w:br/>
+        <w:t>name: WininetStartupMutex</w:t>
+        <w:br/>
         <w:t>pid: 1820</w:t>
         <w:br/>
-        <w:tab/>
-        <w:t>physical_offset: 2106926176</w:t>
-        <w:br/>
-        <w:tab/>
+        <w:t>physical_offset: 2107020976</w:t>
+        <w:br/>
         <w:t>marked: disabled</w:t>
         <w:br/>
-        <w:tab/>
-        <w:t>object_id: 17358</w:t>
-        <w:br/>
-        <w:tab/>
+        <w:t>object_id: 17346</w:t>
+        <w:br/>
         <w:t>type: Mutant</w:t>
         <w:br/>
+        <w:t>---------------------------------------------------------------------------------------------</w:t>
       </w:r>
     </w:p>
     <w:p>
       <w:r>
-        <w:tab/>
         <w:t>comment: Handles (Mutants) related to malicious process (MicroWorld-eScan: Gen:Trojan.Heur.GZ.dqW@b0MCmAj - CAT-QuickHeal: Trojan.Dapato.13729 - McAfee: GenericRXBV-NG!E00B2ABB7DEB - Cylance: Unsafe - CrowdStrike: malicious_confidence_100% (W) - K7GW: P2PWorm ( 002e17181 ) - K7AntiVirus: P2PWorm ( 002e17181 ) - Invincea: heuristic - Baidu: Win32.Trojan.WisdomEyes.16070401.9500.9997 - NANO-Antivirus: Trojan.Win32.Necurs.euhjay - )</w:t>
         <w:br/>
-        <w:tab/>
-        <w:t>name: WininetProxyRegistryMutex</w:t>
-        <w:br/>
-        <w:tab/>
+        <w:br/>
+        <w:t>name: WininetConnectionMutex</w:t>
+        <w:br/>
         <w:t>pid: 1820</w:t>
         <w:br/>
-        <w:tab/>
-        <w:t>physical_offset: 2106316272</w:t>
-        <w:br/>
-        <w:tab/>
+        <w:t>physical_offset: 2106926176</w:t>
+        <w:br/>
         <w:t>marked: disabled</w:t>
         <w:br/>
-        <w:tab/>
-        <w:t>object_id: 17359</w:t>
-        <w:br/>
-        <w:tab/>
+        <w:t>object_id: 17358</w:t>
+        <w:br/>
         <w:t>type: Mutant</w:t>
         <w:br/>
+        <w:t>---------------------------------------------------------------------------------------------</w:t>
       </w:r>
     </w:p>
     <w:p>
       <w:r>
-        <w:tab/>
         <w:t>comment: Handles (Mutants) related to malicious process (MicroWorld-eScan: Gen:Trojan.Heur.GZ.dqW@b0MCmAj - CAT-QuickHeal: Trojan.Dapato.13729 - McAfee: GenericRXBV-NG!E00B2ABB7DEB - Cylance: Unsafe - CrowdStrike: malicious_confidence_100% (W) - K7GW: P2PWorm ( 002e17181 ) - K7AntiVirus: P2PWorm ( 002e17181 ) - Invincea: heuristic - Baidu: Win32.Trojan.WisdomEyes.16070401.9500.9997 - NANO-Antivirus: Trojan.Win32.Necurs.euhjay - )</w:t>
         <w:br/>
-        <w:tab/>
-        <w:t>name: RasPbFile</w:t>
-        <w:br/>
-        <w:tab/>
+        <w:br/>
+        <w:t>name: WininetProxyRegistryMutex</w:t>
+        <w:br/>
         <w:t>pid: 1820</w:t>
         <w:br/>
-        <w:tab/>
-        <w:t>physical_offset: 2106316080</w:t>
-        <w:br/>
-        <w:tab/>
+        <w:t>physical_offset: 2106316272</w:t>
+        <w:br/>
         <w:t>marked: disabled</w:t>
         <w:br/>
-        <w:tab/>
-        <w:t>object_id: 17361</w:t>
-        <w:br/>
-        <w:tab/>
+        <w:t>object_id: 17359</w:t>
+        <w:br/>
         <w:t>type: Mutant</w:t>
         <w:br/>
+        <w:t>---------------------------------------------------------------------------------------------</w:t>
       </w:r>
     </w:p>
     <w:p>
       <w:r>
-        <w:tab/>
         <w:t>comment: Handles (Mutants) related to malicious process (MicroWorld-eScan: Gen:Trojan.Heur.GZ.dqW@b0MCmAj - CAT-QuickHeal: Trojan.Dapato.13729 - McAfee: GenericRXBV-NG!E00B2ABB7DEB - Cylance: Unsafe - CrowdStrike: malicious_confidence_100% (W) - K7GW: P2PWorm ( 002e17181 ) - K7AntiVirus: P2PWorm ( 002e17181 ) - Invincea: heuristic - Baidu: Win32.Trojan.WisdomEyes.16070401.9500.9997 - NANO-Antivirus: Trojan.Win32.Necurs.euhjay - )</w:t>
         <w:br/>
-        <w:tab/>
-        <w:t>name: N.A.</w:t>
-        <w:br/>
-        <w:tab/>
+        <w:br/>
+        <w:t>name: RasPbFile</w:t>
+        <w:br/>
         <w:t>pid: 1820</w:t>
         <w:br/>
-        <w:tab/>
-        <w:t>physical_offset: 2106074448</w:t>
-        <w:br/>
-        <w:tab/>
+        <w:t>physical_offset: 2106316080</w:t>
+        <w:br/>
         <w:t>marked: disabled</w:t>
         <w:br/>
-        <w:tab/>
-        <w:t>object_id: 17399</w:t>
-        <w:br/>
-        <w:tab/>
+        <w:t>object_id: 17361</w:t>
+        <w:br/>
         <w:t>type: Mutant</w:t>
         <w:br/>
+        <w:t>---------------------------------------------------------------------------------------------</w:t>
       </w:r>
     </w:p>
     <w:p>
       <w:r>
-        <w:tab/>
         <w:t>comment: Handles (Mutants) related to malicious process (MicroWorld-eScan: Gen:Trojan.Heur.GZ.dqW@b0MCmAj - CAT-QuickHeal: Trojan.Dapato.13729 - McAfee: GenericRXBV-NG!E00B2ABB7DEB - Cylance: Unsafe - CrowdStrike: malicious_confidence_100% (W) - K7GW: P2PWorm ( 002e17181 ) - K7AntiVirus: P2PWorm ( 002e17181 ) - Invincea: heuristic - Baidu: Win32.Trojan.WisdomEyes.16070401.9500.9997 - NANO-Antivirus: Trojan.Win32.Necurs.euhjay - )</w:t>
         <w:br/>
-        <w:tab/>
+        <w:br/>
         <w:t>name: N.A.</w:t>
         <w:br/>
-        <w:tab/>
         <w:t>pid: 1820</w:t>
         <w:br/>
-        <w:tab/>
-        <w:t>physical_offset: 2106921008</w:t>
-        <w:br/>
-        <w:tab/>
+        <w:t>physical_offset: 2106074448</w:t>
+        <w:br/>
         <w:t>marked: disabled</w:t>
         <w:br/>
-        <w:tab/>
-        <w:t>object_id: 17401</w:t>
-        <w:br/>
-        <w:tab/>
+        <w:t>object_id: 17399</w:t>
+        <w:br/>
         <w:t>type: Mutant</w:t>
         <w:br/>
+        <w:t>---------------------------------------------------------------------------------------------</w:t>
       </w:r>
     </w:p>
     <w:p>
       <w:r>
-        <w:tab/>
         <w:t>comment: Handles (Mutants) related to malicious process (MicroWorld-eScan: Gen:Trojan.Heur.GZ.dqW@b0MCmAj - CAT-QuickHeal: Trojan.Dapato.13729 - McAfee: GenericRXBV-NG!E00B2ABB7DEB - Cylance: Unsafe - CrowdStrike: malicious_confidence_100% (W) - K7GW: P2PWorm ( 002e17181 ) - K7AntiVirus: P2PWorm ( 002e17181 ) - Invincea: heuristic - Baidu: Win32.Trojan.WisdomEyes.16070401.9500.9997 - NANO-Antivirus: Trojan.Win32.Necurs.euhjay - )</w:t>
         <w:br/>
-        <w:tab/>
-        <w:t>name: ZonesCounterMutex</w:t>
-        <w:br/>
-        <w:tab/>
+        <w:br/>
+        <w:t>name: N.A.</w:t>
+        <w:br/>
         <w:t>pid: 1820</w:t>
         <w:br/>
-        <w:tab/>
-        <w:t>physical_offset: 2108913504</w:t>
-        <w:br/>
-        <w:tab/>
+        <w:t>physical_offset: 2106921008</w:t>
+        <w:br/>
         <w:t>marked: disabled</w:t>
         <w:br/>
-        <w:tab/>
-        <w:t>object_id: 17453</w:t>
-        <w:br/>
-        <w:tab/>
+        <w:t>object_id: 17401</w:t>
+        <w:br/>
         <w:t>type: Mutant</w:t>
         <w:br/>
+        <w:t>---------------------------------------------------------------------------------------------</w:t>
       </w:r>
     </w:p>
     <w:p>
       <w:r>
-        <w:tab/>
         <w:t>comment: Handles (Mutants) related to malicious process (MicroWorld-eScan: Gen:Trojan.Heur.GZ.dqW@b0MCmAj - CAT-QuickHeal: Trojan.Dapato.13729 - McAfee: GenericRXBV-NG!E00B2ABB7DEB - Cylance: Unsafe - CrowdStrike: malicious_confidence_100% (W) - K7GW: P2PWorm ( 002e17181 ) - K7AntiVirus: P2PWorm ( 002e17181 ) - Invincea: heuristic - Baidu: Win32.Trojan.WisdomEyes.16070401.9500.9997 - NANO-Antivirus: Trojan.Win32.Necurs.euhjay - )</w:t>
         <w:br/>
-        <w:tab/>
-        <w:t>name: ZoneAttributeCacheCounterMutex</w:t>
-        <w:br/>
-        <w:tab/>
+        <w:br/>
+        <w:t>name: ZonesCounterMutex</w:t>
+        <w:br/>
         <w:t>pid: 1820</w:t>
         <w:br/>
-        <w:tab/>
-        <w:t>physical_offset: 2108913056</w:t>
-        <w:br/>
-        <w:tab/>
+        <w:t>physical_offset: 2108913504</w:t>
+        <w:br/>
         <w:t>marked: disabled</w:t>
         <w:br/>
-        <w:tab/>
-        <w:t>object_id: 17461</w:t>
-        <w:br/>
-        <w:tab/>
+        <w:t>object_id: 17453</w:t>
+        <w:br/>
         <w:t>type: Mutant</w:t>
         <w:br/>
+        <w:t>---------------------------------------------------------------------------------------------</w:t>
       </w:r>
     </w:p>
     <w:p>
       <w:r>
-        <w:tab/>
         <w:t>comment: Handles (Mutants) related to malicious process (MicroWorld-eScan: Gen:Trojan.Heur.GZ.dqW@b0MCmAj - CAT-QuickHeal: Trojan.Dapato.13729 - McAfee: GenericRXBV-NG!E00B2ABB7DEB - Cylance: Unsafe - CrowdStrike: malicious_confidence_100% (W) - K7GW: P2PWorm ( 002e17181 ) - K7AntiVirus: P2PWorm ( 002e17181 ) - Invincea: heuristic - Baidu: Win32.Trojan.WisdomEyes.16070401.9500.9997 - NANO-Antivirus: Trojan.Win32.Necurs.euhjay - )</w:t>
         <w:br/>
-        <w:tab/>
-        <w:t>name: ZonesCacheCounterMutex</w:t>
-        <w:br/>
-        <w:tab/>
+        <w:br/>
+        <w:t>name: ZoneAttributeCacheCounterMutex</w:t>
+        <w:br/>
         <w:t>pid: 1820</w:t>
         <w:br/>
-        <w:tab/>
-        <w:t>physical_offset: 2109822784</w:t>
-        <w:br/>
-        <w:tab/>
+        <w:t>physical_offset: 2108913056</w:t>
+        <w:br/>
         <w:t>marked: disabled</w:t>
         <w:br/>
-        <w:tab/>
-        <w:t>object_id: 17463</w:t>
-        <w:br/>
-        <w:tab/>
+        <w:t>object_id: 17461</w:t>
+        <w:br/>
         <w:t>type: Mutant</w:t>
         <w:br/>
+        <w:t>---------------------------------------------------------------------------------------------</w:t>
       </w:r>
     </w:p>
     <w:p>
       <w:r>
-        <w:tab/>
         <w:t>comment: Handles (Mutants) related to malicious process (MicroWorld-eScan: Gen:Trojan.Heur.GZ.dqW@b0MCmAj - CAT-QuickHeal: Trojan.Dapato.13729 - McAfee: GenericRXBV-NG!E00B2ABB7DEB - Cylance: Unsafe - CrowdStrike: malicious_confidence_100% (W) - K7GW: P2PWorm ( 002e17181 ) - K7AntiVirus: P2PWorm ( 002e17181 ) - Invincea: heuristic - Baidu: Win32.Trojan.WisdomEyes.16070401.9500.9997 - NANO-Antivirus: Trojan.Win32.Necurs.euhjay - )</w:t>
         <w:br/>
-        <w:tab/>
-        <w:t>name: ZoneAttributeCacheCounterMutex</w:t>
-        <w:br/>
-        <w:tab/>
+        <w:br/>
+        <w:t>name: ZonesCacheCounterMutex</w:t>
+        <w:br/>
         <w:t>pid: 1820</w:t>
         <w:br/>
-        <w:tab/>
-        <w:t>physical_offset: 2108913056</w:t>
-        <w:br/>
-        <w:tab/>
+        <w:t>physical_offset: 2109822784</w:t>
+        <w:br/>
         <w:t>marked: disabled</w:t>
         <w:br/>
-        <w:tab/>
-        <w:t>object_id: 17464</w:t>
-        <w:br/>
-        <w:tab/>
+        <w:t>object_id: 17463</w:t>
+        <w:br/>
         <w:t>type: Mutant</w:t>
         <w:br/>
+        <w:t>---------------------------------------------------------------------------------------------</w:t>
       </w:r>
     </w:p>
     <w:p>
       <w:r>
-        <w:tab/>
         <w:t>comment: Handles (Mutants) related to malicious process (MicroWorld-eScan: Gen:Trojan.Heur.GZ.dqW@b0MCmAj - CAT-QuickHeal: Trojan.Dapato.13729 - McAfee: GenericRXBV-NG!E00B2ABB7DEB - Cylance: Unsafe - CrowdStrike: malicious_confidence_100% (W) - K7GW: P2PWorm ( 002e17181 ) - K7AntiVirus: P2PWorm ( 002e17181 ) - Invincea: heuristic - Baidu: Win32.Trojan.WisdomEyes.16070401.9500.9997 - NANO-Antivirus: Trojan.Win32.Necurs.euhjay - )</w:t>
         <w:br/>
-        <w:tab/>
-        <w:t>name: ZonesLockedCacheCounterMutex</w:t>
-        <w:br/>
-        <w:tab/>
+        <w:br/>
+        <w:t>name: ZoneAttributeCacheCounterMutex</w:t>
+        <w:br/>
         <w:t>pid: 1820</w:t>
         <w:br/>
-        <w:tab/>
-        <w:t>physical_offset: 2109822592</w:t>
-        <w:br/>
-        <w:tab/>
+        <w:t>physical_offset: 2108913056</w:t>
+        <w:br/>
         <w:t>marked: disabled</w:t>
         <w:br/>
-        <w:tab/>
-        <w:t>object_id: 17467</w:t>
-        <w:br/>
-        <w:tab/>
+        <w:t>object_id: 17464</w:t>
+        <w:br/>
         <w:t>type: Mutant</w:t>
         <w:br/>
+        <w:t>---------------------------------------------------------------------------------------------</w:t>
       </w:r>
     </w:p>
     <w:p>
       <w:r>
-        <w:tab/>
         <w:t>comment: Handles (Mutants) related to malicious process (MicroWorld-eScan: Gen:Trojan.Heur.GZ.dqW@b0MCmAj - CAT-QuickHeal: Trojan.Dapato.13729 - McAfee: GenericRXBV-NG!E00B2ABB7DEB - Cylance: Unsafe - CrowdStrike: malicious_confidence_100% (W) - K7GW: P2PWorm ( 002e17181 ) - K7AntiVirus: P2PWorm ( 002e17181 ) - Invincea: heuristic - Baidu: Win32.Trojan.WisdomEyes.16070401.9500.9997 - NANO-Antivirus: Trojan.Win32.Necurs.euhjay - )</w:t>
         <w:br/>
-        <w:tab/>
-        <w:t>name: !IETld!Mutex</w:t>
-        <w:br/>
-        <w:tab/>
+        <w:br/>
+        <w:t>name: ZonesLockedCacheCounterMutex</w:t>
+        <w:br/>
         <w:t>pid: 1820</w:t>
         <w:br/>
-        <w:tab/>
-        <w:t>physical_offset: 2112910528</w:t>
-        <w:br/>
-        <w:tab/>
+        <w:t>physical_offset: 2109822592</w:t>
+        <w:br/>
         <w:t>marked: disabled</w:t>
         <w:br/>
-        <w:tab/>
-        <w:t>object_id: 17468</w:t>
-        <w:br/>
-        <w:tab/>
+        <w:t>object_id: 17467</w:t>
+        <w:br/>
         <w:t>type: Mutant</w:t>
         <w:br/>
+        <w:t>---------------------------------------------------------------------------------------------</w:t>
       </w:r>
     </w:p>
     <w:p>
       <w:r>
-        <w:tab/>
         <w:t>comment: Handles (Mutants) related to malicious process (MicroWorld-eScan: Gen:Trojan.Heur.GZ.dqW@b0MCmAj - CAT-QuickHeal: Trojan.Dapato.13729 - McAfee: GenericRXBV-NG!E00B2ABB7DEB - Cylance: Unsafe - CrowdStrike: malicious_confidence_100% (W) - K7GW: P2PWorm ( 002e17181 ) - K7AntiVirus: P2PWorm ( 002e17181 ) - Invincea: heuristic - Baidu: Win32.Trojan.WisdomEyes.16070401.9500.9997 - NANO-Antivirus: Trojan.Win32.Necurs.euhjay - )</w:t>
         <w:br/>
-        <w:tab/>
+        <w:br/>
+        <w:t>name: !IETld!Mutex</w:t>
+        <w:br/>
+        <w:t>pid: 1820</w:t>
+        <w:br/>
+        <w:t>physical_offset: 2112910528</w:t>
+        <w:br/>
+        <w:t>marked: disabled</w:t>
+        <w:br/>
+        <w:t>object_id: 17468</w:t>
+        <w:br/>
+        <w:t>type: Mutant</w:t>
+        <w:br/>
+        <w:t>---------------------------------------------------------------------------------------------</w:t>
+      </w:r>
+    </w:p>
+    <w:p>
+      <w:r>
+        <w:t>comment: Handles (Mutants) related to malicious process (MicroWorld-eScan: Gen:Trojan.Heur.GZ.dqW@b0MCmAj - CAT-QuickHeal: Trojan.Dapato.13729 - McAfee: GenericRXBV-NG!E00B2ABB7DEB - Cylance: Unsafe - CrowdStrike: malicious_confidence_100% (W) - K7GW: P2PWorm ( 002e17181 ) - K7AntiVirus: P2PWorm ( 002e17181 ) - Invincea: heuristic - Baidu: Win32.Trojan.WisdomEyes.16070401.9500.9997 - NANO-Antivirus: Trojan.Win32.Necurs.euhjay - )</w:t>
+        <w:br/>
+        <w:br/>
         <w:t>name: c:!users!ryuzaki!appdata!roaming!microsoft!windows!ietldcache!</w:t>
         <w:br/>
-        <w:tab/>
         <w:t>pid: 1820</w:t>
         <w:br/>
-        <w:tab/>
         <w:t>physical_offset: 2111773728</w:t>
         <w:br/>
-        <w:tab/>
         <w:t>marked: disabled</w:t>
         <w:br/>
-        <w:tab/>
         <w:t>object_id: 17469</w:t>
         <w:br/>
-        <w:tab/>
         <w:t>type: Mutant</w:t>
         <w:br/>
+        <w:t>---------------------------------------------------------------------------------------------</w:t>
       </w:r>
     </w:p>
     <w:p>
       <w:pPr>
-        <w:pStyle w:val="Heading3"/>
+        <w:pStyle w:val="Heading2"/>
       </w:pPr>
       <w:r>
         <w:t>service_list</w:t>
       </w:r>
     </w:p>
     <w:p>
+      <w:r>
+        <w:t>---------------------------------------------------------------------------------------------</w:t>
+      </w:r>
+    </w:p>
+    <w:p>
       <w:pPr>
-        <w:pStyle w:val="Heading3"/>
+        <w:pStyle w:val="Heading2"/>
       </w:pPr>
       <w:r>
         <w:t>registry_list</w:t>
       </w:r>
     </w:p>
     <w:p>
+      <w:r>
+        <w:t>---------------------------------------------------------------------------------------------</w:t>
+      </w:r>
+    </w:p>
+    <w:p>
       <w:pPr>
-        <w:pStyle w:val="Heading3"/>
+        <w:pStyle w:val="Heading2"/>
       </w:pPr>
       <w:r>
         <w:t>kernel_list</w:t>
       </w:r>
     </w:p>
     <w:p>
+      <w:r>
+        <w:t>---------------------------------------------------------------------------------------------</w:t>
+      </w:r>
+    </w:p>
+    <w:p>
       <w:pPr>
-        <w:pStyle w:val="Heading3"/>
+        <w:pStyle w:val="Heading2"/>
       </w:pPr>
       <w:r>
         <w:t>network_list</w:t>
@@ -2042,274 +1648,215 @@
     </w:p>
     <w:p>
       <w:r>
-        <w:tab/>
-        <w:t>comment: Network connection related to malicious process (Possibly malicious)</w:t>
-        <w:br/>
-        <w:tab/>
-        <w:t>object_id: 32154</w:t>
-        <w:br/>
-        <w:tab/>
-        <w:t>pid: 2532</w:t>
-        <w:br/>
-        <w:tab/>
-        <w:t>physical_offset: 2106252992</w:t>
-        <w:br/>
-        <w:tab/>
-        <w:t>marked: disabled</w:t>
-        <w:br/>
-        <w:tab/>
-        <w:t xml:space="preserve">foreign_address: </w:t>
-        <w:br/>
-        <w:tab/>
-        <w:t>protocol_version: UDPv6</w:t>
-        <w:br/>
-        <w:tab/>
-        <w:t>local_address: 0:0:0:0:0:0</w:t>
-        <w:br/>
-        <w:tab/>
-        <w:t>owner_process: First Data Cor</w:t>
-        <w:br/>
-        <w:tab/>
-        <w:t>port: 0</w:t>
-        <w:br/>
+        <w:t>---------------------------------------------------------------------------------------------</w:t>
       </w:r>
     </w:p>
     <w:p>
       <w:r>
-        <w:tab/>
         <w:t>comment: Network connection related to malicious process (Possibly malicious)</w:t>
         <w:br/>
-        <w:tab/>
-        <w:t>object_id: 32156</w:t>
-        <w:br/>
-        <w:tab/>
+        <w:br/>
+        <w:t>object_id: 32154</w:t>
+        <w:br/>
         <w:t>pid: 2532</w:t>
         <w:br/>
-        <w:tab/>
-        <w:t>physical_offset: 2106561360</w:t>
-        <w:br/>
-        <w:tab/>
+        <w:t>physical_offset: 2106252992</w:t>
+        <w:br/>
+        <w:t xml:space="preserve">foreign_address: </w:t>
+        <w:br/>
         <w:t>marked: disabled</w:t>
         <w:br/>
-        <w:tab/>
-        <w:t>foreign_address: 104.96.239.24:0</w:t>
-        <w:br/>
-        <w:tab/>
-        <w:t>protocol_version: TCPv4</w:t>
-        <w:br/>
-        <w:tab/>
-        <w:t>local_address: 120.96.239.24:0</w:t>
-        <w:br/>
-        <w:tab/>
+        <w:t>local_address: 0:0:0:0:0:0</w:t>
+        <w:br/>
+        <w:t>protocol_version: UDPv6</w:t>
+        <w:br/>
         <w:t>owner_process: First Data Cor</w:t>
         <w:br/>
-        <w:tab/>
         <w:t>port: 0</w:t>
         <w:br/>
+        <w:t>---------------------------------------------------------------------------------------------</w:t>
       </w:r>
     </w:p>
     <w:p>
       <w:r>
-        <w:tab/>
         <w:t>comment: Network connection related to malicious process (Possibly malicious)</w:t>
         <w:br/>
-        <w:tab/>
-        <w:t>object_id: 32163</w:t>
-        <w:br/>
-        <w:tab/>
+        <w:br/>
+        <w:t>object_id: 32156</w:t>
+        <w:br/>
         <w:t>pid: 2532</w:t>
         <w:br/>
-        <w:tab/>
-        <w:t>physical_offset: 2108576576</w:t>
-        <w:br/>
-        <w:tab/>
+        <w:t>physical_offset: 2106561360</w:t>
+        <w:br/>
+        <w:t>foreign_address: 104.96.239.24:0</w:t>
+        <w:br/>
         <w:t>marked: disabled</w:t>
         <w:br/>
-        <w:tab/>
-        <w:t>foreign_address: 104.96.239.24:0</w:t>
-        <w:br/>
-        <w:tab/>
+        <w:t>local_address: 120.96.239.24:0</w:t>
+        <w:br/>
         <w:t>protocol_version: TCPv4</w:t>
         <w:br/>
-        <w:tab/>
-        <w:t>local_address: 120.96.239.24:0</w:t>
-        <w:br/>
-        <w:tab/>
         <w:t>owner_process: First Data Cor</w:t>
         <w:br/>
-        <w:tab/>
         <w:t>port: 0</w:t>
         <w:br/>
+        <w:t>---------------------------------------------------------------------------------------------</w:t>
       </w:r>
     </w:p>
     <w:p>
       <w:r>
-        <w:tab/>
-        <w:t>comment: Network connection related to malicious process (Avira: TR/Crypt.XPACK.Gen5 - VBA32: BScope.Trojan.Reconyc - CrowdStrike: malicious_confidence_100% (D) - )</w:t>
-        <w:br/>
-        <w:tab/>
-        <w:t>object_id: 32241</w:t>
-        <w:br/>
-        <w:tab/>
-        <w:t>pid: 2876</w:t>
-        <w:br/>
-        <w:tab/>
-        <w:t>physical_offset: 2142774784</w:t>
-        <w:br/>
-        <w:tab/>
+        <w:t>comment: Network connection related to malicious process (Possibly malicious)</w:t>
+        <w:br/>
+        <w:br/>
+        <w:t>object_id: 32163</w:t>
+        <w:br/>
+        <w:t>pid: 2532</w:t>
+        <w:br/>
+        <w:t>physical_offset: 2108576576</w:t>
+        <w:br/>
+        <w:t>foreign_address: 104.96.239.24:0</w:t>
+        <w:br/>
         <w:t>marked: disabled</w:t>
         <w:br/>
-        <w:tab/>
-        <w:t>foreign_address: 172.217.166.46:47873</w:t>
-        <w:br/>
-        <w:tab/>
+        <w:t>local_address: 120.96.239.24:0</w:t>
+        <w:br/>
         <w:t>protocol_version: TCPv4</w:t>
         <w:br/>
-        <w:tab/>
-        <w:t>local_address: 0.0.0.0:5056</w:t>
-        <w:br/>
-        <w:tab/>
-        <w:t>owner_process: GoogleUpdate.e</w:t>
-        <w:br/>
-        <w:tab/>
-        <w:t>port: 5056</w:t>
-        <w:br/>
+        <w:t>owner_process: First Data Cor</w:t>
+        <w:br/>
+        <w:t>port: 0</w:t>
+        <w:br/>
+        <w:t>---------------------------------------------------------------------------------------------</w:t>
       </w:r>
     </w:p>
     <w:p>
       <w:r>
-        <w:tab/>
-        <w:t>comment: Network connection related to malicious process (Possibly malicious)</w:t>
-        <w:br/>
-        <w:tab/>
-        <w:t>object_id: 32246</w:t>
-        <w:br/>
-        <w:tab/>
-        <w:t>pid: 2532</w:t>
-        <w:br/>
-        <w:tab/>
-        <w:t>physical_offset: 2144325648</w:t>
-        <w:br/>
-        <w:tab/>
+        <w:t>comment: Network connection related to malicious process (Avira: TR/Crypt.XPACK.Gen5 - VBA32: BScope.Trojan.Reconyc - CrowdStrike: malicious_confidence_100% (D) - )</w:t>
+        <w:br/>
+        <w:br/>
+        <w:t>object_id: 32241</w:t>
+        <w:br/>
+        <w:t>pid: 2876</w:t>
+        <w:br/>
+        <w:t>physical_offset: 2142774784</w:t>
+        <w:br/>
+        <w:t>foreign_address: 172.217.166.46:47873</w:t>
+        <w:br/>
         <w:t>marked: disabled</w:t>
         <w:br/>
-        <w:tab/>
-        <w:t>foreign_address: 185.217.94.124:20480</w:t>
-        <w:br/>
-        <w:tab/>
+        <w:t>local_address: 0.0.0.0:5056</w:t>
+        <w:br/>
         <w:t>protocol_version: TCPv4</w:t>
         <w:br/>
-        <w:tab/>
-        <w:t>local_address: 0.0.0.0:4032</w:t>
-        <w:br/>
-        <w:tab/>
-        <w:t>owner_process: First Data Cor</w:t>
-        <w:br/>
-        <w:tab/>
-        <w:t>port: 4032</w:t>
-        <w:br/>
+        <w:t>owner_process: GoogleUpdate.e</w:t>
+        <w:br/>
+        <w:t>port: 5056</w:t>
+        <w:br/>
+        <w:t>---------------------------------------------------------------------------------------------</w:t>
       </w:r>
     </w:p>
     <w:p>
       <w:r>
-        <w:tab/>
         <w:t>comment: Network connection related to malicious process (Possibly malicious)</w:t>
         <w:br/>
-        <w:tab/>
-        <w:t>object_id: 32247</w:t>
-        <w:br/>
-        <w:tab/>
+        <w:br/>
+        <w:t>object_id: 32246</w:t>
+        <w:br/>
         <w:t>pid: 2532</w:t>
         <w:br/>
-        <w:tab/>
-        <w:t>physical_offset: 2144650304</w:t>
-        <w:br/>
-        <w:tab/>
+        <w:t>physical_offset: 2144325648</w:t>
+        <w:br/>
+        <w:t>foreign_address: 185.217.94.124:20480</w:t>
+        <w:br/>
         <w:t>marked: disabled</w:t>
         <w:br/>
-        <w:tab/>
-        <w:t xml:space="preserve">foreign_address: </w:t>
-        <w:br/>
-        <w:tab/>
-        <w:t>protocol_version: UDPv4</w:t>
-        <w:br/>
-        <w:tab/>
-        <w:t>local_address: 0.0.0.0</w:t>
-        <w:br/>
-        <w:tab/>
+        <w:t>local_address: 0.0.0.0:4032</w:t>
+        <w:br/>
+        <w:t>protocol_version: TCPv4</w:t>
+        <w:br/>
         <w:t>owner_process: First Data Cor</w:t>
         <w:br/>
-        <w:tab/>
-        <w:t>port: 0</w:t>
-        <w:br/>
+        <w:t>port: 4032</w:t>
+        <w:br/>
+        <w:t>---------------------------------------------------------------------------------------------</w:t>
       </w:r>
     </w:p>
     <w:p>
       <w:r>
-        <w:tab/>
         <w:t>comment: Network connection related to malicious process (Possibly malicious)</w:t>
         <w:br/>
-        <w:tab/>
-        <w:t>object_id: 32248</w:t>
-        <w:br/>
-        <w:tab/>
+        <w:br/>
+        <w:t>object_id: 32247</w:t>
+        <w:br/>
         <w:t>pid: 2532</w:t>
         <w:br/>
-        <w:tab/>
-        <w:t>physical_offset: 2144767680</w:t>
-        <w:br/>
-        <w:tab/>
+        <w:t>physical_offset: 2144650304</w:t>
+        <w:br/>
+        <w:t xml:space="preserve">foreign_address: </w:t>
+        <w:br/>
         <w:t>marked: disabled</w:t>
         <w:br/>
-        <w:tab/>
-        <w:t xml:space="preserve">foreign_address: </w:t>
-        <w:br/>
-        <w:tab/>
+        <w:t>local_address: 0.0.0.0</w:t>
+        <w:br/>
         <w:t>protocol_version: UDPv4</w:t>
         <w:br/>
-        <w:tab/>
-        <w:t>local_address: 0.0.0.0</w:t>
-        <w:br/>
-        <w:tab/>
         <w:t>owner_process: First Data Cor</w:t>
         <w:br/>
-        <w:tab/>
         <w:t>port: 0</w:t>
         <w:br/>
+        <w:t>---------------------------------------------------------------------------------------------</w:t>
       </w:r>
     </w:p>
     <w:p>
       <w:r>
-        <w:tab/>
         <w:t>comment: Network connection related to malicious process (Possibly malicious)</w:t>
         <w:br/>
-        <w:tab/>
+        <w:br/>
+        <w:t>object_id: 32248</w:t>
+        <w:br/>
+        <w:t>pid: 2532</w:t>
+        <w:br/>
+        <w:t>physical_offset: 2144767680</w:t>
+        <w:br/>
+        <w:t xml:space="preserve">foreign_address: </w:t>
+        <w:br/>
+        <w:t>marked: disabled</w:t>
+        <w:br/>
+        <w:t>local_address: 0.0.0.0</w:t>
+        <w:br/>
+        <w:t>protocol_version: UDPv4</w:t>
+        <w:br/>
+        <w:t>owner_process: First Data Cor</w:t>
+        <w:br/>
+        <w:t>port: 0</w:t>
+        <w:br/>
+        <w:t>---------------------------------------------------------------------------------------------</w:t>
+      </w:r>
+    </w:p>
+    <w:p>
+      <w:r>
+        <w:t>comment: Network connection related to malicious process (Possibly malicious)</w:t>
+        <w:br/>
+        <w:br/>
         <w:t>object_id: 32249</w:t>
         <w:br/>
-        <w:tab/>
         <w:t>pid: 2532</w:t>
         <w:br/>
-        <w:tab/>
         <w:t>physical_offset: 2144783056</w:t>
         <w:br/>
-        <w:tab/>
+        <w:t xml:space="preserve">foreign_address: </w:t>
+        <w:br/>
         <w:t>marked: disabled</w:t>
         <w:br/>
-        <w:tab/>
-        <w:t xml:space="preserve">foreign_address: </w:t>
-        <w:br/>
-        <w:tab/>
+        <w:t>local_address: 0:0:0:0:0:0</w:t>
+        <w:br/>
         <w:t>protocol_version: UDPv6</w:t>
         <w:br/>
-        <w:tab/>
-        <w:t>local_address: 0:0:0:0:0:0</w:t>
-        <w:br/>
-        <w:tab/>
         <w:t>owner_process: First Data Cor</w:t>
         <w:br/>
-        <w:tab/>
         <w:t>port: 0</w:t>
         <w:br/>
+        <w:t>---------------------------------------------------------------------------------------------</w:t>
       </w:r>
     </w:p>
     <w:p/>

</xml_diff>

<commit_message>
added option to download csv of auto artifacts
</commit_message>
<xml_diff>
--- a/data/pdfs/win764_Cridex_report.docx
+++ b/data/pdfs/win764_Cridex_report.docx
@@ -21,7 +21,7 @@
     <w:p>
       <w:r>
         <w:tab/>
-        <w:t>Victim System infected by Cridex</w:t>
+        <w:t>Victim System was infected</w:t>
       </w:r>
     </w:p>
     <w:p>
@@ -49,7 +49,7 @@
     <w:p>
       <w:r>
         <w:tab/>
-        <w:t>It was confirmed that the system was attacked by Cridex, claim is supported by the artifacts found</w:t>
+        <w:t>It was confirmed that the system was attacked, claim is supported by the artifacts found</w:t>
       </w:r>
     </w:p>
     <w:p>
@@ -89,7 +89,7 @@
     </w:p>
     <w:p>
       <w:r>
-        <w:t xml:space="preserve">comment: MicroWorld-eScan: Gen:Trojan.Heur.GZ.dqW@b0MCmAj - CAT-QuickHeal: Trojan.Dapato.13729 - McAfee: GenericRXBV-NG!E00B2ABB7DEB - Cylance: Unsafe - CrowdStrike: malicious_confidence_100% (W) - K7GW: P2PWorm ( 002e17181 ) - K7AntiVirus: P2PWorm ( 002e17181 ) - Invincea: heuristic - Baidu: Win32.Trojan.WisdomEyes.16070401.9500.9997 - NANO-Antivirus: Trojan.Win32.Necurs.euhjay - </w:t>
+        <w:t xml:space="preserve">comment: --MicroWorld-eScan: Gen:Trojan.Heur.GZ.dqW@b0MCmAj -- CAT-QuickHeal: Trojan.Dapato.13729 -- McAfee: GenericRXBV-NG!E00B2ABB7DEB -- Cylance: Unsafe -- CrowdStrike: malicious_confidence_100% (W) -- K7GW: P2PWorm ( 002e17181 ) -- K7AntiVirus: P2PWorm ( 002e17181 ) -- Invincea: heuristic -- Baidu: Win32.Trojan.WisdomEyes.16070401.9500.9997 -- NANO-Antivirus: Trojan.Win32.Necurs.euhjay -- </w:t>
         <w:br/>
         <w:br/>
         <w:t>name: KB00510801.exe</w:t>
@@ -111,7 +111,7 @@
     </w:p>
     <w:p>
       <w:r>
-        <w:t xml:space="preserve">comment: Avira: TR/Crypt.XPACK.Gen5 - VBA32: BScope.Trojan.Reconyc - CrowdStrike: malicious_confidence_100% (D) - </w:t>
+        <w:t xml:space="preserve">comment: --Avira: TR/Crypt.XPACK.Gen5 -- VBA32: BScope.Trojan.Reconyc -- CrowdStrike: malicious_confidence_100% (D) -- </w:t>
         <w:br/>
         <w:br/>
         <w:t>name: GoogleUpdate.e</w:t>
@@ -133,7 +133,7 @@
     </w:p>
     <w:p>
       <w:r>
-        <w:t xml:space="preserve">comment: Baidu: Win32.Trojan.WisdomEyes.16070401.9500.9590 - CrowdStrike: malicious_confidence_90% (W) - </w:t>
+        <w:t xml:space="preserve">comment: --Baidu: Win32.Trojan.WisdomEyes.16070401.9500.9590 -- CrowdStrike: malicious_confidence_90% (W) -- </w:t>
         <w:br/>
         <w:br/>
         <w:t>name: powershell.exe</w:t>
@@ -155,7 +155,7 @@
     </w:p>
     <w:p>
       <w:r>
-        <w:t xml:space="preserve">comment: Cylance: Unsafe - CrowdStrike: malicious_confidence_60% (W) - </w:t>
+        <w:t xml:space="preserve">comment: --Cylance: Unsafe -- CrowdStrike: malicious_confidence_60% (W) -- </w:t>
         <w:br/>
         <w:br/>
         <w:t>name: sppsvc.exe</w:t>
@@ -177,7 +177,7 @@
     </w:p>
     <w:p>
       <w:r>
-        <w:t>comment: Possibly malicious</w:t>
+        <w:t>comment: Possible Threat</w:t>
         <w:br/>
         <w:br/>
         <w:t>name: First Data Cor</w:t>
@@ -212,7 +212,7 @@
     </w:p>
     <w:p>
       <w:r>
-        <w:t>comment: DLLs linked to malicious process (MicroWorld-eScan: Gen:Trojan.Heur.GZ.dqW@b0MCmAj - CAT-QuickHeal: Trojan.Dapato.13729 - McAfee: GenericRXBV-NG!E00B2ABB7DEB - Cylance: Unsafe - CrowdStrike: malicious_confidence_100% (W) - K7GW: P2PWorm ( 002e17181 ) - K7AntiVirus: P2PWorm ( 002e17181 ) - Invincea: heuristic - Baidu: Win32.Trojan.WisdomEyes.16070401.9500.9997 - NANO-Antivirus: Trojan.Win32.Necurs.euhjay - )</w:t>
+        <w:t>comment: DLLs linked to malicious process (--MicroWorld-eScan: Gen:Trojan.Heur.GZ.dqW@b0MCmAj -- CAT-QuickHeal: Trojan.Dapato.13729 -- McAfee: GenericRXBV-NG!E00B2ABB7DEB -- Cylance: Unsafe -- CrowdStrike: malicious_confidence_100% (W) -- K7GW: P2PWorm ( 002e17181 ) -- K7AntiVirus: P2PWorm ( 002e17181 ) -- Invincea: heuristic -- Baidu: Win32.Trojan.WisdomEyes.16070401.9500.9997 -- NANO-Antivirus: Trojan.Win32.Necurs.euhjay -- )</w:t>
         <w:br/>
         <w:br/>
         <w:t>name: KB00510801.exe</w:t>
@@ -238,7 +238,7 @@
     </w:p>
     <w:p>
       <w:r>
-        <w:t>comment: DLLs linked to malicious process (MicroWorld-eScan: Gen:Trojan.Heur.GZ.dqW@b0MCmAj - CAT-QuickHeal: Trojan.Dapato.13729 - McAfee: GenericRXBV-NG!E00B2ABB7DEB - Cylance: Unsafe - CrowdStrike: malicious_confidence_100% (W) - K7GW: P2PWorm ( 002e17181 ) - K7AntiVirus: P2PWorm ( 002e17181 ) - Invincea: heuristic - Baidu: Win32.Trojan.WisdomEyes.16070401.9500.9997 - NANO-Antivirus: Trojan.Win32.Necurs.euhjay - )</w:t>
+        <w:t>comment: DLLs linked to malicious process (--MicroWorld-eScan: Gen:Trojan.Heur.GZ.dqW@b0MCmAj -- CAT-QuickHeal: Trojan.Dapato.13729 -- McAfee: GenericRXBV-NG!E00B2ABB7DEB -- Cylance: Unsafe -- CrowdStrike: malicious_confidence_100% (W) -- K7GW: P2PWorm ( 002e17181 ) -- K7AntiVirus: P2PWorm ( 002e17181 ) -- Invincea: heuristic -- Baidu: Win32.Trojan.WisdomEyes.16070401.9500.9997 -- NANO-Antivirus: Trojan.Win32.Necurs.euhjay -- )</w:t>
         <w:br/>
         <w:br/>
         <w:t>name: ntdll.dll</w:t>
@@ -264,7 +264,7 @@
     </w:p>
     <w:p>
       <w:r>
-        <w:t>comment: DLLs linked to malicious process (MicroWorld-eScan: Gen:Trojan.Heur.GZ.dqW@b0MCmAj - CAT-QuickHeal: Trojan.Dapato.13729 - McAfee: GenericRXBV-NG!E00B2ABB7DEB - Cylance: Unsafe - CrowdStrike: malicious_confidence_100% (W) - K7GW: P2PWorm ( 002e17181 ) - K7AntiVirus: P2PWorm ( 002e17181 ) - Invincea: heuristic - Baidu: Win32.Trojan.WisdomEyes.16070401.9500.9997 - NANO-Antivirus: Trojan.Win32.Necurs.euhjay - )</w:t>
+        <w:t>comment: DLLs linked to malicious process (--MicroWorld-eScan: Gen:Trojan.Heur.GZ.dqW@b0MCmAj -- CAT-QuickHeal: Trojan.Dapato.13729 -- McAfee: GenericRXBV-NG!E00B2ABB7DEB -- Cylance: Unsafe -- CrowdStrike: malicious_confidence_100% (W) -- K7GW: P2PWorm ( 002e17181 ) -- K7AntiVirus: P2PWorm ( 002e17181 ) -- Invincea: heuristic -- Baidu: Win32.Trojan.WisdomEyes.16070401.9500.9997 -- NANO-Antivirus: Trojan.Win32.Necurs.euhjay -- )</w:t>
         <w:br/>
         <w:br/>
         <w:t>name: wow64.dll</w:t>
@@ -290,7 +290,7 @@
     </w:p>
     <w:p>
       <w:r>
-        <w:t>comment: DLLs linked to malicious process (MicroWorld-eScan: Gen:Trojan.Heur.GZ.dqW@b0MCmAj - CAT-QuickHeal: Trojan.Dapato.13729 - McAfee: GenericRXBV-NG!E00B2ABB7DEB - Cylance: Unsafe - CrowdStrike: malicious_confidence_100% (W) - K7GW: P2PWorm ( 002e17181 ) - K7AntiVirus: P2PWorm ( 002e17181 ) - Invincea: heuristic - Baidu: Win32.Trojan.WisdomEyes.16070401.9500.9997 - NANO-Antivirus: Trojan.Win32.Necurs.euhjay - )</w:t>
+        <w:t>comment: DLLs linked to malicious process (--MicroWorld-eScan: Gen:Trojan.Heur.GZ.dqW@b0MCmAj -- CAT-QuickHeal: Trojan.Dapato.13729 -- McAfee: GenericRXBV-NG!E00B2ABB7DEB -- Cylance: Unsafe -- CrowdStrike: malicious_confidence_100% (W) -- K7GW: P2PWorm ( 002e17181 ) -- K7AntiVirus: P2PWorm ( 002e17181 ) -- Invincea: heuristic -- Baidu: Win32.Trojan.WisdomEyes.16070401.9500.9997 -- NANO-Antivirus: Trojan.Win32.Necurs.euhjay -- )</w:t>
         <w:br/>
         <w:br/>
         <w:t>name: wow64win.dll</w:t>
@@ -316,7 +316,7 @@
     </w:p>
     <w:p>
       <w:r>
-        <w:t>comment: DLLs linked to malicious process (MicroWorld-eScan: Gen:Trojan.Heur.GZ.dqW@b0MCmAj - CAT-QuickHeal: Trojan.Dapato.13729 - McAfee: GenericRXBV-NG!E00B2ABB7DEB - Cylance: Unsafe - CrowdStrike: malicious_confidence_100% (W) - K7GW: P2PWorm ( 002e17181 ) - K7AntiVirus: P2PWorm ( 002e17181 ) - Invincea: heuristic - Baidu: Win32.Trojan.WisdomEyes.16070401.9500.9997 - NANO-Antivirus: Trojan.Win32.Necurs.euhjay - )</w:t>
+        <w:t>comment: DLLs linked to malicious process (--MicroWorld-eScan: Gen:Trojan.Heur.GZ.dqW@b0MCmAj -- CAT-QuickHeal: Trojan.Dapato.13729 -- McAfee: GenericRXBV-NG!E00B2ABB7DEB -- Cylance: Unsafe -- CrowdStrike: malicious_confidence_100% (W) -- K7GW: P2PWorm ( 002e17181 ) -- K7AntiVirus: P2PWorm ( 002e17181 ) -- Invincea: heuristic -- Baidu: Win32.Trojan.WisdomEyes.16070401.9500.9997 -- NANO-Antivirus: Trojan.Win32.Necurs.euhjay -- )</w:t>
         <w:br/>
         <w:br/>
         <w:t>name: wow64cpu.dll</w:t>
@@ -342,7 +342,7 @@
     </w:p>
     <w:p>
       <w:r>
-        <w:t>comment: DLLs linked to malicious process (Avira: TR/Crypt.XPACK.Gen5 - VBA32: BScope.Trojan.Reconyc - CrowdStrike: malicious_confidence_100% (D) - )</w:t>
+        <w:t>comment: DLLs linked to malicious process (--Avira: TR/Crypt.XPACK.Gen5 -- VBA32: BScope.Trojan.Reconyc -- CrowdStrike: malicious_confidence_100% (D) -- )</w:t>
         <w:br/>
         <w:br/>
         <w:t>name: GoogleUpdate.exe</w:t>
@@ -368,7 +368,7 @@
     </w:p>
     <w:p>
       <w:r>
-        <w:t>comment: DLLs linked to malicious process (Avira: TR/Crypt.XPACK.Gen5 - VBA32: BScope.Trojan.Reconyc - CrowdStrike: malicious_confidence_100% (D) - )</w:t>
+        <w:t>comment: DLLs linked to malicious process (--Avira: TR/Crypt.XPACK.Gen5 -- VBA32: BScope.Trojan.Reconyc -- CrowdStrike: malicious_confidence_100% (D) -- )</w:t>
         <w:br/>
         <w:br/>
         <w:t>name: ntdll.dll</w:t>
@@ -394,7 +394,7 @@
     </w:p>
     <w:p>
       <w:r>
-        <w:t>comment: DLLs linked to malicious process (Avira: TR/Crypt.XPACK.Gen5 - VBA32: BScope.Trojan.Reconyc - CrowdStrike: malicious_confidence_100% (D) - )</w:t>
+        <w:t>comment: DLLs linked to malicious process (--Avira: TR/Crypt.XPACK.Gen5 -- VBA32: BScope.Trojan.Reconyc -- CrowdStrike: malicious_confidence_100% (D) -- )</w:t>
         <w:br/>
         <w:br/>
         <w:t>name: wow64.dll</w:t>
@@ -420,7 +420,7 @@
     </w:p>
     <w:p>
       <w:r>
-        <w:t>comment: DLLs linked to malicious process (Avira: TR/Crypt.XPACK.Gen5 - VBA32: BScope.Trojan.Reconyc - CrowdStrike: malicious_confidence_100% (D) - )</w:t>
+        <w:t>comment: DLLs linked to malicious process (--Avira: TR/Crypt.XPACK.Gen5 -- VBA32: BScope.Trojan.Reconyc -- CrowdStrike: malicious_confidence_100% (D) -- )</w:t>
         <w:br/>
         <w:br/>
         <w:t>name: wow64win.dll</w:t>
@@ -446,7 +446,7 @@
     </w:p>
     <w:p>
       <w:r>
-        <w:t>comment: DLLs linked to malicious process (Avira: TR/Crypt.XPACK.Gen5 - VBA32: BScope.Trojan.Reconyc - CrowdStrike: malicious_confidence_100% (D) - )</w:t>
+        <w:t>comment: DLLs linked to malicious process (--Avira: TR/Crypt.XPACK.Gen5 -- VBA32: BScope.Trojan.Reconyc -- CrowdStrike: malicious_confidence_100% (D) -- )</w:t>
         <w:br/>
         <w:br/>
         <w:t>name: wow64cpu.dll</w:t>
@@ -472,7 +472,7 @@
     </w:p>
     <w:p>
       <w:r>
-        <w:t>comment: DLLs linked to malicious process (Baidu: Win32.Trojan.WisdomEyes.16070401.9500.9590 - CrowdStrike: malicious_confidence_90% (W) - )</w:t>
+        <w:t>comment: DLLs linked to malicious process (--Baidu: Win32.Trojan.WisdomEyes.16070401.9500.9590 -- CrowdStrike: malicious_confidence_90% (W) -- )</w:t>
         <w:br/>
         <w:br/>
         <w:t>name: powershell.exe</w:t>
@@ -498,7 +498,7 @@
     </w:p>
     <w:p>
       <w:r>
-        <w:t>comment: DLLs linked to malicious process (Baidu: Win32.Trojan.WisdomEyes.16070401.9500.9590 - CrowdStrike: malicious_confidence_90% (W) - )</w:t>
+        <w:t>comment: DLLs linked to malicious process (--Baidu: Win32.Trojan.WisdomEyes.16070401.9500.9590 -- CrowdStrike: malicious_confidence_90% (W) -- )</w:t>
         <w:br/>
         <w:br/>
         <w:t>name: ntdll.dll</w:t>
@@ -524,7 +524,7 @@
     </w:p>
     <w:p>
       <w:r>
-        <w:t>comment: DLLs linked to malicious process (Baidu: Win32.Trojan.WisdomEyes.16070401.9500.9590 - CrowdStrike: malicious_confidence_90% (W) - )</w:t>
+        <w:t>comment: DLLs linked to malicious process (--Baidu: Win32.Trojan.WisdomEyes.16070401.9500.9590 -- CrowdStrike: malicious_confidence_90% (W) -- )</w:t>
         <w:br/>
         <w:br/>
         <w:t>name: HD+'$</w:t>
@@ -550,7 +550,7 @@
     </w:p>
     <w:p>
       <w:r>
-        <w:t>comment: DLLs linked to malicious process (Baidu: Win32.Trojan.WisdomEyes.16070401.9500.9590 - CrowdStrike: malicious_confidence_90% (W) - )</w:t>
+        <w:t>comment: DLLs linked to malicious process (--Baidu: Win32.Trojan.WisdomEyes.16070401.9500.9590 -- CrowdStrike: malicious_confidence_90% (W) -- )</w:t>
         <w:br/>
         <w:br/>
         <w:t>name: wow64win.dll</w:t>
@@ -576,7 +576,7 @@
     </w:p>
     <w:p>
       <w:r>
-        <w:t>comment: DLLs linked to malicious process (Baidu: Win32.Trojan.WisdomEyes.16070401.9500.9590 - CrowdStrike: malicious_confidence_90% (W) - )</w:t>
+        <w:t>comment: DLLs linked to malicious process (--Baidu: Win32.Trojan.WisdomEyes.16070401.9500.9590 -- CrowdStrike: malicious_confidence_90% (W) -- )</w:t>
         <w:br/>
         <w:br/>
         <w:t>name: wow64cpu.dll</w:t>
@@ -602,7 +602,7 @@
     </w:p>
     <w:p>
       <w:r>
-        <w:t>comment: DLLs linked to malicious process (Cylance: Unsafe - CrowdStrike: malicious_confidence_60% (W) - )</w:t>
+        <w:t>comment: DLLs linked to malicious process (--Cylance: Unsafe -- CrowdStrike: malicious_confidence_60% (W) -- )</w:t>
         <w:br/>
         <w:br/>
         <w:t>name: sppsvc.exe</w:t>
@@ -628,7 +628,7 @@
     </w:p>
     <w:p>
       <w:r>
-        <w:t>comment: DLLs linked to malicious process (Cylance: Unsafe - CrowdStrike: malicious_confidence_60% (W) - )</w:t>
+        <w:t>comment: DLLs linked to malicious process (--Cylance: Unsafe -- CrowdStrike: malicious_confidence_60% (W) -- )</w:t>
         <w:br/>
         <w:br/>
         <w:t>name: ntdll.dll</w:t>
@@ -654,7 +654,7 @@
     </w:p>
     <w:p>
       <w:r>
-        <w:t>comment: DLLs linked to malicious process (Cylance: Unsafe - CrowdStrike: malicious_confidence_60% (W) - )</w:t>
+        <w:t>comment: DLLs linked to malicious process (--Cylance: Unsafe -- CrowdStrike: malicious_confidence_60% (W) -- )</w:t>
         <w:br/>
         <w:br/>
         <w:t>name: kernel32.dll</w:t>
@@ -680,7 +680,7 @@
     </w:p>
     <w:p>
       <w:r>
-        <w:t>comment: DLLs linked to malicious process (Cylance: Unsafe - CrowdStrike: malicious_confidence_60% (W) - )</w:t>
+        <w:t>comment: DLLs linked to malicious process (--Cylance: Unsafe -- CrowdStrike: malicious_confidence_60% (W) -- )</w:t>
         <w:br/>
         <w:br/>
         <w:t>name: KERNELBASE.dll</w:t>
@@ -706,7 +706,7 @@
     </w:p>
     <w:p>
       <w:r>
-        <w:t>comment: DLLs linked to malicious process (Cylance: Unsafe - CrowdStrike: malicious_confidence_60% (W) - )</w:t>
+        <w:t>comment: DLLs linked to malicious process (--Cylance: Unsafe -- CrowdStrike: malicious_confidence_60% (W) -- )</w:t>
         <w:br/>
         <w:br/>
         <w:t>name: ADVAPI32.dll</w:t>
@@ -732,7 +732,7 @@
     </w:p>
     <w:p>
       <w:r>
-        <w:t>comment: DLLs linked to malicious process (Cylance: Unsafe - CrowdStrike: malicious_confidence_60% (W) - )</w:t>
+        <w:t>comment: DLLs linked to malicious process (--Cylance: Unsafe -- CrowdStrike: malicious_confidence_60% (W) -- )</w:t>
         <w:br/>
         <w:br/>
         <w:t>name: msvcrt.dll</w:t>
@@ -758,7 +758,7 @@
     </w:p>
     <w:p>
       <w:r>
-        <w:t>comment: DLLs linked to malicious process (Cylance: Unsafe - CrowdStrike: malicious_confidence_60% (W) - )</w:t>
+        <w:t>comment: DLLs linked to malicious process (--Cylance: Unsafe -- CrowdStrike: malicious_confidence_60% (W) -- )</w:t>
         <w:br/>
         <w:br/>
         <w:t>name: sechost.dll</w:t>
@@ -784,7 +784,7 @@
     </w:p>
     <w:p>
       <w:r>
-        <w:t>comment: DLLs linked to malicious process (Cylance: Unsafe - CrowdStrike: malicious_confidence_60% (W) - )</w:t>
+        <w:t>comment: DLLs linked to malicious process (--Cylance: Unsafe -- CrowdStrike: malicious_confidence_60% (W) -- )</w:t>
         <w:br/>
         <w:br/>
         <w:t>name: RPCRT4.dll</w:t>
@@ -810,7 +810,7 @@
     </w:p>
     <w:p>
       <w:r>
-        <w:t>comment: DLLs linked to malicious process (Cylance: Unsafe - CrowdStrike: malicious_confidence_60% (W) - )</w:t>
+        <w:t>comment: DLLs linked to malicious process (--Cylance: Unsafe -- CrowdStrike: malicious_confidence_60% (W) -- )</w:t>
         <w:br/>
         <w:br/>
         <w:t>name: ole32.dll</w:t>
@@ -836,7 +836,7 @@
     </w:p>
     <w:p>
       <w:r>
-        <w:t>comment: DLLs linked to malicious process (Cylance: Unsafe - CrowdStrike: malicious_confidence_60% (W) - )</w:t>
+        <w:t>comment: DLLs linked to malicious process (--Cylance: Unsafe -- CrowdStrike: malicious_confidence_60% (W) -- )</w:t>
         <w:br/>
         <w:br/>
         <w:t>name: GDI32.dll</w:t>
@@ -862,7 +862,7 @@
     </w:p>
     <w:p>
       <w:r>
-        <w:t>comment: DLLs linked to malicious process (Cylance: Unsafe - CrowdStrike: malicious_confidence_60% (W) - )</w:t>
+        <w:t>comment: DLLs linked to malicious process (--Cylance: Unsafe -- CrowdStrike: malicious_confidence_60% (W) -- )</w:t>
         <w:br/>
         <w:br/>
         <w:t>name: USER32.dll</w:t>
@@ -888,7 +888,7 @@
     </w:p>
     <w:p>
       <w:r>
-        <w:t>comment: DLLs linked to malicious process (Cylance: Unsafe - CrowdStrike: malicious_confidence_60% (W) - )</w:t>
+        <w:t>comment: DLLs linked to malicious process (--Cylance: Unsafe -- CrowdStrike: malicious_confidence_60% (W) -- )</w:t>
         <w:br/>
         <w:br/>
         <w:t>name: LPK.dll</w:t>
@@ -914,7 +914,7 @@
     </w:p>
     <w:p>
       <w:r>
-        <w:t>comment: DLLs linked to malicious process (Cylance: Unsafe - CrowdStrike: malicious_confidence_60% (W) - )</w:t>
+        <w:t>comment: DLLs linked to malicious process (--Cylance: Unsafe -- CrowdStrike: malicious_confidence_60% (W) -- )</w:t>
         <w:br/>
         <w:br/>
         <w:t>name: USP10.dll</w:t>
@@ -940,7 +940,7 @@
     </w:p>
     <w:p>
       <w:r>
-        <w:t>comment: DLLs linked to malicious process (Cylance: Unsafe - CrowdStrike: malicious_confidence_60% (W) - )</w:t>
+        <w:t>comment: DLLs linked to malicious process (--Cylance: Unsafe -- CrowdStrike: malicious_confidence_60% (W) -- )</w:t>
         <w:br/>
         <w:br/>
         <w:t>name: IMM32.DLL</w:t>
@@ -966,7 +966,7 @@
     </w:p>
     <w:p>
       <w:r>
-        <w:t>comment: DLLs linked to malicious process (Cylance: Unsafe - CrowdStrike: malicious_confidence_60% (W) - )</w:t>
+        <w:t>comment: DLLs linked to malicious process (--Cylance: Unsafe -- CrowdStrike: malicious_confidence_60% (W) -- )</w:t>
         <w:br/>
         <w:br/>
         <w:t>name: MSCTF.dll</w:t>
@@ -992,7 +992,7 @@
     </w:p>
     <w:p>
       <w:r>
-        <w:t>comment: DLLs linked to malicious process (Cylance: Unsafe - CrowdStrike: malicious_confidence_60% (W) - )</w:t>
+        <w:t>comment: DLLs linked to malicious process (--Cylance: Unsafe -- CrowdStrike: malicious_confidence_60% (W) -- )</w:t>
         <w:br/>
         <w:br/>
         <w:t>name: CRYPTBASE.dll</w:t>
@@ -1018,7 +1018,7 @@
     </w:p>
     <w:p>
       <w:r>
-        <w:t>comment: DLLs linked to malicious process (Possibly malicious)</w:t>
+        <w:t>comment: DLLs linked to malicious process (Possible Threat)</w:t>
         <w:br/>
         <w:br/>
         <w:t>name: First Data Corp.exe</w:t>
@@ -1044,7 +1044,7 @@
     </w:p>
     <w:p>
       <w:r>
-        <w:t>comment: DLLs linked to malicious process (Possibly malicious)</w:t>
+        <w:t>comment: DLLs linked to malicious process (Possible Threat)</w:t>
         <w:br/>
         <w:br/>
         <w:t>name: ntdll.dll</w:t>
@@ -1070,7 +1070,7 @@
     </w:p>
     <w:p>
       <w:r>
-        <w:t>comment: DLLs linked to malicious process (Possibly malicious)</w:t>
+        <w:t>comment: DLLs linked to malicious process (Possible Threat)</w:t>
         <w:br/>
         <w:br/>
         <w:t>name: wow64.dll</w:t>
@@ -1096,7 +1096,7 @@
     </w:p>
     <w:p>
       <w:r>
-        <w:t>comment: DLLs linked to malicious process (Possibly malicious)</w:t>
+        <w:t>comment: DLLs linked to malicious process (Possible Threat)</w:t>
         <w:br/>
         <w:br/>
         <w:t>name: wow64win.dll</w:t>
@@ -1122,7 +1122,7 @@
     </w:p>
     <w:p>
       <w:r>
-        <w:t>comment: DLLs linked to malicious process (Possibly malicious)</w:t>
+        <w:t>comment: DLLs linked to malicious process (Possible Threat)</w:t>
         <w:br/>
         <w:br/>
         <w:t>name: wow64cpu.dll</w:t>
@@ -1161,7 +1161,7 @@
     </w:p>
     <w:p>
       <w:r>
-        <w:t>comment: Handles (Mutants) related to malicious process (MicroWorld-eScan: Gen:Trojan.Heur.GZ.dqW@b0MCmAj - CAT-QuickHeal: Trojan.Dapato.13729 - McAfee: GenericRXBV-NG!E00B2ABB7DEB - Cylance: Unsafe - CrowdStrike: malicious_confidence_100% (W) - K7GW: P2PWorm ( 002e17181 ) - K7AntiVirus: P2PWorm ( 002e17181 ) - Invincea: heuristic - Baidu: Win32.Trojan.WisdomEyes.16070401.9500.9997 - NANO-Antivirus: Trojan.Win32.Necurs.euhjay - )</w:t>
+        <w:t>comment: Handles (Mutants) related to malicious process (--MicroWorld-eScan: Gen:Trojan.Heur.GZ.dqW@b0MCmAj -- CAT-QuickHeal: Trojan.Dapato.13729 -- McAfee: GenericRXBV-NG!E00B2ABB7DEB -- Cylance: Unsafe -- CrowdStrike: malicious_confidence_100% (W) -- K7GW: P2PWorm ( 002e17181 ) -- K7AntiVirus: P2PWorm ( 002e17181 ) -- Invincea: heuristic -- Baidu: Win32.Trojan.WisdomEyes.16070401.9500.9997 -- NANO-Antivirus: Trojan.Win32.Necurs.euhjay -- )</w:t>
         <w:br/>
         <w:br/>
         <w:t>name: N.A.</w:t>
@@ -1181,7 +1181,7 @@
     </w:p>
     <w:p>
       <w:r>
-        <w:t>comment: Handles (Mutants) related to malicious process (MicroWorld-eScan: Gen:Trojan.Heur.GZ.dqW@b0MCmAj - CAT-QuickHeal: Trojan.Dapato.13729 - McAfee: GenericRXBV-NG!E00B2ABB7DEB - Cylance: Unsafe - CrowdStrike: malicious_confidence_100% (W) - K7GW: P2PWorm ( 002e17181 ) - K7AntiVirus: P2PWorm ( 002e17181 ) - Invincea: heuristic - Baidu: Win32.Trojan.WisdomEyes.16070401.9500.9997 - NANO-Antivirus: Trojan.Win32.Necurs.euhjay - )</w:t>
+        <w:t>comment: Handles (Mutants) related to malicious process (--MicroWorld-eScan: Gen:Trojan.Heur.GZ.dqW@b0MCmAj -- CAT-QuickHeal: Trojan.Dapato.13729 -- McAfee: GenericRXBV-NG!E00B2ABB7DEB -- Cylance: Unsafe -- CrowdStrike: malicious_confidence_100% (W) -- K7GW: P2PWorm ( 002e17181 ) -- K7AntiVirus: P2PWorm ( 002e17181 ) -- Invincea: heuristic -- Baidu: Win32.Trojan.WisdomEyes.16070401.9500.9997 -- NANO-Antivirus: Trojan.Win32.Necurs.euhjay -- )</w:t>
         <w:br/>
         <w:br/>
         <w:t>name: M0000071C</w:t>
@@ -1201,7 +1201,7 @@
     </w:p>
     <w:p>
       <w:r>
-        <w:t>comment: Handles (Mutants) related to malicious process (MicroWorld-eScan: Gen:Trojan.Heur.GZ.dqW@b0MCmAj - CAT-QuickHeal: Trojan.Dapato.13729 - McAfee: GenericRXBV-NG!E00B2ABB7DEB - Cylance: Unsafe - CrowdStrike: malicious_confidence_100% (W) - K7GW: P2PWorm ( 002e17181 ) - K7AntiVirus: P2PWorm ( 002e17181 ) - Invincea: heuristic - Baidu: Win32.Trojan.WisdomEyes.16070401.9500.9997 - NANO-Antivirus: Trojan.Win32.Necurs.euhjay - )</w:t>
+        <w:t>comment: Handles (Mutants) related to malicious process (--MicroWorld-eScan: Gen:Trojan.Heur.GZ.dqW@b0MCmAj -- CAT-QuickHeal: Trojan.Dapato.13729 -- McAfee: GenericRXBV-NG!E00B2ABB7DEB -- Cylance: Unsafe -- CrowdStrike: malicious_confidence_100% (W) -- K7GW: P2PWorm ( 002e17181 ) -- K7AntiVirus: P2PWorm ( 002e17181 ) -- Invincea: heuristic -- Baidu: Win32.Trojan.WisdomEyes.16070401.9500.9997 -- NANO-Antivirus: Trojan.Win32.Necurs.euhjay -- )</w:t>
         <w:br/>
         <w:br/>
         <w:t>name: I0000071C</w:t>
@@ -1221,7 +1221,7 @@
     </w:p>
     <w:p>
       <w:r>
-        <w:t>comment: Handles (Mutants) related to malicious process (MicroWorld-eScan: Gen:Trojan.Heur.GZ.dqW@b0MCmAj - CAT-QuickHeal: Trojan.Dapato.13729 - McAfee: GenericRXBV-NG!E00B2ABB7DEB - Cylance: Unsafe - CrowdStrike: malicious_confidence_100% (W) - K7GW: P2PWorm ( 002e17181 ) - K7AntiVirus: P2PWorm ( 002e17181 ) - Invincea: heuristic - Baidu: Win32.Trojan.WisdomEyes.16070401.9500.9997 - NANO-Antivirus: Trojan.Win32.Necurs.euhjay - )</w:t>
+        <w:t>comment: Handles (Mutants) related to malicious process (--MicroWorld-eScan: Gen:Trojan.Heur.GZ.dqW@b0MCmAj -- CAT-QuickHeal: Trojan.Dapato.13729 -- McAfee: GenericRXBV-NG!E00B2ABB7DEB -- Cylance: Unsafe -- CrowdStrike: malicious_confidence_100% (W) -- K7GW: P2PWorm ( 002e17181 ) -- K7AntiVirus: P2PWorm ( 002e17181 ) -- Invincea: heuristic -- Baidu: Win32.Trojan.WisdomEyes.16070401.9500.9997 -- NANO-Antivirus: Trojan.Win32.Necurs.euhjay -- )</w:t>
         <w:br/>
         <w:br/>
         <w:t>name: _!MSFTHISTORY!_</w:t>
@@ -1241,7 +1241,7 @@
     </w:p>
     <w:p>
       <w:r>
-        <w:t>comment: Handles (Mutants) related to malicious process (MicroWorld-eScan: Gen:Trojan.Heur.GZ.dqW@b0MCmAj - CAT-QuickHeal: Trojan.Dapato.13729 - McAfee: GenericRXBV-NG!E00B2ABB7DEB - Cylance: Unsafe - CrowdStrike: malicious_confidence_100% (W) - K7GW: P2PWorm ( 002e17181 ) - K7AntiVirus: P2PWorm ( 002e17181 ) - Invincea: heuristic - Baidu: Win32.Trojan.WisdomEyes.16070401.9500.9997 - NANO-Antivirus: Trojan.Win32.Necurs.euhjay - )</w:t>
+        <w:t>comment: Handles (Mutants) related to malicious process (--MicroWorld-eScan: Gen:Trojan.Heur.GZ.dqW@b0MCmAj -- CAT-QuickHeal: Trojan.Dapato.13729 -- McAfee: GenericRXBV-NG!E00B2ABB7DEB -- Cylance: Unsafe -- CrowdStrike: malicious_confidence_100% (W) -- K7GW: P2PWorm ( 002e17181 ) -- K7AntiVirus: P2PWorm ( 002e17181 ) -- Invincea: heuristic -- Baidu: Win32.Trojan.WisdomEyes.16070401.9500.9997 -- NANO-Antivirus: Trojan.Win32.Necurs.euhjay -- )</w:t>
         <w:br/>
         <w:br/>
         <w:t>name: c:!users!ryuzaki!appdata!local!microsoft!windows!temporary internet files!content.ie5!</w:t>
@@ -1261,7 +1261,7 @@
     </w:p>
     <w:p>
       <w:r>
-        <w:t>comment: Handles (Mutants) related to malicious process (MicroWorld-eScan: Gen:Trojan.Heur.GZ.dqW@b0MCmAj - CAT-QuickHeal: Trojan.Dapato.13729 - McAfee: GenericRXBV-NG!E00B2ABB7DEB - Cylance: Unsafe - CrowdStrike: malicious_confidence_100% (W) - K7GW: P2PWorm ( 002e17181 ) - K7AntiVirus: P2PWorm ( 002e17181 ) - Invincea: heuristic - Baidu: Win32.Trojan.WisdomEyes.16070401.9500.9997 - NANO-Antivirus: Trojan.Win32.Necurs.euhjay - )</w:t>
+        <w:t>comment: Handles (Mutants) related to malicious process (--MicroWorld-eScan: Gen:Trojan.Heur.GZ.dqW@b0MCmAj -- CAT-QuickHeal: Trojan.Dapato.13729 -- McAfee: GenericRXBV-NG!E00B2ABB7DEB -- Cylance: Unsafe -- CrowdStrike: malicious_confidence_100% (W) -- K7GW: P2PWorm ( 002e17181 ) -- K7AntiVirus: P2PWorm ( 002e17181 ) -- Invincea: heuristic -- Baidu: Win32.Trojan.WisdomEyes.16070401.9500.9997 -- NANO-Antivirus: Trojan.Win32.Necurs.euhjay -- )</w:t>
         <w:br/>
         <w:br/>
         <w:t>name: M0000071C</w:t>
@@ -1281,7 +1281,7 @@
     </w:p>
     <w:p>
       <w:r>
-        <w:t>comment: Handles (Mutants) related to malicious process (MicroWorld-eScan: Gen:Trojan.Heur.GZ.dqW@b0MCmAj - CAT-QuickHeal: Trojan.Dapato.13729 - McAfee: GenericRXBV-NG!E00B2ABB7DEB - Cylance: Unsafe - CrowdStrike: malicious_confidence_100% (W) - K7GW: P2PWorm ( 002e17181 ) - K7AntiVirus: P2PWorm ( 002e17181 ) - Invincea: heuristic - Baidu: Win32.Trojan.WisdomEyes.16070401.9500.9997 - NANO-Antivirus: Trojan.Win32.Necurs.euhjay - )</w:t>
+        <w:t>comment: Handles (Mutants) related to malicious process (--MicroWorld-eScan: Gen:Trojan.Heur.GZ.dqW@b0MCmAj -- CAT-QuickHeal: Trojan.Dapato.13729 -- McAfee: GenericRXBV-NG!E00B2ABB7DEB -- Cylance: Unsafe -- CrowdStrike: malicious_confidence_100% (W) -- K7GW: P2PWorm ( 002e17181 ) -- K7AntiVirus: P2PWorm ( 002e17181 ) -- Invincea: heuristic -- Baidu: Win32.Trojan.WisdomEyes.16070401.9500.9997 -- NANO-Antivirus: Trojan.Win32.Necurs.euhjay -- )</w:t>
         <w:br/>
         <w:br/>
         <w:t>name: I0000071C</w:t>
@@ -1301,7 +1301,7 @@
     </w:p>
     <w:p>
       <w:r>
-        <w:t>comment: Handles (Mutants) related to malicious process (MicroWorld-eScan: Gen:Trojan.Heur.GZ.dqW@b0MCmAj - CAT-QuickHeal: Trojan.Dapato.13729 - McAfee: GenericRXBV-NG!E00B2ABB7DEB - Cylance: Unsafe - CrowdStrike: malicious_confidence_100% (W) - K7GW: P2PWorm ( 002e17181 ) - K7AntiVirus: P2PWorm ( 002e17181 ) - Invincea: heuristic - Baidu: Win32.Trojan.WisdomEyes.16070401.9500.9997 - NANO-Antivirus: Trojan.Win32.Necurs.euhjay - )</w:t>
+        <w:t>comment: Handles (Mutants) related to malicious process (--MicroWorld-eScan: Gen:Trojan.Heur.GZ.dqW@b0MCmAj -- CAT-QuickHeal: Trojan.Dapato.13729 -- McAfee: GenericRXBV-NG!E00B2ABB7DEB -- Cylance: Unsafe -- CrowdStrike: malicious_confidence_100% (W) -- K7GW: P2PWorm ( 002e17181 ) -- K7AntiVirus: P2PWorm ( 002e17181 ) -- Invincea: heuristic -- Baidu: Win32.Trojan.WisdomEyes.16070401.9500.9997 -- NANO-Antivirus: Trojan.Win32.Necurs.euhjay -- )</w:t>
         <w:br/>
         <w:br/>
         <w:t>name: c:!users!ryuzaki!appdata!roaming!microsoft!windows!cookies!</w:t>
@@ -1321,7 +1321,7 @@
     </w:p>
     <w:p>
       <w:r>
-        <w:t>comment: Handles (Mutants) related to malicious process (MicroWorld-eScan: Gen:Trojan.Heur.GZ.dqW@b0MCmAj - CAT-QuickHeal: Trojan.Dapato.13729 - McAfee: GenericRXBV-NG!E00B2ABB7DEB - Cylance: Unsafe - CrowdStrike: malicious_confidence_100% (W) - K7GW: P2PWorm ( 002e17181 ) - K7AntiVirus: P2PWorm ( 002e17181 ) - Invincea: heuristic - Baidu: Win32.Trojan.WisdomEyes.16070401.9500.9997 - NANO-Antivirus: Trojan.Win32.Necurs.euhjay - )</w:t>
+        <w:t>comment: Handles (Mutants) related to malicious process (--MicroWorld-eScan: Gen:Trojan.Heur.GZ.dqW@b0MCmAj -- CAT-QuickHeal: Trojan.Dapato.13729 -- McAfee: GenericRXBV-NG!E00B2ABB7DEB -- Cylance: Unsafe -- CrowdStrike: malicious_confidence_100% (W) -- K7GW: P2PWorm ( 002e17181 ) -- K7AntiVirus: P2PWorm ( 002e17181 ) -- Invincea: heuristic -- Baidu: Win32.Trojan.WisdomEyes.16070401.9500.9997 -- NANO-Antivirus: Trojan.Win32.Necurs.euhjay -- )</w:t>
         <w:br/>
         <w:br/>
         <w:t>name: c:!users!ryuzaki!appdata!local!microsoft!windows!history!history.ie5!</w:t>
@@ -1341,7 +1341,7 @@
     </w:p>
     <w:p>
       <w:r>
-        <w:t>comment: Handles (Mutants) related to malicious process (MicroWorld-eScan: Gen:Trojan.Heur.GZ.dqW@b0MCmAj - CAT-QuickHeal: Trojan.Dapato.13729 - McAfee: GenericRXBV-NG!E00B2ABB7DEB - Cylance: Unsafe - CrowdStrike: malicious_confidence_100% (W) - K7GW: P2PWorm ( 002e17181 ) - K7AntiVirus: P2PWorm ( 002e17181 ) - Invincea: heuristic - Baidu: Win32.Trojan.WisdomEyes.16070401.9500.9997 - NANO-Antivirus: Trojan.Win32.Necurs.euhjay - )</w:t>
+        <w:t>comment: Handles (Mutants) related to malicious process (--MicroWorld-eScan: Gen:Trojan.Heur.GZ.dqW@b0MCmAj -- CAT-QuickHeal: Trojan.Dapato.13729 -- McAfee: GenericRXBV-NG!E00B2ABB7DEB -- Cylance: Unsafe -- CrowdStrike: malicious_confidence_100% (W) -- K7GW: P2PWorm ( 002e17181 ) -- K7AntiVirus: P2PWorm ( 002e17181 ) -- Invincea: heuristic -- Baidu: Win32.Trojan.WisdomEyes.16070401.9500.9997 -- NANO-Antivirus: Trojan.Win32.Necurs.euhjay -- )</w:t>
         <w:br/>
         <w:br/>
         <w:t>name: WininetStartupMutex</w:t>
@@ -1361,7 +1361,7 @@
     </w:p>
     <w:p>
       <w:r>
-        <w:t>comment: Handles (Mutants) related to malicious process (MicroWorld-eScan: Gen:Trojan.Heur.GZ.dqW@b0MCmAj - CAT-QuickHeal: Trojan.Dapato.13729 - McAfee: GenericRXBV-NG!E00B2ABB7DEB - Cylance: Unsafe - CrowdStrike: malicious_confidence_100% (W) - K7GW: P2PWorm ( 002e17181 ) - K7AntiVirus: P2PWorm ( 002e17181 ) - Invincea: heuristic - Baidu: Win32.Trojan.WisdomEyes.16070401.9500.9997 - NANO-Antivirus: Trojan.Win32.Necurs.euhjay - )</w:t>
+        <w:t>comment: Handles (Mutants) related to malicious process (--MicroWorld-eScan: Gen:Trojan.Heur.GZ.dqW@b0MCmAj -- CAT-QuickHeal: Trojan.Dapato.13729 -- McAfee: GenericRXBV-NG!E00B2ABB7DEB -- Cylance: Unsafe -- CrowdStrike: malicious_confidence_100% (W) -- K7GW: P2PWorm ( 002e17181 ) -- K7AntiVirus: P2PWorm ( 002e17181 ) -- Invincea: heuristic -- Baidu: Win32.Trojan.WisdomEyes.16070401.9500.9997 -- NANO-Antivirus: Trojan.Win32.Necurs.euhjay -- )</w:t>
         <w:br/>
         <w:br/>
         <w:t>name: WininetConnectionMutex</w:t>
@@ -1381,7 +1381,7 @@
     </w:p>
     <w:p>
       <w:r>
-        <w:t>comment: Handles (Mutants) related to malicious process (MicroWorld-eScan: Gen:Trojan.Heur.GZ.dqW@b0MCmAj - CAT-QuickHeal: Trojan.Dapato.13729 - McAfee: GenericRXBV-NG!E00B2ABB7DEB - Cylance: Unsafe - CrowdStrike: malicious_confidence_100% (W) - K7GW: P2PWorm ( 002e17181 ) - K7AntiVirus: P2PWorm ( 002e17181 ) - Invincea: heuristic - Baidu: Win32.Trojan.WisdomEyes.16070401.9500.9997 - NANO-Antivirus: Trojan.Win32.Necurs.euhjay - )</w:t>
+        <w:t>comment: Handles (Mutants) related to malicious process (--MicroWorld-eScan: Gen:Trojan.Heur.GZ.dqW@b0MCmAj -- CAT-QuickHeal: Trojan.Dapato.13729 -- McAfee: GenericRXBV-NG!E00B2ABB7DEB -- Cylance: Unsafe -- CrowdStrike: malicious_confidence_100% (W) -- K7GW: P2PWorm ( 002e17181 ) -- K7AntiVirus: P2PWorm ( 002e17181 ) -- Invincea: heuristic -- Baidu: Win32.Trojan.WisdomEyes.16070401.9500.9997 -- NANO-Antivirus: Trojan.Win32.Necurs.euhjay -- )</w:t>
         <w:br/>
         <w:br/>
         <w:t>name: WininetProxyRegistryMutex</w:t>
@@ -1401,7 +1401,7 @@
     </w:p>
     <w:p>
       <w:r>
-        <w:t>comment: Handles (Mutants) related to malicious process (MicroWorld-eScan: Gen:Trojan.Heur.GZ.dqW@b0MCmAj - CAT-QuickHeal: Trojan.Dapato.13729 - McAfee: GenericRXBV-NG!E00B2ABB7DEB - Cylance: Unsafe - CrowdStrike: malicious_confidence_100% (W) - K7GW: P2PWorm ( 002e17181 ) - K7AntiVirus: P2PWorm ( 002e17181 ) - Invincea: heuristic - Baidu: Win32.Trojan.WisdomEyes.16070401.9500.9997 - NANO-Antivirus: Trojan.Win32.Necurs.euhjay - )</w:t>
+        <w:t>comment: Handles (Mutants) related to malicious process (--MicroWorld-eScan: Gen:Trojan.Heur.GZ.dqW@b0MCmAj -- CAT-QuickHeal: Trojan.Dapato.13729 -- McAfee: GenericRXBV-NG!E00B2ABB7DEB -- Cylance: Unsafe -- CrowdStrike: malicious_confidence_100% (W) -- K7GW: P2PWorm ( 002e17181 ) -- K7AntiVirus: P2PWorm ( 002e17181 ) -- Invincea: heuristic -- Baidu: Win32.Trojan.WisdomEyes.16070401.9500.9997 -- NANO-Antivirus: Trojan.Win32.Necurs.euhjay -- )</w:t>
         <w:br/>
         <w:br/>
         <w:t>name: RasPbFile</w:t>
@@ -1421,7 +1421,7 @@
     </w:p>
     <w:p>
       <w:r>
-        <w:t>comment: Handles (Mutants) related to malicious process (MicroWorld-eScan: Gen:Trojan.Heur.GZ.dqW@b0MCmAj - CAT-QuickHeal: Trojan.Dapato.13729 - McAfee: GenericRXBV-NG!E00B2ABB7DEB - Cylance: Unsafe - CrowdStrike: malicious_confidence_100% (W) - K7GW: P2PWorm ( 002e17181 ) - K7AntiVirus: P2PWorm ( 002e17181 ) - Invincea: heuristic - Baidu: Win32.Trojan.WisdomEyes.16070401.9500.9997 - NANO-Antivirus: Trojan.Win32.Necurs.euhjay - )</w:t>
+        <w:t>comment: Handles (Mutants) related to malicious process (--MicroWorld-eScan: Gen:Trojan.Heur.GZ.dqW@b0MCmAj -- CAT-QuickHeal: Trojan.Dapato.13729 -- McAfee: GenericRXBV-NG!E00B2ABB7DEB -- Cylance: Unsafe -- CrowdStrike: malicious_confidence_100% (W) -- K7GW: P2PWorm ( 002e17181 ) -- K7AntiVirus: P2PWorm ( 002e17181 ) -- Invincea: heuristic -- Baidu: Win32.Trojan.WisdomEyes.16070401.9500.9997 -- NANO-Antivirus: Trojan.Win32.Necurs.euhjay -- )</w:t>
         <w:br/>
         <w:br/>
         <w:t>name: N.A.</w:t>
@@ -1441,7 +1441,7 @@
     </w:p>
     <w:p>
       <w:r>
-        <w:t>comment: Handles (Mutants) related to malicious process (MicroWorld-eScan: Gen:Trojan.Heur.GZ.dqW@b0MCmAj - CAT-QuickHeal: Trojan.Dapato.13729 - McAfee: GenericRXBV-NG!E00B2ABB7DEB - Cylance: Unsafe - CrowdStrike: malicious_confidence_100% (W) - K7GW: P2PWorm ( 002e17181 ) - K7AntiVirus: P2PWorm ( 002e17181 ) - Invincea: heuristic - Baidu: Win32.Trojan.WisdomEyes.16070401.9500.9997 - NANO-Antivirus: Trojan.Win32.Necurs.euhjay - )</w:t>
+        <w:t>comment: Handles (Mutants) related to malicious process (--MicroWorld-eScan: Gen:Trojan.Heur.GZ.dqW@b0MCmAj -- CAT-QuickHeal: Trojan.Dapato.13729 -- McAfee: GenericRXBV-NG!E00B2ABB7DEB -- Cylance: Unsafe -- CrowdStrike: malicious_confidence_100% (W) -- K7GW: P2PWorm ( 002e17181 ) -- K7AntiVirus: P2PWorm ( 002e17181 ) -- Invincea: heuristic -- Baidu: Win32.Trojan.WisdomEyes.16070401.9500.9997 -- NANO-Antivirus: Trojan.Win32.Necurs.euhjay -- )</w:t>
         <w:br/>
         <w:br/>
         <w:t>name: N.A.</w:t>
@@ -1461,7 +1461,7 @@
     </w:p>
     <w:p>
       <w:r>
-        <w:t>comment: Handles (Mutants) related to malicious process (MicroWorld-eScan: Gen:Trojan.Heur.GZ.dqW@b0MCmAj - CAT-QuickHeal: Trojan.Dapato.13729 - McAfee: GenericRXBV-NG!E00B2ABB7DEB - Cylance: Unsafe - CrowdStrike: malicious_confidence_100% (W) - K7GW: P2PWorm ( 002e17181 ) - K7AntiVirus: P2PWorm ( 002e17181 ) - Invincea: heuristic - Baidu: Win32.Trojan.WisdomEyes.16070401.9500.9997 - NANO-Antivirus: Trojan.Win32.Necurs.euhjay - )</w:t>
+        <w:t>comment: Handles (Mutants) related to malicious process (--MicroWorld-eScan: Gen:Trojan.Heur.GZ.dqW@b0MCmAj -- CAT-QuickHeal: Trojan.Dapato.13729 -- McAfee: GenericRXBV-NG!E00B2ABB7DEB -- Cylance: Unsafe -- CrowdStrike: malicious_confidence_100% (W) -- K7GW: P2PWorm ( 002e17181 ) -- K7AntiVirus: P2PWorm ( 002e17181 ) -- Invincea: heuristic -- Baidu: Win32.Trojan.WisdomEyes.16070401.9500.9997 -- NANO-Antivirus: Trojan.Win32.Necurs.euhjay -- )</w:t>
         <w:br/>
         <w:br/>
         <w:t>name: ZonesCounterMutex</w:t>
@@ -1481,7 +1481,7 @@
     </w:p>
     <w:p>
       <w:r>
-        <w:t>comment: Handles (Mutants) related to malicious process (MicroWorld-eScan: Gen:Trojan.Heur.GZ.dqW@b0MCmAj - CAT-QuickHeal: Trojan.Dapato.13729 - McAfee: GenericRXBV-NG!E00B2ABB7DEB - Cylance: Unsafe - CrowdStrike: malicious_confidence_100% (W) - K7GW: P2PWorm ( 002e17181 ) - K7AntiVirus: P2PWorm ( 002e17181 ) - Invincea: heuristic - Baidu: Win32.Trojan.WisdomEyes.16070401.9500.9997 - NANO-Antivirus: Trojan.Win32.Necurs.euhjay - )</w:t>
+        <w:t>comment: Handles (Mutants) related to malicious process (--MicroWorld-eScan: Gen:Trojan.Heur.GZ.dqW@b0MCmAj -- CAT-QuickHeal: Trojan.Dapato.13729 -- McAfee: GenericRXBV-NG!E00B2ABB7DEB -- Cylance: Unsafe -- CrowdStrike: malicious_confidence_100% (W) -- K7GW: P2PWorm ( 002e17181 ) -- K7AntiVirus: P2PWorm ( 002e17181 ) -- Invincea: heuristic -- Baidu: Win32.Trojan.WisdomEyes.16070401.9500.9997 -- NANO-Antivirus: Trojan.Win32.Necurs.euhjay -- )</w:t>
         <w:br/>
         <w:br/>
         <w:t>name: ZoneAttributeCacheCounterMutex</w:t>
@@ -1501,7 +1501,7 @@
     </w:p>
     <w:p>
       <w:r>
-        <w:t>comment: Handles (Mutants) related to malicious process (MicroWorld-eScan: Gen:Trojan.Heur.GZ.dqW@b0MCmAj - CAT-QuickHeal: Trojan.Dapato.13729 - McAfee: GenericRXBV-NG!E00B2ABB7DEB - Cylance: Unsafe - CrowdStrike: malicious_confidence_100% (W) - K7GW: P2PWorm ( 002e17181 ) - K7AntiVirus: P2PWorm ( 002e17181 ) - Invincea: heuristic - Baidu: Win32.Trojan.WisdomEyes.16070401.9500.9997 - NANO-Antivirus: Trojan.Win32.Necurs.euhjay - )</w:t>
+        <w:t>comment: Handles (Mutants) related to malicious process (--MicroWorld-eScan: Gen:Trojan.Heur.GZ.dqW@b0MCmAj -- CAT-QuickHeal: Trojan.Dapato.13729 -- McAfee: GenericRXBV-NG!E00B2ABB7DEB -- Cylance: Unsafe -- CrowdStrike: malicious_confidence_100% (W) -- K7GW: P2PWorm ( 002e17181 ) -- K7AntiVirus: P2PWorm ( 002e17181 ) -- Invincea: heuristic -- Baidu: Win32.Trojan.WisdomEyes.16070401.9500.9997 -- NANO-Antivirus: Trojan.Win32.Necurs.euhjay -- )</w:t>
         <w:br/>
         <w:br/>
         <w:t>name: ZonesCacheCounterMutex</w:t>
@@ -1521,7 +1521,7 @@
     </w:p>
     <w:p>
       <w:r>
-        <w:t>comment: Handles (Mutants) related to malicious process (MicroWorld-eScan: Gen:Trojan.Heur.GZ.dqW@b0MCmAj - CAT-QuickHeal: Trojan.Dapato.13729 - McAfee: GenericRXBV-NG!E00B2ABB7DEB - Cylance: Unsafe - CrowdStrike: malicious_confidence_100% (W) - K7GW: P2PWorm ( 002e17181 ) - K7AntiVirus: P2PWorm ( 002e17181 ) - Invincea: heuristic - Baidu: Win32.Trojan.WisdomEyes.16070401.9500.9997 - NANO-Antivirus: Trojan.Win32.Necurs.euhjay - )</w:t>
+        <w:t>comment: Handles (Mutants) related to malicious process (--MicroWorld-eScan: Gen:Trojan.Heur.GZ.dqW@b0MCmAj -- CAT-QuickHeal: Trojan.Dapato.13729 -- McAfee: GenericRXBV-NG!E00B2ABB7DEB -- Cylance: Unsafe -- CrowdStrike: malicious_confidence_100% (W) -- K7GW: P2PWorm ( 002e17181 ) -- K7AntiVirus: P2PWorm ( 002e17181 ) -- Invincea: heuristic -- Baidu: Win32.Trojan.WisdomEyes.16070401.9500.9997 -- NANO-Antivirus: Trojan.Win32.Necurs.euhjay -- )</w:t>
         <w:br/>
         <w:br/>
         <w:t>name: ZoneAttributeCacheCounterMutex</w:t>
@@ -1541,7 +1541,7 @@
     </w:p>
     <w:p>
       <w:r>
-        <w:t>comment: Handles (Mutants) related to malicious process (MicroWorld-eScan: Gen:Trojan.Heur.GZ.dqW@b0MCmAj - CAT-QuickHeal: Trojan.Dapato.13729 - McAfee: GenericRXBV-NG!E00B2ABB7DEB - Cylance: Unsafe - CrowdStrike: malicious_confidence_100% (W) - K7GW: P2PWorm ( 002e17181 ) - K7AntiVirus: P2PWorm ( 002e17181 ) - Invincea: heuristic - Baidu: Win32.Trojan.WisdomEyes.16070401.9500.9997 - NANO-Antivirus: Trojan.Win32.Necurs.euhjay - )</w:t>
+        <w:t>comment: Handles (Mutants) related to malicious process (--MicroWorld-eScan: Gen:Trojan.Heur.GZ.dqW@b0MCmAj -- CAT-QuickHeal: Trojan.Dapato.13729 -- McAfee: GenericRXBV-NG!E00B2ABB7DEB -- Cylance: Unsafe -- CrowdStrike: malicious_confidence_100% (W) -- K7GW: P2PWorm ( 002e17181 ) -- K7AntiVirus: P2PWorm ( 002e17181 ) -- Invincea: heuristic -- Baidu: Win32.Trojan.WisdomEyes.16070401.9500.9997 -- NANO-Antivirus: Trojan.Win32.Necurs.euhjay -- )</w:t>
         <w:br/>
         <w:br/>
         <w:t>name: ZonesLockedCacheCounterMutex</w:t>
@@ -1561,7 +1561,7 @@
     </w:p>
     <w:p>
       <w:r>
-        <w:t>comment: Handles (Mutants) related to malicious process (MicroWorld-eScan: Gen:Trojan.Heur.GZ.dqW@b0MCmAj - CAT-QuickHeal: Trojan.Dapato.13729 - McAfee: GenericRXBV-NG!E00B2ABB7DEB - Cylance: Unsafe - CrowdStrike: malicious_confidence_100% (W) - K7GW: P2PWorm ( 002e17181 ) - K7AntiVirus: P2PWorm ( 002e17181 ) - Invincea: heuristic - Baidu: Win32.Trojan.WisdomEyes.16070401.9500.9997 - NANO-Antivirus: Trojan.Win32.Necurs.euhjay - )</w:t>
+        <w:t>comment: Handles (Mutants) related to malicious process (--MicroWorld-eScan: Gen:Trojan.Heur.GZ.dqW@b0MCmAj -- CAT-QuickHeal: Trojan.Dapato.13729 -- McAfee: GenericRXBV-NG!E00B2ABB7DEB -- Cylance: Unsafe -- CrowdStrike: malicious_confidence_100% (W) -- K7GW: P2PWorm ( 002e17181 ) -- K7AntiVirus: P2PWorm ( 002e17181 ) -- Invincea: heuristic -- Baidu: Win32.Trojan.WisdomEyes.16070401.9500.9997 -- NANO-Antivirus: Trojan.Win32.Necurs.euhjay -- )</w:t>
         <w:br/>
         <w:br/>
         <w:t>name: !IETld!Mutex</w:t>
@@ -1581,7 +1581,7 @@
     </w:p>
     <w:p>
       <w:r>
-        <w:t>comment: Handles (Mutants) related to malicious process (MicroWorld-eScan: Gen:Trojan.Heur.GZ.dqW@b0MCmAj - CAT-QuickHeal: Trojan.Dapato.13729 - McAfee: GenericRXBV-NG!E00B2ABB7DEB - Cylance: Unsafe - CrowdStrike: malicious_confidence_100% (W) - K7GW: P2PWorm ( 002e17181 ) - K7AntiVirus: P2PWorm ( 002e17181 ) - Invincea: heuristic - Baidu: Win32.Trojan.WisdomEyes.16070401.9500.9997 - NANO-Antivirus: Trojan.Win32.Necurs.euhjay - )</w:t>
+        <w:t>comment: Handles (Mutants) related to malicious process (--MicroWorld-eScan: Gen:Trojan.Heur.GZ.dqW@b0MCmAj -- CAT-QuickHeal: Trojan.Dapato.13729 -- McAfee: GenericRXBV-NG!E00B2ABB7DEB -- Cylance: Unsafe -- CrowdStrike: malicious_confidence_100% (W) -- K7GW: P2PWorm ( 002e17181 ) -- K7AntiVirus: P2PWorm ( 002e17181 ) -- Invincea: heuristic -- Baidu: Win32.Trojan.WisdomEyes.16070401.9500.9997 -- NANO-Antivirus: Trojan.Win32.Necurs.euhjay -- )</w:t>
         <w:br/>
         <w:br/>
         <w:t>name: c:!users!ryuzaki!appdata!roaming!microsoft!windows!ietldcache!</w:t>
@@ -1653,24 +1653,26 @@
     </w:p>
     <w:p>
       <w:r>
-        <w:t>comment: Network connection related to malicious process (Possibly malicious)</w:t>
-        <w:br/>
+        <w:t>comment: Network connection related to malicious process (Possible Threat)</w:t>
+        <w:br/>
+        <w:br/>
+        <w:t xml:space="preserve">foreign_domain: </w:t>
+        <w:br/>
+        <w:t>pid: 2532</w:t>
+        <w:br/>
+        <w:t>physical_offset: 2106252992</w:t>
+        <w:br/>
+        <w:t>marked: disabled</w:t>
         <w:br/>
         <w:t>object_id: 32154</w:t>
         <w:br/>
-        <w:t>pid: 2532</w:t>
-        <w:br/>
-        <w:t>physical_offset: 2106252992</w:t>
+        <w:t>local_address: 0:0:0:0:0:0</w:t>
+        <w:br/>
+        <w:t>protocol_version: UDPv6</w:t>
+        <w:br/>
+        <w:t>owner_process: First Data Cor</w:t>
         <w:br/>
         <w:t xml:space="preserve">foreign_address: </w:t>
-        <w:br/>
-        <w:t>marked: disabled</w:t>
-        <w:br/>
-        <w:t>local_address: 0:0:0:0:0:0</w:t>
-        <w:br/>
-        <w:t>protocol_version: UDPv6</w:t>
-        <w:br/>
-        <w:t>owner_process: First Data Cor</w:t>
         <w:br/>
         <w:t>port: 0</w:t>
         <w:br/>
@@ -1679,24 +1681,26 @@
     </w:p>
     <w:p>
       <w:r>
-        <w:t>comment: Network connection related to malicious process (Possibly malicious)</w:t>
-        <w:br/>
+        <w:t>comment: Network connection related to malicious process (Possible Threat)</w:t>
+        <w:br/>
+        <w:br/>
+        <w:t>foreign_domain: a104-96-239-24.deploy.static.akamaitechnologies.com</w:t>
+        <w:br/>
+        <w:t>pid: 2532</w:t>
+        <w:br/>
+        <w:t>physical_offset: 2106561360</w:t>
+        <w:br/>
+        <w:t>marked: disabled</w:t>
         <w:br/>
         <w:t>object_id: 32156</w:t>
         <w:br/>
-        <w:t>pid: 2532</w:t>
-        <w:br/>
-        <w:t>physical_offset: 2106561360</w:t>
+        <w:t>local_address: 120.96.239.24:0</w:t>
+        <w:br/>
+        <w:t>protocol_version: TCPv4</w:t>
+        <w:br/>
+        <w:t>owner_process: First Data Cor</w:t>
         <w:br/>
         <w:t>foreign_address: 104.96.239.24:0</w:t>
-        <w:br/>
-        <w:t>marked: disabled</w:t>
-        <w:br/>
-        <w:t>local_address: 120.96.239.24:0</w:t>
-        <w:br/>
-        <w:t>protocol_version: TCPv4</w:t>
-        <w:br/>
-        <w:t>owner_process: First Data Cor</w:t>
         <w:br/>
         <w:t>port: 0</w:t>
         <w:br/>
@@ -1705,24 +1709,26 @@
     </w:p>
     <w:p>
       <w:r>
-        <w:t>comment: Network connection related to malicious process (Possibly malicious)</w:t>
-        <w:br/>
+        <w:t>comment: Network connection related to malicious process (Possible Threat)</w:t>
+        <w:br/>
+        <w:br/>
+        <w:t>foreign_domain: a104-96-239-24.deploy.static.akamaitechnologies.com</w:t>
+        <w:br/>
+        <w:t>pid: 2532</w:t>
+        <w:br/>
+        <w:t>physical_offset: 2108576576</w:t>
+        <w:br/>
+        <w:t>marked: disabled</w:t>
         <w:br/>
         <w:t>object_id: 32163</w:t>
         <w:br/>
-        <w:t>pid: 2532</w:t>
-        <w:br/>
-        <w:t>physical_offset: 2108576576</w:t>
+        <w:t>local_address: 120.96.239.24:0</w:t>
+        <w:br/>
+        <w:t>protocol_version: TCPv4</w:t>
+        <w:br/>
+        <w:t>owner_process: First Data Cor</w:t>
         <w:br/>
         <w:t>foreign_address: 104.96.239.24:0</w:t>
-        <w:br/>
-        <w:t>marked: disabled</w:t>
-        <w:br/>
-        <w:t>local_address: 120.96.239.24:0</w:t>
-        <w:br/>
-        <w:t>protocol_version: TCPv4</w:t>
-        <w:br/>
-        <w:t>owner_process: First Data Cor</w:t>
         <w:br/>
         <w:t>port: 0</w:t>
         <w:br/>
@@ -1731,24 +1737,26 @@
     </w:p>
     <w:p>
       <w:r>
-        <w:t>comment: Network connection related to malicious process (Avira: TR/Crypt.XPACK.Gen5 - VBA32: BScope.Trojan.Reconyc - CrowdStrike: malicious_confidence_100% (D) - )</w:t>
-        <w:br/>
+        <w:t>comment: Network connection related to malicious process (--Avira: TR/Crypt.XPACK.Gen5 -- VBA32: BScope.Trojan.Reconyc -- CrowdStrike: malicious_confidence_100% (D) -- )</w:t>
+        <w:br/>
+        <w:br/>
+        <w:t>foreign_domain: bom07s18-in-f14.1e100.net</w:t>
+        <w:br/>
+        <w:t>pid: 2876</w:t>
+        <w:br/>
+        <w:t>physical_offset: 2142774784</w:t>
+        <w:br/>
+        <w:t>marked: disabled</w:t>
         <w:br/>
         <w:t>object_id: 32241</w:t>
         <w:br/>
-        <w:t>pid: 2876</w:t>
-        <w:br/>
-        <w:t>physical_offset: 2142774784</w:t>
+        <w:t>local_address: 0.0.0.0:5056</w:t>
+        <w:br/>
+        <w:t>protocol_version: TCPv4</w:t>
+        <w:br/>
+        <w:t>owner_process: GoogleUpdate.e</w:t>
         <w:br/>
         <w:t>foreign_address: 172.217.166.46:47873</w:t>
-        <w:br/>
-        <w:t>marked: disabled</w:t>
-        <w:br/>
-        <w:t>local_address: 0.0.0.0:5056</w:t>
-        <w:br/>
-        <w:t>protocol_version: TCPv4</w:t>
-        <w:br/>
-        <w:t>owner_process: GoogleUpdate.e</w:t>
         <w:br/>
         <w:t>port: 5056</w:t>
         <w:br/>
@@ -1757,24 +1765,26 @@
     </w:p>
     <w:p>
       <w:r>
-        <w:t>comment: Network connection related to malicious process (Possibly malicious)</w:t>
-        <w:br/>
+        <w:t>comment: Network connection related to malicious process (Possible Threat)</w:t>
+        <w:br/>
+        <w:br/>
+        <w:t>foreign_domain: abelohost-124.94.217.185.dedicated-ip.abelons.com</w:t>
+        <w:br/>
+        <w:t>pid: 2532</w:t>
+        <w:br/>
+        <w:t>physical_offset: 2144325648</w:t>
+        <w:br/>
+        <w:t>marked: disabled</w:t>
         <w:br/>
         <w:t>object_id: 32246</w:t>
         <w:br/>
-        <w:t>pid: 2532</w:t>
-        <w:br/>
-        <w:t>physical_offset: 2144325648</w:t>
+        <w:t>local_address: 0.0.0.0:4032</w:t>
+        <w:br/>
+        <w:t>protocol_version: TCPv4</w:t>
+        <w:br/>
+        <w:t>owner_process: First Data Cor</w:t>
         <w:br/>
         <w:t>foreign_address: 185.217.94.124:20480</w:t>
-        <w:br/>
-        <w:t>marked: disabled</w:t>
-        <w:br/>
-        <w:t>local_address: 0.0.0.0:4032</w:t>
-        <w:br/>
-        <w:t>protocol_version: TCPv4</w:t>
-        <w:br/>
-        <w:t>owner_process: First Data Cor</w:t>
         <w:br/>
         <w:t>port: 4032</w:t>
         <w:br/>
@@ -1783,24 +1793,26 @@
     </w:p>
     <w:p>
       <w:r>
-        <w:t>comment: Network connection related to malicious process (Possibly malicious)</w:t>
-        <w:br/>
+        <w:t>comment: Network connection related to malicious process (Possible Threat)</w:t>
+        <w:br/>
+        <w:br/>
+        <w:t xml:space="preserve">foreign_domain: </w:t>
+        <w:br/>
+        <w:t>pid: 2532</w:t>
+        <w:br/>
+        <w:t>physical_offset: 2144650304</w:t>
+        <w:br/>
+        <w:t>marked: disabled</w:t>
         <w:br/>
         <w:t>object_id: 32247</w:t>
         <w:br/>
-        <w:t>pid: 2532</w:t>
-        <w:br/>
-        <w:t>physical_offset: 2144650304</w:t>
+        <w:t>local_address: 0.0.0.0</w:t>
+        <w:br/>
+        <w:t>protocol_version: UDPv4</w:t>
+        <w:br/>
+        <w:t>owner_process: First Data Cor</w:t>
         <w:br/>
         <w:t xml:space="preserve">foreign_address: </w:t>
-        <w:br/>
-        <w:t>marked: disabled</w:t>
-        <w:br/>
-        <w:t>local_address: 0.0.0.0</w:t>
-        <w:br/>
-        <w:t>protocol_version: UDPv4</w:t>
-        <w:br/>
-        <w:t>owner_process: First Data Cor</w:t>
         <w:br/>
         <w:t>port: 0</w:t>
         <w:br/>
@@ -1809,24 +1821,26 @@
     </w:p>
     <w:p>
       <w:r>
-        <w:t>comment: Network connection related to malicious process (Possibly malicious)</w:t>
-        <w:br/>
+        <w:t>comment: Network connection related to malicious process (Possible Threat)</w:t>
+        <w:br/>
+        <w:br/>
+        <w:t xml:space="preserve">foreign_domain: </w:t>
+        <w:br/>
+        <w:t>pid: 2532</w:t>
+        <w:br/>
+        <w:t>physical_offset: 2144767680</w:t>
+        <w:br/>
+        <w:t>marked: disabled</w:t>
         <w:br/>
         <w:t>object_id: 32248</w:t>
         <w:br/>
-        <w:t>pid: 2532</w:t>
-        <w:br/>
-        <w:t>physical_offset: 2144767680</w:t>
+        <w:t>local_address: 0.0.0.0</w:t>
+        <w:br/>
+        <w:t>protocol_version: UDPv4</w:t>
+        <w:br/>
+        <w:t>owner_process: First Data Cor</w:t>
         <w:br/>
         <w:t xml:space="preserve">foreign_address: </w:t>
-        <w:br/>
-        <w:t>marked: disabled</w:t>
-        <w:br/>
-        <w:t>local_address: 0.0.0.0</w:t>
-        <w:br/>
-        <w:t>protocol_version: UDPv4</w:t>
-        <w:br/>
-        <w:t>owner_process: First Data Cor</w:t>
         <w:br/>
         <w:t>port: 0</w:t>
         <w:br/>
@@ -1835,24 +1849,26 @@
     </w:p>
     <w:p>
       <w:r>
-        <w:t>comment: Network connection related to malicious process (Possibly malicious)</w:t>
-        <w:br/>
+        <w:t>comment: Network connection related to malicious process (Possible Threat)</w:t>
+        <w:br/>
+        <w:br/>
+        <w:t xml:space="preserve">foreign_domain: </w:t>
+        <w:br/>
+        <w:t>pid: 2532</w:t>
+        <w:br/>
+        <w:t>physical_offset: 2144783056</w:t>
+        <w:br/>
+        <w:t>marked: disabled</w:t>
         <w:br/>
         <w:t>object_id: 32249</w:t>
         <w:br/>
-        <w:t>pid: 2532</w:t>
-        <w:br/>
-        <w:t>physical_offset: 2144783056</w:t>
+        <w:t>local_address: 0:0:0:0:0:0</w:t>
+        <w:br/>
+        <w:t>protocol_version: UDPv6</w:t>
+        <w:br/>
+        <w:t>owner_process: First Data Cor</w:t>
         <w:br/>
         <w:t xml:space="preserve">foreign_address: </w:t>
-        <w:br/>
-        <w:t>marked: disabled</w:t>
-        <w:br/>
-        <w:t>local_address: 0:0:0:0:0:0</w:t>
-        <w:br/>
-        <w:t>protocol_version: UDPv6</w:t>
-        <w:br/>
-        <w:t>owner_process: First Data Cor</w:t>
         <w:br/>
         <w:t>port: 0</w:t>
         <w:br/>

</xml_diff>